<commit_message>
finished Week2 Unit5 (last one)
</commit_message>
<xml_diff>
--- a/openSAP_Evolved_Web_Apps/openSAP personal notes.docx
+++ b/openSAP_Evolved_Web_Apps/openSAP personal notes.docx
@@ -127,23 +127,7 @@
           <w:b/>
           <w:bCs/>
         </w:rPr>
-        <w:t xml:space="preserve">Web IDE Fullstack you need </w:t>
-      </w:r>
-      <w:proofErr w:type="gramStart"/>
-      <w:r>
-        <w:rPr>
-          <w:b/>
-          <w:bCs/>
-        </w:rPr>
-        <w:t>a</w:t>
-      </w:r>
-      <w:proofErr w:type="gramEnd"/>
-      <w:r>
-        <w:rPr>
-          <w:b/>
-          <w:bCs/>
-        </w:rPr>
-        <w:t xml:space="preserve"> SAP Nemo account like.</w:t>
+        <w:t>Web IDE Fullstack you need a SAP Nemo account like.</w:t>
       </w:r>
     </w:p>
     <w:p>
@@ -986,21 +970,12 @@
           <w:szCs w:val="21"/>
         </w:rPr>
       </w:pPr>
-      <w:proofErr w:type="spellStart"/>
       <w:r>
         <w:rPr>
           <w:color w:val="000000" w:themeColor="text1"/>
           <w:highlight w:val="lightGray"/>
         </w:rPr>
-        <w:t>uri</w:t>
-      </w:r>
-      <w:proofErr w:type="spellEnd"/>
-      <w:r>
-        <w:rPr>
-          <w:color w:val="000000" w:themeColor="text1"/>
-          <w:highlight w:val="lightGray"/>
-        </w:rPr>
-        <w:t xml:space="preserve">: </w:t>
+        <w:t xml:space="preserve">uri: </w:t>
       </w:r>
       <w:r>
         <w:rPr>
@@ -1095,19 +1070,11 @@
       <w:r>
         <w:t xml:space="preserve">:     </w:t>
       </w:r>
-      <w:proofErr w:type="spellStart"/>
       <w:r>
         <w:rPr>
           <w:color w:val="FF0000"/>
         </w:rPr>
-        <w:t>errno</w:t>
-      </w:r>
-      <w:proofErr w:type="spellEnd"/>
-      <w:r>
-        <w:rPr>
-          <w:color w:val="FF0000"/>
-        </w:rPr>
-        <w:t>: -</w:t>
+        <w:t>errno: -</w:t>
       </w:r>
       <w:r>
         <w:rPr>
@@ -1260,10 +1227,18 @@
           <w:szCs w:val="20"/>
           <w:highlight w:val="yellow"/>
         </w:rPr>
-        <w:t xml:space="preserve">exception Missing required request header. Must specify one of: </w:t>
-      </w:r>
-      <w:proofErr w:type="spellStart"/>
-      <w:proofErr w:type="gramStart"/>
+        <w:t>exception Missing required request header. Must specify one of: origin,x-requested-with</w:t>
+      </w:r>
+      <w:r>
+        <w:rPr>
+          <w:rFonts w:ascii="Arial" w:eastAsia="Times New Roman" w:hAnsi="Arial" w:cs="Arial"/>
+          <w:color w:val="1D2D3E"/>
+          <w:sz w:val="21"/>
+          <w:szCs w:val="21"/>
+          <w:highlight w:val="yellow"/>
+        </w:rPr>
+        <w:t>. If you want to test the service in your browser, you can temporarily comment out the parameter requiring the headers </w:t>
+      </w:r>
       <w:r>
         <w:rPr>
           <w:rFonts w:ascii="Consolas" w:eastAsia="Times New Roman" w:hAnsi="Consolas" w:cs="Courier New"/>
@@ -1272,10 +1247,18 @@
           <w:szCs w:val="20"/>
           <w:highlight w:val="yellow"/>
         </w:rPr>
-        <w:t>origin,x</w:t>
-      </w:r>
-      <w:proofErr w:type="spellEnd"/>
-      <w:proofErr w:type="gramEnd"/>
+        <w:t>['origin', 'x-requested-with']</w:t>
+      </w:r>
+      <w:r>
+        <w:rPr>
+          <w:rFonts w:ascii="Arial" w:eastAsia="Times New Roman" w:hAnsi="Arial" w:cs="Arial"/>
+          <w:color w:val="1D2D3E"/>
+          <w:sz w:val="21"/>
+          <w:szCs w:val="21"/>
+          <w:highlight w:val="yellow"/>
+        </w:rPr>
+        <w:t> from your </w:t>
+      </w:r>
       <w:r>
         <w:rPr>
           <w:rFonts w:ascii="Consolas" w:eastAsia="Times New Roman" w:hAnsi="Consolas" w:cs="Courier New"/>
@@ -1284,7 +1267,7 @@
           <w:szCs w:val="20"/>
           <w:highlight w:val="yellow"/>
         </w:rPr>
-        <w:t>-requested-with</w:t>
+        <w:t>proxy.js</w:t>
       </w:r>
       <w:r>
         <w:rPr>
@@ -1294,46 +1277,6 @@
           <w:szCs w:val="21"/>
           <w:highlight w:val="yellow"/>
         </w:rPr>
-        <w:t>. If you want to test the service in your browser, you can temporarily comment out the parameter requiring the headers </w:t>
-      </w:r>
-      <w:r>
-        <w:rPr>
-          <w:rFonts w:ascii="Consolas" w:eastAsia="Times New Roman" w:hAnsi="Consolas" w:cs="Courier New"/>
-          <w:color w:val="1D2D3E"/>
-          <w:sz w:val="20"/>
-          <w:szCs w:val="20"/>
-          <w:highlight w:val="yellow"/>
-        </w:rPr>
-        <w:t>['origin', 'x-requested-with']</w:t>
-      </w:r>
-      <w:r>
-        <w:rPr>
-          <w:rFonts w:ascii="Arial" w:eastAsia="Times New Roman" w:hAnsi="Arial" w:cs="Arial"/>
-          <w:color w:val="1D2D3E"/>
-          <w:sz w:val="21"/>
-          <w:szCs w:val="21"/>
-          <w:highlight w:val="yellow"/>
-        </w:rPr>
-        <w:t> from your </w:t>
-      </w:r>
-      <w:r>
-        <w:rPr>
-          <w:rFonts w:ascii="Consolas" w:eastAsia="Times New Roman" w:hAnsi="Consolas" w:cs="Courier New"/>
-          <w:color w:val="1D2D3E"/>
-          <w:sz w:val="20"/>
-          <w:szCs w:val="20"/>
-          <w:highlight w:val="yellow"/>
-        </w:rPr>
-        <w:t>proxy.js</w:t>
-      </w:r>
-      <w:r>
-        <w:rPr>
-          <w:rFonts w:ascii="Arial" w:eastAsia="Times New Roman" w:hAnsi="Arial" w:cs="Arial"/>
-          <w:color w:val="1D2D3E"/>
-          <w:sz w:val="21"/>
-          <w:szCs w:val="21"/>
-          <w:highlight w:val="yellow"/>
-        </w:rPr>
         <w:t>.</w:t>
       </w:r>
     </w:p>
@@ -1433,55 +1376,7 @@
           <w:iCs/>
           <w:color w:val="00B0F0"/>
         </w:rPr>
-        <w:t>Q</w:t>
-      </w:r>
-      <w:r>
-        <w:rPr>
-          <w:i/>
-          <w:iCs/>
-          <w:color w:val="00B0F0"/>
-        </w:rPr>
-        <w:t xml:space="preserve">uiz related. (got </w:t>
-      </w:r>
-      <w:r>
-        <w:rPr>
-          <w:i/>
-          <w:iCs/>
-          <w:color w:val="00B0F0"/>
-        </w:rPr>
-        <w:t>6</w:t>
-      </w:r>
-      <w:r>
-        <w:rPr>
-          <w:i/>
-          <w:iCs/>
-          <w:color w:val="00B0F0"/>
-        </w:rPr>
-        <w:t>/</w:t>
-      </w:r>
-      <w:r>
-        <w:rPr>
-          <w:i/>
-          <w:iCs/>
-          <w:color w:val="00B0F0"/>
-        </w:rPr>
-        <w:t>12</w:t>
-      </w:r>
-      <w:r>
-        <w:rPr>
-          <w:i/>
-          <w:iCs/>
-          <w:color w:val="00B0F0"/>
-        </w:rPr>
-        <w:t xml:space="preserve"> points on this</w:t>
-      </w:r>
-      <w:r>
-        <w:rPr>
-          <w:i/>
-          <w:iCs/>
-          <w:color w:val="00B0F0"/>
-        </w:rPr>
-        <w:t xml:space="preserve">, as I thought </w:t>
+        <w:t xml:space="preserve">Quiz related. (got 6/12 points on this, as I thought </w:t>
       </w:r>
       <w:r>
         <w:rPr>
@@ -1801,31 +1696,7 @@
           <w:iCs/>
           <w:color w:val="00B0F0"/>
         </w:rPr>
-        <w:t>Quiz related. (got 6/</w:t>
-      </w:r>
-      <w:r>
-        <w:rPr>
-          <w:i/>
-          <w:iCs/>
-          <w:color w:val="00B0F0"/>
-        </w:rPr>
-        <w:t>6</w:t>
-      </w:r>
-      <w:r>
-        <w:rPr>
-          <w:i/>
-          <w:iCs/>
-          <w:color w:val="00B0F0"/>
-        </w:rPr>
-        <w:t xml:space="preserve"> points on this</w:t>
-      </w:r>
-      <w:r>
-        <w:rPr>
-          <w:i/>
-          <w:iCs/>
-          <w:color w:val="00B0F0"/>
-        </w:rPr>
-        <w:t>)</w:t>
+        <w:t>Quiz related. (got 6/6 points on this)</w:t>
       </w:r>
     </w:p>
     <w:p>
@@ -1937,23 +1808,7 @@
           <w:iCs/>
           <w:color w:val="00B0F0"/>
         </w:rPr>
-        <w:t>Quiz related. (got 6/</w:t>
-      </w:r>
-      <w:r>
-        <w:rPr>
-          <w:i/>
-          <w:iCs/>
-          <w:color w:val="00B0F0"/>
-        </w:rPr>
-        <w:t>9</w:t>
-      </w:r>
-      <w:r>
-        <w:rPr>
-          <w:i/>
-          <w:iCs/>
-          <w:color w:val="00B0F0"/>
-        </w:rPr>
-        <w:t xml:space="preserve"> points on this)</w:t>
+        <w:t>Quiz related. (got 6/9 points on this)</w:t>
       </w:r>
     </w:p>
     <w:p/>
@@ -1982,6 +1837,7 @@
           <w:szCs w:val="40"/>
           <w:u w:val="single"/>
         </w:rPr>
+        <w:lastRenderedPageBreak/>
         <w:t>Week 2</w:t>
       </w:r>
     </w:p>
@@ -2013,6 +1869,9 @@
     </w:p>
     <w:p>
       <w:r>
+        <w:rPr>
+          <w:noProof/>
+        </w:rPr>
         <w:drawing>
           <wp:inline distT="0" distB="0" distL="0" distR="0" wp14:anchorId="0D68FEAD" wp14:editId="0FFED89D">
             <wp:extent cx="5875529" cy="2583404"/>
@@ -2294,6 +2153,7 @@
           <w:b/>
           <w:bCs/>
         </w:rPr>
+        <w:lastRenderedPageBreak/>
         <w:t xml:space="preserve">When putting in </w:t>
       </w:r>
       <w:r>
@@ -2460,19 +2320,7 @@
         <w:rPr>
           <w:color w:val="4472C4" w:themeColor="accent1"/>
         </w:rPr>
-        <w:t>&lt;</w:t>
-      </w:r>
-      <w:r>
-        <w:rPr>
-          <w:color w:val="4472C4" w:themeColor="accent1"/>
-        </w:rPr>
-        <w:t>data-sap-logLevel="debug"</w:t>
-      </w:r>
-      <w:r>
-        <w:rPr>
-          <w:color w:val="4472C4" w:themeColor="accent1"/>
-        </w:rPr>
-        <w:t>&gt;</w:t>
+        <w:t>&lt;data-sap-logLevel="debug"&gt;</w:t>
       </w:r>
     </w:p>
     <w:p>
@@ -2504,16 +2352,8 @@
         <w:rPr>
           <w:color w:val="ED7D31" w:themeColor="accent2"/>
         </w:rPr>
-        <w:t xml:space="preserve">Log.info( “my message” </w:t>
-      </w:r>
-      <w:proofErr w:type="gramStart"/>
-      <w:r>
-        <w:rPr>
-          <w:color w:val="ED7D31" w:themeColor="accent2"/>
-        </w:rPr>
-        <w:t>);</w:t>
-      </w:r>
-      <w:proofErr w:type="gramEnd"/>
+        <w:t>Log.info( “my message” );</w:t>
+      </w:r>
     </w:p>
     <w:p>
       <w:pPr>
@@ -2572,12 +2412,1899 @@
     </w:p>
     <w:p>
       <w:pPr>
+        <w:rPr>
+          <w:i/>
+          <w:iCs/>
+          <w:color w:val="00B0F0"/>
+        </w:rPr>
+      </w:pPr>
+    </w:p>
+    <w:p>
+      <w:pPr>
+        <w:rPr>
+          <w:i/>
+          <w:iCs/>
+          <w:sz w:val="28"/>
+          <w:szCs w:val="28"/>
+          <w:u w:val="single"/>
+        </w:rPr>
+      </w:pPr>
+      <w:r>
+        <w:rPr>
+          <w:i/>
+          <w:iCs/>
+          <w:sz w:val="28"/>
+          <w:szCs w:val="28"/>
+          <w:u w:val="single"/>
+        </w:rPr>
+        <w:t>Unit 3</w:t>
+      </w:r>
+    </w:p>
+    <w:p>
+      <w:pPr>
         <w:tabs>
           <w:tab w:val="left" w:pos="3920"/>
         </w:tabs>
       </w:pPr>
       <w:r>
+        <w:t xml:space="preserve">We use </w:t>
+      </w:r>
+      <w:r>
+        <w:rPr>
+          <w:color w:val="4472C4" w:themeColor="accent1"/>
+        </w:rPr>
+        <w:t>{movies&gt;/</w:t>
+      </w:r>
+      <w:r>
+        <w:rPr>
+          <w:color w:val="4472C4" w:themeColor="accent1"/>
+        </w:rPr>
+        <w:t xml:space="preserve">initDate} </w:t>
+      </w:r>
+      <w:r>
+        <w:t>with the</w:t>
+      </w:r>
+      <w:r>
+        <w:rPr>
+          <w:color w:val="4472C4" w:themeColor="accent1"/>
+        </w:rPr>
+        <w:t xml:space="preserve"> / </w:t>
+      </w:r>
+      <w:r>
+        <w:t>as it is a top node</w:t>
+      </w:r>
+      <w:r>
+        <w:t>.</w:t>
+      </w:r>
+    </w:p>
+    <w:p>
+      <w:pPr>
+        <w:tabs>
+          <w:tab w:val="left" w:pos="3920"/>
+        </w:tabs>
+        <w:rPr>
+          <w:color w:val="4472C4" w:themeColor="accent1"/>
+        </w:rPr>
+      </w:pPr>
+      <w:r>
+        <w:t xml:space="preserve">We use complex binding as well </w:t>
+      </w:r>
+      <w:r>
+        <w:rPr>
+          <w:color w:val="4472C4" w:themeColor="accent1"/>
+        </w:rPr>
+        <w:t>{path: movies&gt;/initDate, formatter: ‘.formatter.formatDate’}</w:t>
+      </w:r>
+    </w:p>
+    <w:p>
+      <w:pPr>
+        <w:tabs>
+          <w:tab w:val="left" w:pos="3920"/>
+        </w:tabs>
+      </w:pPr>
+      <w:r>
+        <w:t xml:space="preserve">When using </w:t>
+      </w:r>
+      <w:r>
+        <w:t xml:space="preserve">info that is related to the top nodes, we don’t need the </w:t>
+      </w:r>
+      <w:r>
+        <w:rPr>
+          <w:color w:val="4472C4" w:themeColor="accent1"/>
+        </w:rPr>
+        <w:t xml:space="preserve">/ </w:t>
+      </w:r>
+      <w:r>
+        <w:t>anymore.</w:t>
+      </w:r>
+    </w:p>
+    <w:p>
+      <w:pPr>
+        <w:tabs>
+          <w:tab w:val="left" w:pos="3920"/>
+        </w:tabs>
+      </w:pPr>
+      <w:r>
+        <w:rPr>
+          <w:b/>
+          <w:bCs/>
+        </w:rPr>
+        <w:t>PS:</w:t>
+      </w:r>
+      <w:r>
+        <w:t xml:space="preserve"> If you gonna write all the bindings yourself, to get some practice, be aware to not </w:t>
+      </w:r>
+      <w:r>
+        <w:t>write “</w:t>
+      </w:r>
+      <w:r>
+        <w:rPr>
+          <w:color w:val="4472C4" w:themeColor="accent1"/>
+        </w:rPr>
+        <w:t>startData</w:t>
+      </w:r>
+      <w:r>
+        <w:t>” instead of “</w:t>
+      </w:r>
+      <w:r>
+        <w:rPr>
+          <w:color w:val="4472C4" w:themeColor="accent1"/>
+        </w:rPr>
+        <w:t>startDate</w:t>
+      </w:r>
+      <w:r>
+        <w:t>” like I did :)</w:t>
+      </w:r>
+    </w:p>
+    <w:p>
+      <w:pPr>
+        <w:tabs>
+          <w:tab w:val="left" w:pos="3920"/>
+        </w:tabs>
+      </w:pPr>
+    </w:p>
+    <w:p>
+      <w:pPr>
+        <w:tabs>
+          <w:tab w:val="left" w:pos="3920"/>
+        </w:tabs>
+      </w:pPr>
+      <w:r>
+        <w:rPr>
+          <w:b/>
+          <w:bCs/>
+        </w:rPr>
+        <w:t>We just did a nested aggregation binding:</w:t>
+      </w:r>
+      <w:r>
+        <w:t xml:space="preserve"> the row is an aggregation of the calendar</w:t>
+      </w:r>
+      <w:r>
+        <w:t>, and the appointments is an aggregation of the row.</w:t>
+      </w:r>
+    </w:p>
+    <w:p>
+      <w:pPr>
+        <w:tabs>
+          <w:tab w:val="left" w:pos="3920"/>
+        </w:tabs>
+      </w:pPr>
+      <w:r>
+        <w:t>Aggregation binding is one of the three binding types:</w:t>
+      </w:r>
+    </w:p>
+    <w:p>
+      <w:pPr>
+        <w:pStyle w:val="ListParagraph"/>
+        <w:numPr>
+          <w:ilvl w:val="0"/>
+          <w:numId w:val="7"/>
+        </w:numPr>
+        <w:tabs>
+          <w:tab w:val="left" w:pos="3920"/>
+        </w:tabs>
+      </w:pPr>
+      <w:r>
+        <w:t xml:space="preserve">aggregation </w:t>
+      </w:r>
+      <w:r>
+        <w:t>binding for lists,</w:t>
+      </w:r>
+    </w:p>
+    <w:p>
+      <w:pPr>
+        <w:pStyle w:val="ListParagraph"/>
+        <w:numPr>
+          <w:ilvl w:val="0"/>
+          <w:numId w:val="7"/>
+        </w:numPr>
+        <w:tabs>
+          <w:tab w:val="left" w:pos="3920"/>
+        </w:tabs>
+      </w:pPr>
+      <w:r>
+        <w:t>element binding for entities,</w:t>
+      </w:r>
+    </w:p>
+    <w:p>
+      <w:pPr>
+        <w:pStyle w:val="ListParagraph"/>
+        <w:numPr>
+          <w:ilvl w:val="0"/>
+          <w:numId w:val="7"/>
+        </w:numPr>
+        <w:tabs>
+          <w:tab w:val="left" w:pos="3920"/>
+        </w:tabs>
+      </w:pPr>
+      <w:r>
+        <w:t>property binding for properties of an entity.</w:t>
+      </w:r>
+    </w:p>
+    <w:p>
+      <w:pPr>
+        <w:tabs>
+          <w:tab w:val="left" w:pos="3920"/>
+        </w:tabs>
+      </w:pPr>
+      <w:r>
+        <w:lastRenderedPageBreak/>
+        <w:drawing>
+          <wp:inline distT="0" distB="0" distL="0" distR="0" wp14:anchorId="14529204" wp14:editId="08CE68C7">
+            <wp:extent cx="5943600" cy="2956560"/>
+            <wp:effectExtent l="0" t="0" r="0" b="0"/>
+            <wp:docPr id="4" name="Picture 4" descr="Graphical user interface, text, application, chat or text message&#10;&#10;Description automatically generated"/>
+            <wp:cNvGraphicFramePr>
+              <a:graphicFrameLocks xmlns:a="http://schemas.openxmlformats.org/drawingml/2006/main" noChangeAspect="1"/>
+            </wp:cNvGraphicFramePr>
+            <a:graphic xmlns:a="http://schemas.openxmlformats.org/drawingml/2006/main">
+              <a:graphicData uri="http://schemas.openxmlformats.org/drawingml/2006/picture">
+                <pic:pic xmlns:pic="http://schemas.openxmlformats.org/drawingml/2006/picture">
+                  <pic:nvPicPr>
+                    <pic:cNvPr id="4" name="Picture 4" descr="Graphical user interface, text, application, chat or text message&#10;&#10;Description automatically generated"/>
+                    <pic:cNvPicPr/>
+                  </pic:nvPicPr>
+                  <pic:blipFill>
+                    <a:blip r:embed="rId12"/>
+                    <a:stretch>
+                      <a:fillRect/>
+                    </a:stretch>
+                  </pic:blipFill>
+                  <pic:spPr>
+                    <a:xfrm>
+                      <a:off x="0" y="0"/>
+                      <a:ext cx="5943600" cy="2956560"/>
+                    </a:xfrm>
+                    <a:prstGeom prst="rect">
+                      <a:avLst/>
+                    </a:prstGeom>
+                  </pic:spPr>
+                </pic:pic>
+              </a:graphicData>
+            </a:graphic>
+          </wp:inline>
+        </w:drawing>
+      </w:r>
+    </w:p>
+    <w:p>
+      <w:pPr>
+        <w:tabs>
+          <w:tab w:val="left" w:pos="3920"/>
+        </w:tabs>
+      </w:pPr>
+      <w:r>
+        <w:rPr>
+          <w:b/>
+          <w:bCs/>
+          <w:color w:val="ED7D31" w:themeColor="accent2"/>
+        </w:rPr>
+        <w:t>Aggregation binding</w:t>
+      </w:r>
+      <w:r>
+        <w:rPr>
+          <w:color w:val="ED7D31" w:themeColor="accent2"/>
+        </w:rPr>
+        <w:t xml:space="preserve"> </w:t>
+      </w:r>
+      <w:r>
+        <w:t xml:space="preserve">can be used to automatically create a list of child </w:t>
+      </w:r>
+      <w:r>
+        <w:t>controls according to data in the model.</w:t>
+      </w:r>
+    </w:p>
+    <w:p>
+      <w:pPr>
+        <w:tabs>
+          <w:tab w:val="left" w:pos="3920"/>
+        </w:tabs>
+      </w:pPr>
+      <w:r>
+        <w:t xml:space="preserve">The control defined for the aggregation in the XML view, is just a template. It will be cloned as many times as needed </w:t>
+      </w:r>
+      <w:r>
+        <w:t>based on the data occurrence in the model.</w:t>
+      </w:r>
+    </w:p>
+    <w:p>
+      <w:pPr>
+        <w:tabs>
+          <w:tab w:val="left" w:pos="3920"/>
+        </w:tabs>
+      </w:pPr>
+      <w:r>
+        <w:rPr>
+          <w:b/>
+          <w:bCs/>
+          <w:color w:val="ED7D31" w:themeColor="accent2"/>
+        </w:rPr>
+        <w:t xml:space="preserve">Property </w:t>
+      </w:r>
+      <w:r>
+        <w:rPr>
+          <w:b/>
+          <w:bCs/>
+          <w:color w:val="ED7D31" w:themeColor="accent2"/>
+        </w:rPr>
+        <w:t>binding</w:t>
+      </w:r>
+      <w:r>
+        <w:rPr>
+          <w:color w:val="ED7D31" w:themeColor="accent2"/>
+        </w:rPr>
+        <w:t xml:space="preserve"> </w:t>
+      </w:r>
+      <w:r>
+        <w:t>allows connecting properties of a control to one or more paths in the model data.</w:t>
+      </w:r>
+    </w:p>
+    <w:p>
+      <w:pPr>
+        <w:tabs>
+          <w:tab w:val="left" w:pos="3920"/>
+        </w:tabs>
+      </w:pPr>
+      <w:r>
+        <w:t>(in this visualization, the page titles are bound like this)</w:t>
+      </w:r>
+    </w:p>
+    <w:p>
+      <w:pPr>
+        <w:tabs>
+          <w:tab w:val="left" w:pos="3920"/>
+        </w:tabs>
+      </w:pPr>
+      <w:r>
+        <w:rPr>
+          <w:b/>
+          <w:bCs/>
+          <w:color w:val="ED7D31" w:themeColor="accent2"/>
+        </w:rPr>
+        <w:t>Element binding</w:t>
+      </w:r>
+      <w:r>
+        <w:t xml:space="preserve"> </w:t>
+      </w:r>
+      <w:r>
+        <w:t>allows us to bind elements to a specific control so that all children can also bind their attributes or aggregations</w:t>
+      </w:r>
+      <w:r>
+        <w:t xml:space="preserve"> in the same context</w:t>
+      </w:r>
+    </w:p>
+    <w:p>
+      <w:pPr>
+        <w:tabs>
+          <w:tab w:val="left" w:pos="3920"/>
+        </w:tabs>
+      </w:pPr>
+      <w:r>
+        <w:t>(often useful for container controls</w:t>
+      </w:r>
+      <w:r>
+        <w:t xml:space="preserve"> in the main area of the app)</w:t>
+      </w:r>
+    </w:p>
+    <w:p>
+      <w:pPr>
+        <w:tabs>
+          <w:tab w:val="left" w:pos="3920"/>
+        </w:tabs>
+      </w:pPr>
+      <w:r>
+        <w:rPr>
+          <w:b/>
+          <w:bCs/>
+          <w:color w:val="ED7D31" w:themeColor="accent2"/>
+        </w:rPr>
+        <w:t>Expression binding</w:t>
+      </w:r>
+      <w:r>
+        <w:rPr>
+          <w:b/>
+          <w:bCs/>
+          <w:color w:val="ED7D31" w:themeColor="accent2"/>
+        </w:rPr>
+        <w:t xml:space="preserve"> </w:t>
+      </w:r>
+      <w:r>
+        <w:t>when we make certain content available only on certain devices.</w:t>
+      </w:r>
+      <w:r>
+        <w:t xml:space="preserve"> (</w:t>
+      </w:r>
+      <w:r>
+        <w:t>is it?!)</w:t>
+      </w:r>
+    </w:p>
+    <w:p>
+      <w:pPr>
+        <w:tabs>
+          <w:tab w:val="left" w:pos="3920"/>
+        </w:tabs>
+      </w:pPr>
+      <w:r>
+        <w:t>It’s an enhancement of the UI5 binding syntax</w:t>
+      </w:r>
+      <w:r>
+        <w:t xml:space="preserve"> and allows to define simple logic directly in the XML views.</w:t>
+      </w:r>
+    </w:p>
+    <w:p>
+      <w:pPr>
+        <w:tabs>
+          <w:tab w:val="left" w:pos="3920"/>
+        </w:tabs>
+        <w:rPr>
+          <w:color w:val="808080" w:themeColor="background1" w:themeShade="80"/>
+        </w:rPr>
+      </w:pPr>
+      <w:r>
+        <w:rPr>
+          <w:color w:val="808080" w:themeColor="background1" w:themeShade="80"/>
+        </w:rPr>
+        <w:t>Expression binding starts with = in the curly braces.</w:t>
+      </w:r>
+    </w:p>
+    <w:p>
+      <w:pPr>
+        <w:tabs>
+          <w:tab w:val="left" w:pos="3920"/>
+        </w:tabs>
+        <w:rPr>
+          <w:color w:val="808080" w:themeColor="background1" w:themeShade="80"/>
+        </w:rPr>
+      </w:pPr>
+      <w:r>
+        <w:rPr>
+          <w:color w:val="808080" w:themeColor="background1" w:themeShade="80"/>
+        </w:rPr>
+        <w:t>We add the ! to show an exception. (so it will be {=!})</w:t>
+      </w:r>
+    </w:p>
+    <w:p>
+      <w:pPr>
+        <w:tabs>
+          <w:tab w:val="left" w:pos="3920"/>
+        </w:tabs>
+        <w:rPr>
+          <w:color w:val="808080" w:themeColor="background1" w:themeShade="80"/>
+        </w:rPr>
+      </w:pPr>
+      <w:r>
+        <w:rPr>
+          <w:color w:val="808080" w:themeColor="background1" w:themeShade="80"/>
+        </w:rPr>
+        <w:t xml:space="preserve">$ for an object </w:t>
+      </w:r>
+      <w:r>
+        <w:rPr>
+          <w:color w:val="808080" w:themeColor="background1" w:themeShade="80"/>
+        </w:rPr>
+        <w:t xml:space="preserve">=&gt; </w:t>
+      </w:r>
+      <w:r>
+        <w:rPr>
+          <w:color w:val="808080" w:themeColor="background1" w:themeShade="80"/>
+        </w:rPr>
+        <w:t>so it will be {=!$</w:t>
+      </w:r>
+      <w:r>
+        <w:rPr>
+          <w:color w:val="808080" w:themeColor="background1" w:themeShade="80"/>
+        </w:rPr>
+        <w:t>{device&gt;/system/phone}</w:t>
+      </w:r>
+      <w:r>
+        <w:rPr>
+          <w:color w:val="808080" w:themeColor="background1" w:themeShade="80"/>
+        </w:rPr>
+        <w:t>}</w:t>
+      </w:r>
+    </w:p>
+    <w:p>
+      <w:pPr>
+        <w:tabs>
+          <w:tab w:val="left" w:pos="3920"/>
+        </w:tabs>
+        <w:rPr>
+          <w:color w:val="4472C4" w:themeColor="accent1"/>
+        </w:rPr>
+      </w:pPr>
+      <w:r>
+        <w:t xml:space="preserve">Like: </w:t>
+      </w:r>
+      <w:r>
+        <w:rPr>
+          <w:color w:val="4472C4" w:themeColor="accent1"/>
+        </w:rPr>
+        <w:t>numberState=”{=${invoice&gt;ExtendedPrice} &gt; 20 ? ‘Error’ : ‘Success’ }”</w:t>
+      </w:r>
+    </w:p>
+    <w:p>
+      <w:pPr>
+        <w:tabs>
+          <w:tab w:val="left" w:pos="3920"/>
+        </w:tabs>
+      </w:pPr>
+      <w:r>
+        <w:t>(very basic formatting, such as setting colors for ‘Success’ to ‘Error’</w:t>
+      </w:r>
+      <w:r>
+        <w:t>)</w:t>
+      </w:r>
+    </w:p>
+    <w:p>
+      <w:pPr>
+        <w:tabs>
+          <w:tab w:val="left" w:pos="3920"/>
+        </w:tabs>
+      </w:pPr>
+      <w:r>
+        <w:t>((more complex formatting should be implemented with a formatter))</w:t>
+      </w:r>
+    </w:p>
+    <w:p>
+      <w:pPr>
+        <w:tabs>
+          <w:tab w:val="left" w:pos="3920"/>
+        </w:tabs>
+      </w:pPr>
+    </w:p>
+    <w:p>
+      <w:pPr>
+        <w:tabs>
+          <w:tab w:val="left" w:pos="3920"/>
+        </w:tabs>
+      </w:pPr>
+      <w:r>
+        <w:lastRenderedPageBreak/>
+        <w:drawing>
+          <wp:inline distT="0" distB="0" distL="0" distR="0" wp14:anchorId="3A6B5DC3" wp14:editId="23D39B46">
+            <wp:extent cx="5943600" cy="2747645"/>
+            <wp:effectExtent l="0" t="0" r="0" b="0"/>
+            <wp:docPr id="5" name="Picture 5" descr="Diagram&#10;&#10;Description automatically generated"/>
+            <wp:cNvGraphicFramePr>
+              <a:graphicFrameLocks xmlns:a="http://schemas.openxmlformats.org/drawingml/2006/main" noChangeAspect="1"/>
+            </wp:cNvGraphicFramePr>
+            <a:graphic xmlns:a="http://schemas.openxmlformats.org/drawingml/2006/main">
+              <a:graphicData uri="http://schemas.openxmlformats.org/drawingml/2006/picture">
+                <pic:pic xmlns:pic="http://schemas.openxmlformats.org/drawingml/2006/picture">
+                  <pic:nvPicPr>
+                    <pic:cNvPr id="5" name="Picture 5" descr="Diagram&#10;&#10;Description automatically generated"/>
+                    <pic:cNvPicPr/>
+                  </pic:nvPicPr>
+                  <pic:blipFill>
+                    <a:blip r:embed="rId13"/>
+                    <a:stretch>
+                      <a:fillRect/>
+                    </a:stretch>
+                  </pic:blipFill>
+                  <pic:spPr>
+                    <a:xfrm>
+                      <a:off x="0" y="0"/>
+                      <a:ext cx="5943600" cy="2747645"/>
+                    </a:xfrm>
+                    <a:prstGeom prst="rect">
+                      <a:avLst/>
+                    </a:prstGeom>
+                  </pic:spPr>
+                </pic:pic>
+              </a:graphicData>
+            </a:graphic>
+          </wp:inline>
+        </w:drawing>
+      </w:r>
+    </w:p>
+    <w:p>
+      <w:pPr>
+        <w:rPr>
+          <w:i/>
+          <w:iCs/>
+          <w:color w:val="00B0F0"/>
+        </w:rPr>
+      </w:pPr>
+      <w:r>
+        <w:rPr>
+          <w:color w:val="00B0F0"/>
+        </w:rPr>
+        <w:t xml:space="preserve">Quiz related. </w:t>
+      </w:r>
+      <w:r>
+        <w:rPr>
+          <w:i/>
+          <w:iCs/>
+          <w:color w:val="00B0F0"/>
+        </w:rPr>
+        <w:t>(got 6/</w:t>
+      </w:r>
+      <w:r>
+        <w:rPr>
+          <w:i/>
+          <w:iCs/>
+          <w:color w:val="00B0F0"/>
+        </w:rPr>
+        <w:t>9</w:t>
+      </w:r>
+      <w:r>
+        <w:rPr>
+          <w:i/>
+          <w:iCs/>
+          <w:color w:val="00B0F0"/>
+        </w:rPr>
+        <w:t xml:space="preserve"> points on this)</w:t>
+      </w:r>
+    </w:p>
+    <w:p>
+      <w:pPr>
+        <w:rPr>
+          <w:i/>
+          <w:iCs/>
+          <w:color w:val="00B0F0"/>
+        </w:rPr>
+      </w:pPr>
+    </w:p>
+    <w:p>
+      <w:pPr>
+        <w:rPr>
+          <w:i/>
+          <w:iCs/>
+          <w:sz w:val="28"/>
+          <w:szCs w:val="28"/>
+          <w:u w:val="single"/>
+        </w:rPr>
+      </w:pPr>
+      <w:r>
+        <w:rPr>
+          <w:i/>
+          <w:iCs/>
+          <w:sz w:val="28"/>
+          <w:szCs w:val="28"/>
+          <w:u w:val="single"/>
+        </w:rPr>
+        <w:t xml:space="preserve">Unit </w:t>
+      </w:r>
+      <w:r>
+        <w:rPr>
+          <w:i/>
+          <w:iCs/>
+          <w:sz w:val="28"/>
+          <w:szCs w:val="28"/>
+          <w:u w:val="single"/>
+        </w:rPr>
+        <w:t>4</w:t>
+      </w:r>
+    </w:p>
+    <w:p>
+      <w:r>
+        <w:drawing>
+          <wp:inline distT="0" distB="0" distL="0" distR="0" wp14:anchorId="33FC4DEF" wp14:editId="7B3FF3ED">
+            <wp:extent cx="5943600" cy="3865245"/>
+            <wp:effectExtent l="0" t="0" r="0" b="1905"/>
+            <wp:docPr id="6" name="Picture 6" descr="Diagram&#10;&#10;Description automatically generated"/>
+            <wp:cNvGraphicFramePr>
+              <a:graphicFrameLocks xmlns:a="http://schemas.openxmlformats.org/drawingml/2006/main" noChangeAspect="1"/>
+            </wp:cNvGraphicFramePr>
+            <a:graphic xmlns:a="http://schemas.openxmlformats.org/drawingml/2006/main">
+              <a:graphicData uri="http://schemas.openxmlformats.org/drawingml/2006/picture">
+                <pic:pic xmlns:pic="http://schemas.openxmlformats.org/drawingml/2006/picture">
+                  <pic:nvPicPr>
+                    <pic:cNvPr id="6" name="Picture 6" descr="Diagram&#10;&#10;Description automatically generated"/>
+                    <pic:cNvPicPr/>
+                  </pic:nvPicPr>
+                  <pic:blipFill>
+                    <a:blip r:embed="rId14"/>
+                    <a:stretch>
+                      <a:fillRect/>
+                    </a:stretch>
+                  </pic:blipFill>
+                  <pic:spPr>
+                    <a:xfrm>
+                      <a:off x="0" y="0"/>
+                      <a:ext cx="5943600" cy="3865245"/>
+                    </a:xfrm>
+                    <a:prstGeom prst="rect">
+                      <a:avLst/>
+                    </a:prstGeom>
+                  </pic:spPr>
+                </pic:pic>
+              </a:graphicData>
+            </a:graphic>
+          </wp:inline>
+        </w:drawing>
+      </w:r>
+    </w:p>
+    <w:p>
+      <w:r>
+        <w:t>We’ve learnt that when we want data binding, we use $, right?</w:t>
+      </w:r>
+    </w:p>
+    <w:p>
+      <w:r>
+        <w:t>But we use the $ when we are “calling” an UI5 model which we didn’t create. (exists by default)</w:t>
+      </w:r>
+    </w:p>
+    <w:p>
+      <w:r>
+        <w:rPr>
+          <w:color w:val="4472C4" w:themeColor="accent1"/>
+        </w:rPr>
+        <w:lastRenderedPageBreak/>
+        <w:t xml:space="preserve">&lt;Flexbox wrap=”Wrap”&gt; </w:t>
+      </w:r>
+      <w:r>
+        <w:t>container</w:t>
+      </w:r>
+      <w:r>
+        <w:t xml:space="preserve"> (responsive)</w:t>
+      </w:r>
+    </w:p>
+    <w:p>
+      <w:pPr>
+        <w:rPr>
+          <w:color w:val="4472C4" w:themeColor="accent1"/>
+        </w:rPr>
+      </w:pPr>
+      <w:r>
         <w:tab/>
+      </w:r>
+      <w:r>
+        <w:rPr>
+          <w:color w:val="4472C4" w:themeColor="accent1"/>
+        </w:rPr>
+        <w:t>&lt;l:VerticalLayout&gt;</w:t>
+      </w:r>
+    </w:p>
+    <w:p>
+      <w:pPr>
+        <w:rPr>
+          <w:color w:val="4472C4" w:themeColor="accent1"/>
+        </w:rPr>
+      </w:pPr>
+    </w:p>
+    <w:p>
+      <w:pPr>
+        <w:rPr>
+          <w:color w:val="ED7D31" w:themeColor="accent2"/>
+        </w:rPr>
+      </w:pPr>
+      <w:r>
+        <w:rPr>
+          <w:b/>
+          <w:bCs/>
+          <w:color w:val="ED7D31" w:themeColor="accent2"/>
+        </w:rPr>
+        <w:t>Recommendation:</w:t>
+      </w:r>
+      <w:r>
+        <w:rPr>
+          <w:color w:val="ED7D31" w:themeColor="accent2"/>
+        </w:rPr>
+        <w:t xml:space="preserve"> Use padding class for the containers, and margin class for the controls.</w:t>
+      </w:r>
+    </w:p>
+    <w:p>
+      <w:pPr>
+        <w:rPr>
+          <w:color w:val="ED7D31" w:themeColor="accent2"/>
+        </w:rPr>
+      </w:pPr>
+      <w:r>
+        <w:rPr>
+          <w:b/>
+          <w:bCs/>
+          <w:color w:val="ED7D31" w:themeColor="accent2"/>
+        </w:rPr>
+        <w:t>Note:</w:t>
+      </w:r>
+      <w:r>
+        <w:rPr>
+          <w:color w:val="ED7D31" w:themeColor="accent2"/>
+        </w:rPr>
+        <w:t xml:space="preserve"> </w:t>
+      </w:r>
+      <w:r>
+        <w:rPr>
+          <w:color w:val="ED7D31" w:themeColor="accent2"/>
+        </w:rPr>
+        <w:t xml:space="preserve">The order declared in </w:t>
+      </w:r>
+      <w:r>
+        <w:rPr>
+          <w:color w:val="4472C4" w:themeColor="accent1"/>
+        </w:rPr>
+        <w:t xml:space="preserve">sap.ui.define( [] </w:t>
+      </w:r>
+      <w:r>
+        <w:rPr>
+          <w:color w:val="ED7D31" w:themeColor="accent2"/>
+        </w:rPr>
+        <w:t xml:space="preserve">must always match the order the </w:t>
+      </w:r>
+      <w:r>
+        <w:rPr>
+          <w:color w:val="4472C4" w:themeColor="accent1"/>
+        </w:rPr>
+        <w:t>parameters</w:t>
+      </w:r>
+      <w:r>
+        <w:rPr>
+          <w:color w:val="ED7D31" w:themeColor="accent2"/>
+        </w:rPr>
+        <w:t xml:space="preserve"> are put.</w:t>
+      </w:r>
+    </w:p>
+    <w:p/>
+    <w:p>
+      <w:r>
+        <w:t>As for the exercise</w:t>
+      </w:r>
+      <w:r>
+        <w:t>, I</w:t>
+      </w:r>
+      <w:r>
+        <w:t xml:space="preserve">’ve noticed the mention </w:t>
+      </w:r>
+      <w:r>
+        <w:t>in “Detail.controller”</w:t>
+      </w:r>
+      <w:r>
+        <w:t xml:space="preserve"> of “NotFound”</w:t>
+      </w:r>
+    </w:p>
+    <w:p>
+      <w:pPr>
+        <w:rPr>
+          <w:color w:val="4472C4" w:themeColor="accent1"/>
+        </w:rPr>
+      </w:pPr>
+      <w:r>
+        <w:rPr>
+          <w:color w:val="4472C4" w:themeColor="accent1"/>
+        </w:rPr>
+        <w:t>UIComponent.getRouterFor(this).getTargets().display("NotFound");</w:t>
+      </w:r>
+    </w:p>
+    <w:p>
+      <w:pPr>
+        <w:pStyle w:val="ListParagraph"/>
+        <w:numPr>
+          <w:ilvl w:val="0"/>
+          <w:numId w:val="8"/>
+        </w:numPr>
+      </w:pPr>
+      <w:r>
+        <w:t xml:space="preserve">So I’ve created a new control called </w:t>
+      </w:r>
+      <w:r>
+        <w:rPr>
+          <w:color w:val="4472C4" w:themeColor="accent1"/>
+        </w:rPr>
+        <w:t xml:space="preserve">NotFound.view.js </w:t>
+      </w:r>
+      <w:r>
+        <w:rPr>
+          <w:color w:val="A6A6A6" w:themeColor="background1" w:themeShade="A6"/>
+        </w:rPr>
+        <w:t>(firstly I tried with .fragment)</w:t>
+      </w:r>
+      <w:r>
+        <w:rPr>
+          <w:color w:val="A6A6A6" w:themeColor="background1" w:themeShade="A6"/>
+        </w:rPr>
+        <w:t xml:space="preserve">, </w:t>
+      </w:r>
+      <w:r>
+        <w:t xml:space="preserve">and put there the base </w:t>
+      </w:r>
+      <w:r>
+        <w:t xml:space="preserve">code. </w:t>
+      </w:r>
+    </w:p>
+    <w:p>
+      <w:pPr>
+        <w:pStyle w:val="ListParagraph"/>
+        <w:numPr>
+          <w:ilvl w:val="0"/>
+          <w:numId w:val="8"/>
+        </w:numPr>
+      </w:pPr>
+      <w:r>
+        <w:t xml:space="preserve">Searched on </w:t>
+      </w:r>
+      <w:r>
+        <w:rPr>
+          <w:color w:val="ED7D31" w:themeColor="accent2"/>
+        </w:rPr>
+        <w:t>ui5.sap.com</w:t>
+      </w:r>
+      <w:r>
+        <w:rPr>
+          <w:color w:val="ED7D31" w:themeColor="accent2"/>
+        </w:rPr>
+        <w:t xml:space="preserve"> </w:t>
+      </w:r>
+      <w:r>
+        <w:t xml:space="preserve">for “message” and looked on the finds. There was this </w:t>
+      </w:r>
+      <w:r>
+        <w:rPr>
+          <w:color w:val="4472C4" w:themeColor="accent1"/>
+        </w:rPr>
+        <w:t xml:space="preserve">&lt;IllustratedMessage&gt; </w:t>
+      </w:r>
+      <w:r>
+        <w:t>which I thought I can just simply attach a photo to it and that’s it.</w:t>
+      </w:r>
+    </w:p>
+    <w:p>
+      <w:pPr>
+        <w:pStyle w:val="ListParagraph"/>
+        <w:numPr>
+          <w:ilvl w:val="0"/>
+          <w:numId w:val="8"/>
+        </w:numPr>
+      </w:pPr>
+      <w:r>
+        <w:t xml:space="preserve">Actually, </w:t>
+      </w:r>
+      <w:r>
+        <w:t>just by inserting it, with no properties/attributes, I was getting the wanted result.</w:t>
+      </w:r>
+    </w:p>
+    <w:p>
+      <w:pPr>
+        <w:jc w:val="center"/>
+      </w:pPr>
+      <w:r>
+        <w:drawing>
+          <wp:inline distT="0" distB="0" distL="0" distR="0" wp14:anchorId="2821346E" wp14:editId="508AF375">
+            <wp:extent cx="1286933" cy="995254"/>
+            <wp:effectExtent l="0" t="0" r="8890" b="0"/>
+            <wp:docPr id="7" name="Picture 7" descr="Graphical user interface, text, application&#10;&#10;Description automatically generated"/>
+            <wp:cNvGraphicFramePr>
+              <a:graphicFrameLocks xmlns:a="http://schemas.openxmlformats.org/drawingml/2006/main" noChangeAspect="1"/>
+            </wp:cNvGraphicFramePr>
+            <a:graphic xmlns:a="http://schemas.openxmlformats.org/drawingml/2006/main">
+              <a:graphicData uri="http://schemas.openxmlformats.org/drawingml/2006/picture">
+                <pic:pic xmlns:pic="http://schemas.openxmlformats.org/drawingml/2006/picture">
+                  <pic:nvPicPr>
+                    <pic:cNvPr id="7" name="Picture 7" descr="Graphical user interface, text, application&#10;&#10;Description automatically generated"/>
+                    <pic:cNvPicPr/>
+                  </pic:nvPicPr>
+                  <pic:blipFill>
+                    <a:blip r:embed="rId15"/>
+                    <a:stretch>
+                      <a:fillRect/>
+                    </a:stretch>
+                  </pic:blipFill>
+                  <pic:spPr>
+                    <a:xfrm>
+                      <a:off x="0" y="0"/>
+                      <a:ext cx="1299046" cy="1004622"/>
+                    </a:xfrm>
+                    <a:prstGeom prst="rect">
+                      <a:avLst/>
+                    </a:prstGeom>
+                  </pic:spPr>
+                </pic:pic>
+              </a:graphicData>
+            </a:graphic>
+          </wp:inline>
+        </w:drawing>
+      </w:r>
+    </w:p>
+    <w:p>
+      <w:pPr>
+        <w:pStyle w:val="ListParagraph"/>
+        <w:numPr>
+          <w:ilvl w:val="0"/>
+          <w:numId w:val="8"/>
+        </w:numPr>
+      </w:pPr>
+      <w:r>
+        <w:t xml:space="preserve">Added the </w:t>
+      </w:r>
+      <w:r>
+        <w:rPr>
+          <w:color w:val="4472C4" w:themeColor="accent1"/>
+        </w:rPr>
+        <w:t>showNavButton</w:t>
+      </w:r>
+      <w:r>
+        <w:rPr>
+          <w:color w:val="4472C4" w:themeColor="accent1"/>
+        </w:rPr>
+        <w:t>=”true”</w:t>
+      </w:r>
+      <w:r>
+        <w:rPr>
+          <w:color w:val="4472C4" w:themeColor="accent1"/>
+        </w:rPr>
+        <w:t xml:space="preserve"> </w:t>
+      </w:r>
+      <w:r>
+        <w:t xml:space="preserve">on the </w:t>
+      </w:r>
+      <w:r>
+        <w:rPr>
+          <w:color w:val="4472C4" w:themeColor="accent1"/>
+        </w:rPr>
+        <w:t xml:space="preserve">&lt;Page&gt; </w:t>
+      </w:r>
+      <w:r>
+        <w:t xml:space="preserve">for </w:t>
+      </w:r>
+      <w:r>
+        <w:t>the</w:t>
+      </w:r>
+      <w:r>
+        <w:t xml:space="preserve"> </w:t>
+      </w:r>
+      <w:r>
+        <w:t>navigating back possibility</w:t>
+      </w:r>
+      <w:r>
+        <w:t xml:space="preserve">, so needed a controller too. </w:t>
+      </w:r>
+    </w:p>
+    <w:p/>
+    <w:p>
+      <w:r>
+        <w:t xml:space="preserve">Put everything up together, but the button triggers nothing, just like for the </w:t>
+      </w:r>
+      <w:r>
+        <w:rPr>
+          <w:color w:val="4472C4" w:themeColor="accent1"/>
+        </w:rPr>
+        <w:t xml:space="preserve">Detail.view </w:t>
+      </w:r>
+      <w:r>
+        <w:t xml:space="preserve">from the openSAP example.. I tried different destination names than </w:t>
+      </w:r>
+      <w:r>
+        <w:rPr>
+          <w:color w:val="4472C4" w:themeColor="accent1"/>
+        </w:rPr>
+        <w:t xml:space="preserve">“Home”, </w:t>
+      </w:r>
+      <w:r>
+        <w:t xml:space="preserve">like </w:t>
+      </w:r>
+      <w:r>
+        <w:rPr>
+          <w:color w:val="4472C4" w:themeColor="accent1"/>
+        </w:rPr>
+        <w:t xml:space="preserve">“App” </w:t>
+      </w:r>
+      <w:r>
+        <w:t xml:space="preserve">or </w:t>
+      </w:r>
+      <w:r>
+        <w:rPr>
+          <w:color w:val="4472C4" w:themeColor="accent1"/>
+        </w:rPr>
+        <w:t xml:space="preserve">“TargetApp” </w:t>
+      </w:r>
+      <w:r>
+        <w:t>but nothing.</w:t>
+      </w:r>
+      <w:r>
+        <w:t xml:space="preserve"> </w:t>
+      </w:r>
+      <w:r>
+        <w:rPr>
+          <w:color w:val="ED7D31" w:themeColor="accent2"/>
+        </w:rPr>
+        <w:t>No errors, no nothing.</w:t>
+      </w:r>
+      <w:r>
+        <w:rPr>
+          <w:color w:val="ED7D31" w:themeColor="accent2"/>
+        </w:rPr>
+        <w:t xml:space="preserve"> (and died with it)</w:t>
+      </w:r>
+    </w:p>
+    <w:p>
+      <w:r>
+        <w:t>Here is my onNavBack function:</w:t>
+      </w:r>
+    </w:p>
+    <w:p>
+      <w:pPr>
+        <w:spacing w:after="0"/>
+        <w:rPr>
+          <w:rFonts w:ascii="Consolas" w:hAnsi="Consolas"/>
+          <w:color w:val="A6A6A6" w:themeColor="background1" w:themeShade="A6"/>
+        </w:rPr>
+      </w:pPr>
+      <w:r>
+        <w:rPr>
+          <w:rFonts w:ascii="Consolas" w:hAnsi="Consolas"/>
+          <w:color w:val="A6A6A6" w:themeColor="background1" w:themeShade="A6"/>
+        </w:rPr>
+        <w:t>onNavBack : function () {</w:t>
+      </w:r>
+    </w:p>
+    <w:p>
+      <w:pPr>
+        <w:spacing w:after="0"/>
+        <w:rPr>
+          <w:rFonts w:ascii="Consolas" w:hAnsi="Consolas"/>
+          <w:color w:val="A6A6A6" w:themeColor="background1" w:themeShade="A6"/>
+        </w:rPr>
+      </w:pPr>
+      <w:r>
+        <w:rPr>
+          <w:rFonts w:ascii="Consolas" w:hAnsi="Consolas"/>
+          <w:color w:val="A6A6A6" w:themeColor="background1" w:themeShade="A6"/>
+        </w:rPr>
+        <w:tab/>
+      </w:r>
+      <w:r>
+        <w:rPr>
+          <w:rFonts w:ascii="Consolas" w:hAnsi="Consolas"/>
+          <w:color w:val="A6A6A6" w:themeColor="background1" w:themeShade="A6"/>
+        </w:rPr>
+        <w:tab/>
+      </w:r>
+      <w:r>
+        <w:rPr>
+          <w:rFonts w:ascii="Consolas" w:hAnsi="Consolas"/>
+          <w:color w:val="A6A6A6" w:themeColor="background1" w:themeShade="A6"/>
+        </w:rPr>
+        <w:tab/>
+        <w:t>var oHistory = History.getInstance();</w:t>
+      </w:r>
+    </w:p>
+    <w:p>
+      <w:pPr>
+        <w:spacing w:after="0"/>
+        <w:rPr>
+          <w:rFonts w:ascii="Consolas" w:hAnsi="Consolas"/>
+          <w:color w:val="A6A6A6" w:themeColor="background1" w:themeShade="A6"/>
+        </w:rPr>
+      </w:pPr>
+      <w:r>
+        <w:rPr>
+          <w:rFonts w:ascii="Consolas" w:hAnsi="Consolas"/>
+          <w:color w:val="A6A6A6" w:themeColor="background1" w:themeShade="A6"/>
+        </w:rPr>
+        <w:tab/>
+      </w:r>
+      <w:r>
+        <w:rPr>
+          <w:rFonts w:ascii="Consolas" w:hAnsi="Consolas"/>
+          <w:color w:val="A6A6A6" w:themeColor="background1" w:themeShade="A6"/>
+        </w:rPr>
+        <w:tab/>
+      </w:r>
+      <w:r>
+        <w:rPr>
+          <w:rFonts w:ascii="Consolas" w:hAnsi="Consolas"/>
+          <w:color w:val="A6A6A6" w:themeColor="background1" w:themeShade="A6"/>
+        </w:rPr>
+        <w:tab/>
+        <w:t>var sPreviousHash = oHistory.getPreviousHash();</w:t>
+      </w:r>
+    </w:p>
+    <w:p>
+      <w:pPr>
+        <w:spacing w:after="0"/>
+        <w:rPr>
+          <w:rFonts w:ascii="Consolas" w:hAnsi="Consolas"/>
+          <w:color w:val="A6A6A6" w:themeColor="background1" w:themeShade="A6"/>
+        </w:rPr>
+      </w:pPr>
+    </w:p>
+    <w:p>
+      <w:pPr>
+        <w:spacing w:after="0"/>
+        <w:rPr>
+          <w:rFonts w:ascii="Consolas" w:hAnsi="Consolas"/>
+          <w:color w:val="A6A6A6" w:themeColor="background1" w:themeShade="A6"/>
+        </w:rPr>
+      </w:pPr>
+      <w:r>
+        <w:rPr>
+          <w:rFonts w:ascii="Consolas" w:hAnsi="Consolas"/>
+          <w:color w:val="A6A6A6" w:themeColor="background1" w:themeShade="A6"/>
+        </w:rPr>
+        <w:tab/>
+      </w:r>
+      <w:r>
+        <w:rPr>
+          <w:rFonts w:ascii="Consolas" w:hAnsi="Consolas"/>
+          <w:color w:val="A6A6A6" w:themeColor="background1" w:themeShade="A6"/>
+        </w:rPr>
+        <w:tab/>
+      </w:r>
+      <w:r>
+        <w:rPr>
+          <w:rFonts w:ascii="Consolas" w:hAnsi="Consolas"/>
+          <w:color w:val="A6A6A6" w:themeColor="background1" w:themeShade="A6"/>
+        </w:rPr>
+        <w:tab/>
+        <w:t>if (sPreviousHash !== undefined) {</w:t>
+      </w:r>
+    </w:p>
+    <w:p>
+      <w:pPr>
+        <w:spacing w:after="0"/>
+        <w:rPr>
+          <w:rFonts w:ascii="Consolas" w:hAnsi="Consolas"/>
+          <w:color w:val="A6A6A6" w:themeColor="background1" w:themeShade="A6"/>
+        </w:rPr>
+      </w:pPr>
+      <w:r>
+        <w:rPr>
+          <w:rFonts w:ascii="Consolas" w:hAnsi="Consolas"/>
+          <w:color w:val="A6A6A6" w:themeColor="background1" w:themeShade="A6"/>
+        </w:rPr>
+        <w:tab/>
+      </w:r>
+      <w:r>
+        <w:rPr>
+          <w:rFonts w:ascii="Consolas" w:hAnsi="Consolas"/>
+          <w:color w:val="A6A6A6" w:themeColor="background1" w:themeShade="A6"/>
+        </w:rPr>
+        <w:tab/>
+      </w:r>
+      <w:r>
+        <w:rPr>
+          <w:rFonts w:ascii="Consolas" w:hAnsi="Consolas"/>
+          <w:color w:val="A6A6A6" w:themeColor="background1" w:themeShade="A6"/>
+        </w:rPr>
+        <w:tab/>
+      </w:r>
+      <w:r>
+        <w:rPr>
+          <w:rFonts w:ascii="Consolas" w:hAnsi="Consolas"/>
+          <w:color w:val="A6A6A6" w:themeColor="background1" w:themeShade="A6"/>
+        </w:rPr>
+        <w:tab/>
+        <w:t>window.history.go(-1);</w:t>
+      </w:r>
+    </w:p>
+    <w:p>
+      <w:pPr>
+        <w:spacing w:after="0"/>
+        <w:rPr>
+          <w:rFonts w:ascii="Consolas" w:hAnsi="Consolas"/>
+          <w:color w:val="A6A6A6" w:themeColor="background1" w:themeShade="A6"/>
+        </w:rPr>
+      </w:pPr>
+      <w:r>
+        <w:rPr>
+          <w:rFonts w:ascii="Consolas" w:hAnsi="Consolas"/>
+          <w:color w:val="A6A6A6" w:themeColor="background1" w:themeShade="A6"/>
+        </w:rPr>
+        <w:tab/>
+      </w:r>
+      <w:r>
+        <w:rPr>
+          <w:rFonts w:ascii="Consolas" w:hAnsi="Consolas"/>
+          <w:color w:val="A6A6A6" w:themeColor="background1" w:themeShade="A6"/>
+        </w:rPr>
+        <w:tab/>
+      </w:r>
+      <w:r>
+        <w:rPr>
+          <w:rFonts w:ascii="Consolas" w:hAnsi="Consolas"/>
+          <w:color w:val="A6A6A6" w:themeColor="background1" w:themeShade="A6"/>
+        </w:rPr>
+        <w:tab/>
+        <w:t>} else {</w:t>
+      </w:r>
+    </w:p>
+    <w:p>
+      <w:pPr>
+        <w:spacing w:after="0"/>
+        <w:rPr>
+          <w:rFonts w:ascii="Consolas" w:hAnsi="Consolas"/>
+          <w:color w:val="A6A6A6" w:themeColor="background1" w:themeShade="A6"/>
+        </w:rPr>
+      </w:pPr>
+      <w:r>
+        <w:rPr>
+          <w:rFonts w:ascii="Consolas" w:hAnsi="Consolas"/>
+          <w:color w:val="A6A6A6" w:themeColor="background1" w:themeShade="A6"/>
+        </w:rPr>
+        <w:tab/>
+      </w:r>
+      <w:r>
+        <w:rPr>
+          <w:rFonts w:ascii="Consolas" w:hAnsi="Consolas"/>
+          <w:color w:val="A6A6A6" w:themeColor="background1" w:themeShade="A6"/>
+        </w:rPr>
+        <w:tab/>
+      </w:r>
+      <w:r>
+        <w:rPr>
+          <w:rFonts w:ascii="Consolas" w:hAnsi="Consolas"/>
+          <w:color w:val="A6A6A6" w:themeColor="background1" w:themeShade="A6"/>
+        </w:rPr>
+        <w:tab/>
+      </w:r>
+      <w:r>
+        <w:rPr>
+          <w:rFonts w:ascii="Consolas" w:hAnsi="Consolas"/>
+          <w:color w:val="A6A6A6" w:themeColor="background1" w:themeShade="A6"/>
+        </w:rPr>
+        <w:tab/>
+        <w:t>var oRouter = this.getOwnerComponent().getRouter();</w:t>
+      </w:r>
+    </w:p>
+    <w:p>
+      <w:pPr>
+        <w:spacing w:after="0"/>
+        <w:rPr>
+          <w:rFonts w:ascii="Consolas" w:hAnsi="Consolas"/>
+          <w:color w:val="A6A6A6" w:themeColor="background1" w:themeShade="A6"/>
+        </w:rPr>
+      </w:pPr>
+      <w:r>
+        <w:rPr>
+          <w:rFonts w:ascii="Consolas" w:hAnsi="Consolas"/>
+          <w:color w:val="A6A6A6" w:themeColor="background1" w:themeShade="A6"/>
+        </w:rPr>
+        <w:tab/>
+      </w:r>
+      <w:r>
+        <w:rPr>
+          <w:rFonts w:ascii="Consolas" w:hAnsi="Consolas"/>
+          <w:color w:val="A6A6A6" w:themeColor="background1" w:themeShade="A6"/>
+        </w:rPr>
+        <w:tab/>
+      </w:r>
+      <w:r>
+        <w:rPr>
+          <w:rFonts w:ascii="Consolas" w:hAnsi="Consolas"/>
+          <w:color w:val="A6A6A6" w:themeColor="background1" w:themeShade="A6"/>
+        </w:rPr>
+        <w:tab/>
+      </w:r>
+      <w:r>
+        <w:rPr>
+          <w:rFonts w:ascii="Consolas" w:hAnsi="Consolas"/>
+          <w:color w:val="A6A6A6" w:themeColor="background1" w:themeShade="A6"/>
+        </w:rPr>
+        <w:tab/>
+        <w:t>oRouter.navTo("App", {}, true);</w:t>
+      </w:r>
+    </w:p>
+    <w:p>
+      <w:pPr>
+        <w:spacing w:after="0"/>
+        <w:rPr>
+          <w:rFonts w:ascii="Consolas" w:hAnsi="Consolas"/>
+          <w:color w:val="A6A6A6" w:themeColor="background1" w:themeShade="A6"/>
+        </w:rPr>
+      </w:pPr>
+      <w:r>
+        <w:rPr>
+          <w:rFonts w:ascii="Consolas" w:hAnsi="Consolas"/>
+          <w:color w:val="A6A6A6" w:themeColor="background1" w:themeShade="A6"/>
+        </w:rPr>
+        <w:tab/>
+      </w:r>
+      <w:r>
+        <w:rPr>
+          <w:rFonts w:ascii="Consolas" w:hAnsi="Consolas"/>
+          <w:color w:val="A6A6A6" w:themeColor="background1" w:themeShade="A6"/>
+        </w:rPr>
+        <w:tab/>
+      </w:r>
+      <w:r>
+        <w:rPr>
+          <w:rFonts w:ascii="Consolas" w:hAnsi="Consolas"/>
+          <w:color w:val="A6A6A6" w:themeColor="background1" w:themeShade="A6"/>
+        </w:rPr>
+        <w:tab/>
+        <w:t>}</w:t>
+      </w:r>
+    </w:p>
+    <w:p>
+      <w:pPr>
+        <w:spacing w:after="0"/>
+        <w:rPr>
+          <w:rFonts w:ascii="Consolas" w:hAnsi="Consolas"/>
+          <w:color w:val="A6A6A6" w:themeColor="background1" w:themeShade="A6"/>
+        </w:rPr>
+      </w:pPr>
+      <w:r>
+        <w:rPr>
+          <w:rFonts w:ascii="Consolas" w:hAnsi="Consolas"/>
+          <w:color w:val="A6A6A6" w:themeColor="background1" w:themeShade="A6"/>
+        </w:rPr>
+        <w:tab/>
+      </w:r>
+      <w:r>
+        <w:rPr>
+          <w:rFonts w:ascii="Consolas" w:hAnsi="Consolas"/>
+          <w:color w:val="A6A6A6" w:themeColor="background1" w:themeShade="A6"/>
+        </w:rPr>
+        <w:tab/>
+        <w:t>}</w:t>
+      </w:r>
+    </w:p>
+    <w:p>
+      <w:pPr>
+        <w:rPr>
+          <w:i/>
+          <w:iCs/>
+          <w:color w:val="00B0F0"/>
+        </w:rPr>
+      </w:pPr>
+      <w:r>
+        <w:rPr>
+          <w:rFonts w:cstheme="minorHAnsi"/>
+          <w:color w:val="FF0000"/>
+        </w:rPr>
+        <w:t xml:space="preserve">! </w:t>
+      </w:r>
+      <w:r>
+        <w:rPr>
+          <w:rFonts w:cstheme="minorHAnsi"/>
+          <w:color w:val="FF0000"/>
+        </w:rPr>
+        <w:t>In order to pass Rufus</w:t>
+      </w:r>
+      <w:r>
+        <w:rPr>
+          <w:rFonts w:cstheme="minorHAnsi"/>
+          <w:color w:val="FF0000"/>
+        </w:rPr>
+        <w:t>, you must use MessagePage.</w:t>
+      </w:r>
+      <w:r>
+        <w:rPr>
+          <w:rFonts w:cstheme="minorHAnsi"/>
+          <w:color w:val="FF0000"/>
+        </w:rPr>
+        <w:t xml:space="preserve"> </w:t>
+      </w:r>
+      <w:r>
+        <w:rPr>
+          <w:color w:val="00B0F0"/>
+        </w:rPr>
+        <w:t xml:space="preserve">Quiz related. </w:t>
+      </w:r>
+      <w:r>
+        <w:rPr>
+          <w:i/>
+          <w:iCs/>
+          <w:color w:val="00B0F0"/>
+        </w:rPr>
+        <w:t>(got 6/</w:t>
+      </w:r>
+      <w:r>
+        <w:rPr>
+          <w:i/>
+          <w:iCs/>
+          <w:color w:val="00B0F0"/>
+        </w:rPr>
+        <w:t>6</w:t>
+      </w:r>
+      <w:r>
+        <w:rPr>
+          <w:i/>
+          <w:iCs/>
+          <w:color w:val="00B0F0"/>
+        </w:rPr>
+        <w:t xml:space="preserve"> points on this)</w:t>
+      </w:r>
+    </w:p>
+    <w:p>
+      <w:pPr>
+        <w:rPr>
+          <w:i/>
+          <w:iCs/>
+          <w:sz w:val="28"/>
+          <w:szCs w:val="28"/>
+          <w:u w:val="single"/>
+        </w:rPr>
+      </w:pPr>
+      <w:r>
+        <w:rPr>
+          <w:i/>
+          <w:iCs/>
+          <w:sz w:val="28"/>
+          <w:szCs w:val="28"/>
+          <w:u w:val="single"/>
+        </w:rPr>
+        <w:lastRenderedPageBreak/>
+        <w:t xml:space="preserve">Unit </w:t>
+      </w:r>
+      <w:r>
+        <w:rPr>
+          <w:i/>
+          <w:iCs/>
+          <w:sz w:val="28"/>
+          <w:szCs w:val="28"/>
+          <w:u w:val="single"/>
+        </w:rPr>
+        <w:t>5</w:t>
+      </w:r>
+    </w:p>
+    <w:p>
+      <w:r>
+        <w:t>Key Product Standards</w:t>
+      </w:r>
+    </w:p>
+    <w:p>
+      <w:pPr>
+        <w:pStyle w:val="ListParagraph"/>
+        <w:numPr>
+          <w:ilvl w:val="0"/>
+          <w:numId w:val="9"/>
+        </w:numPr>
+      </w:pPr>
+      <w:r>
+        <w:t>User Experience consistency</w:t>
+      </w:r>
+    </w:p>
+    <w:p>
+      <w:pPr>
+        <w:pStyle w:val="ListParagraph"/>
+        <w:numPr>
+          <w:ilvl w:val="0"/>
+          <w:numId w:val="9"/>
+        </w:numPr>
+      </w:pPr>
+      <w:r>
+        <w:t>Accessibility</w:t>
+      </w:r>
+      <w:r>
+        <w:t xml:space="preserve"> (high-contrast themes, keyboard handling, screen reader support)</w:t>
+      </w:r>
+    </w:p>
+    <w:p>
+      <w:pPr>
+        <w:pStyle w:val="ListParagraph"/>
+        <w:numPr>
+          <w:ilvl w:val="0"/>
+          <w:numId w:val="9"/>
+        </w:numPr>
+      </w:pPr>
+      <w:r>
+        <w:t>Globalization</w:t>
+      </w:r>
+    </w:p>
+    <w:p>
+      <w:pPr>
+        <w:pStyle w:val="ListParagraph"/>
+        <w:numPr>
+          <w:ilvl w:val="0"/>
+          <w:numId w:val="9"/>
+        </w:numPr>
+      </w:pPr>
+      <w:r>
+        <w:t>Security</w:t>
+      </w:r>
+    </w:p>
+    <w:p>
+      <w:pPr>
+        <w:rPr>
+          <w:color w:val="ED7D31" w:themeColor="accent2"/>
+        </w:rPr>
+      </w:pPr>
+      <w:r>
+        <w:rPr>
+          <w:color w:val="ED7D31" w:themeColor="accent2"/>
+        </w:rPr>
+        <w:t xml:space="preserve">All UI5 controls </w:t>
+      </w:r>
+      <w:r>
+        <w:rPr>
+          <w:color w:val="ED7D31" w:themeColor="accent2"/>
+        </w:rPr>
+        <w:t>are designed according to design guidelines, the SAP Fiori Design Guidelines.</w:t>
+      </w:r>
+    </w:p>
+    <w:p>
+      <w:pPr>
+        <w:rPr>
+          <w:color w:val="4472C4" w:themeColor="accent1"/>
+        </w:rPr>
+      </w:pPr>
+      <w:r>
+        <w:rPr>
+          <w:color w:val="4472C4" w:themeColor="accent1"/>
+        </w:rPr>
+        <w:t>ARIA = Accessible Rich Internet Application</w:t>
+      </w:r>
+    </w:p>
+    <w:p>
+      <w:pPr>
+        <w:rPr>
+          <w:color w:val="4472C4" w:themeColor="accent1"/>
+        </w:rPr>
+      </w:pPr>
+    </w:p>
+    <w:p>
+      <w:r>
+        <w:t>Recommending that all pages are withing a landmark</w:t>
+      </w:r>
+      <w:r>
+        <w:t>.</w:t>
+      </w:r>
+    </w:p>
+    <w:p>
+      <w:pPr>
+        <w:rPr>
+          <w:color w:val="4472C4" w:themeColor="accent1"/>
+        </w:rPr>
+      </w:pPr>
+      <w:r>
+        <w:t xml:space="preserve">The page control can hold an aggregation with the name </w:t>
+      </w:r>
+      <w:r>
+        <w:rPr>
+          <w:color w:val="4472C4" w:themeColor="accent1"/>
+        </w:rPr>
+        <w:t>landmarkInfo</w:t>
+      </w:r>
+    </w:p>
+    <w:p>
+      <w:pPr>
+        <w:rPr>
+          <w:color w:val="4472C4" w:themeColor="accent1"/>
+        </w:rPr>
+      </w:pPr>
+      <w:r>
+        <w:rPr>
+          <w:color w:val="4472C4" w:themeColor="accent1"/>
+        </w:rPr>
+        <w:drawing>
+          <wp:inline distT="0" distB="0" distL="0" distR="0" wp14:anchorId="5C067980" wp14:editId="4A79DF8D">
+            <wp:extent cx="5943600" cy="3820795"/>
+            <wp:effectExtent l="0" t="0" r="0" b="8255"/>
+            <wp:docPr id="8" name="Picture 8" descr="Graphical user interface, treemap chart&#10;&#10;Description automatically generated"/>
+            <wp:cNvGraphicFramePr>
+              <a:graphicFrameLocks xmlns:a="http://schemas.openxmlformats.org/drawingml/2006/main" noChangeAspect="1"/>
+            </wp:cNvGraphicFramePr>
+            <a:graphic xmlns:a="http://schemas.openxmlformats.org/drawingml/2006/main">
+              <a:graphicData uri="http://schemas.openxmlformats.org/drawingml/2006/picture">
+                <pic:pic xmlns:pic="http://schemas.openxmlformats.org/drawingml/2006/picture">
+                  <pic:nvPicPr>
+                    <pic:cNvPr id="8" name="Picture 8" descr="Graphical user interface, treemap chart&#10;&#10;Description automatically generated"/>
+                    <pic:cNvPicPr/>
+                  </pic:nvPicPr>
+                  <pic:blipFill>
+                    <a:blip r:embed="rId16"/>
+                    <a:stretch>
+                      <a:fillRect/>
+                    </a:stretch>
+                  </pic:blipFill>
+                  <pic:spPr>
+                    <a:xfrm>
+                      <a:off x="0" y="0"/>
+                      <a:ext cx="5943600" cy="3820795"/>
+                    </a:xfrm>
+                    <a:prstGeom prst="rect">
+                      <a:avLst/>
+                    </a:prstGeom>
+                  </pic:spPr>
+                </pic:pic>
+              </a:graphicData>
+            </a:graphic>
+          </wp:inline>
+        </w:drawing>
+      </w:r>
+    </w:p>
+    <w:p>
+      <w:pPr>
+        <w:rPr>
+          <w:color w:val="4472C4" w:themeColor="accent1"/>
+        </w:rPr>
+      </w:pPr>
+    </w:p>
+    <w:p>
+      <w:pPr>
+        <w:rPr>
+          <w:color w:val="4472C4" w:themeColor="accent1"/>
+        </w:rPr>
+      </w:pPr>
+    </w:p>
+    <w:p>
+      <w:pPr>
+        <w:rPr>
+          <w:color w:val="4472C4" w:themeColor="accent1"/>
+        </w:rPr>
+      </w:pPr>
+    </w:p>
+    <w:p>
+      <w:pPr>
+        <w:rPr>
+          <w:color w:val="4472C4" w:themeColor="accent1"/>
+        </w:rPr>
+      </w:pPr>
+    </w:p>
+    <w:p>
+      <w:pPr>
+        <w:rPr>
+          <w:color w:val="4472C4" w:themeColor="accent1"/>
+        </w:rPr>
+      </w:pPr>
+    </w:p>
+    <w:p>
+      <w:r>
+        <w:lastRenderedPageBreak/>
+        <w:t>This is what we’ve got after adding the landmarks Info</w:t>
+      </w:r>
+      <w:r>
+        <w:t>, vs the old one.</w:t>
+      </w:r>
+    </w:p>
+    <w:p>
+      <w:pPr>
+        <w:jc w:val="center"/>
+        <w:rPr>
+          <w:color w:val="4472C4" w:themeColor="accent1"/>
+        </w:rPr>
+      </w:pPr>
+      <w:r>
+        <w:rPr>
+          <w:color w:val="4472C4" w:themeColor="accent1"/>
+        </w:rPr>
+        <w:drawing>
+          <wp:inline distT="0" distB="0" distL="0" distR="0" wp14:anchorId="5EE2E66C" wp14:editId="41AE9640">
+            <wp:extent cx="1486029" cy="3436918"/>
+            <wp:effectExtent l="0" t="0" r="0" b="0"/>
+            <wp:docPr id="9" name="Picture 9"/>
+            <wp:cNvGraphicFramePr>
+              <a:graphicFrameLocks xmlns:a="http://schemas.openxmlformats.org/drawingml/2006/main" noChangeAspect="1"/>
+            </wp:cNvGraphicFramePr>
+            <a:graphic xmlns:a="http://schemas.openxmlformats.org/drawingml/2006/main">
+              <a:graphicData uri="http://schemas.openxmlformats.org/drawingml/2006/picture">
+                <pic:pic xmlns:pic="http://schemas.openxmlformats.org/drawingml/2006/picture">
+                  <pic:nvPicPr>
+                    <pic:cNvPr id="9" name="Picture 9"/>
+                    <pic:cNvPicPr/>
+                  </pic:nvPicPr>
+                  <pic:blipFill>
+                    <a:blip r:embed="rId17"/>
+                    <a:stretch>
+                      <a:fillRect/>
+                    </a:stretch>
+                  </pic:blipFill>
+                  <pic:spPr>
+                    <a:xfrm>
+                      <a:off x="0" y="0"/>
+                      <a:ext cx="1486029" cy="3436918"/>
+                    </a:xfrm>
+                    <a:prstGeom prst="rect">
+                      <a:avLst/>
+                    </a:prstGeom>
+                  </pic:spPr>
+                </pic:pic>
+              </a:graphicData>
+            </a:graphic>
+          </wp:inline>
+        </w:drawing>
+      </w:r>
+      <w:r>
+        <w:rPr>
+          <w:color w:val="4472C4" w:themeColor="accent1"/>
+        </w:rPr>
+        <w:drawing>
+          <wp:inline distT="0" distB="0" distL="0" distR="0" wp14:anchorId="7B54FC82" wp14:editId="066803C3">
+            <wp:extent cx="1272650" cy="1707028"/>
+            <wp:effectExtent l="0" t="0" r="3810" b="7620"/>
+            <wp:docPr id="10" name="Picture 10" descr="Graphical user interface, text, application, chat or text message&#10;&#10;Description automatically generated"/>
+            <wp:cNvGraphicFramePr>
+              <a:graphicFrameLocks xmlns:a="http://schemas.openxmlformats.org/drawingml/2006/main" noChangeAspect="1"/>
+            </wp:cNvGraphicFramePr>
+            <a:graphic xmlns:a="http://schemas.openxmlformats.org/drawingml/2006/main">
+              <a:graphicData uri="http://schemas.openxmlformats.org/drawingml/2006/picture">
+                <pic:pic xmlns:pic="http://schemas.openxmlformats.org/drawingml/2006/picture">
+                  <pic:nvPicPr>
+                    <pic:cNvPr id="10" name="Picture 10" descr="Graphical user interface, text, application, chat or text message&#10;&#10;Description automatically generated"/>
+                    <pic:cNvPicPr/>
+                  </pic:nvPicPr>
+                  <pic:blipFill>
+                    <a:blip r:embed="rId18"/>
+                    <a:stretch>
+                      <a:fillRect/>
+                    </a:stretch>
+                  </pic:blipFill>
+                  <pic:spPr>
+                    <a:xfrm>
+                      <a:off x="0" y="0"/>
+                      <a:ext cx="1272650" cy="1707028"/>
+                    </a:xfrm>
+                    <a:prstGeom prst="rect">
+                      <a:avLst/>
+                    </a:prstGeom>
+                  </pic:spPr>
+                </pic:pic>
+              </a:graphicData>
+            </a:graphic>
+          </wp:inline>
+        </w:drawing>
+      </w:r>
+    </w:p>
+    <w:p>
+      <w:pPr>
+        <w:jc w:val="center"/>
+        <w:rPr>
+          <w:color w:val="4472C4" w:themeColor="accent1"/>
+        </w:rPr>
+      </w:pPr>
+      <w:r>
+        <w:rPr>
+          <w:color w:val="00B0F0"/>
+        </w:rPr>
+        <w:t xml:space="preserve">Quiz related. </w:t>
+      </w:r>
+      <w:r>
+        <w:rPr>
+          <w:i/>
+          <w:iCs/>
+          <w:color w:val="00B0F0"/>
+        </w:rPr>
+        <w:t>(got 6/</w:t>
+      </w:r>
+      <w:r>
+        <w:rPr>
+          <w:i/>
+          <w:iCs/>
+          <w:color w:val="00B0F0"/>
+        </w:rPr>
+        <w:t>9</w:t>
+      </w:r>
+      <w:r>
+        <w:rPr>
+          <w:i/>
+          <w:iCs/>
+          <w:color w:val="00B0F0"/>
+        </w:rPr>
+        <w:t xml:space="preserve"> points on this</w:t>
+      </w:r>
+      <w:r>
+        <w:rPr>
+          <w:i/>
+          <w:iCs/>
+          <w:color w:val="00B0F0"/>
+        </w:rPr>
+        <w:t xml:space="preserve">; didn’t know the </w:t>
+      </w:r>
+      <w:r>
+        <w:rPr>
+          <w:i/>
+          <w:iCs/>
+          <w:color w:val="00B0F0"/>
+        </w:rPr>
+        <w:t>code of Mexican Spanish</w:t>
+      </w:r>
+      <w:r>
+        <w:rPr>
+          <w:i/>
+          <w:iCs/>
+          <w:color w:val="00B0F0"/>
+        </w:rPr>
+        <w:t>)</w:t>
       </w:r>
     </w:p>
     <w:sectPr>
@@ -2705,6 +4432,119 @@
     </w:lvl>
   </w:abstractNum>
   <w:abstractNum w:abstractNumId="1" w15:restartNumberingAfterBreak="0">
+    <w:nsid w:val="0C583C73"/>
+    <w:multiLevelType w:val="hybridMultilevel"/>
+    <w:tmpl w:val="9FE80BCE"/>
+    <w:lvl w:ilvl="0" w:tplc="04090001">
+      <w:start w:val="1"/>
+      <w:numFmt w:val="bullet"/>
+      <w:lvlText w:val=""/>
+      <w:lvlJc w:val="left"/>
+      <w:pPr>
+        <w:ind w:left="720" w:hanging="360"/>
+      </w:pPr>
+      <w:rPr>
+        <w:rFonts w:ascii="Symbol" w:hAnsi="Symbol" w:hint="default"/>
+      </w:rPr>
+    </w:lvl>
+    <w:lvl w:ilvl="1" w:tplc="04090003" w:tentative="1">
+      <w:start w:val="1"/>
+      <w:numFmt w:val="bullet"/>
+      <w:lvlText w:val="o"/>
+      <w:lvlJc w:val="left"/>
+      <w:pPr>
+        <w:ind w:left="1440" w:hanging="360"/>
+      </w:pPr>
+      <w:rPr>
+        <w:rFonts w:ascii="Courier New" w:hAnsi="Courier New" w:cs="Courier New" w:hint="default"/>
+      </w:rPr>
+    </w:lvl>
+    <w:lvl w:ilvl="2" w:tplc="04090005" w:tentative="1">
+      <w:start w:val="1"/>
+      <w:numFmt w:val="bullet"/>
+      <w:lvlText w:val=""/>
+      <w:lvlJc w:val="left"/>
+      <w:pPr>
+        <w:ind w:left="2160" w:hanging="360"/>
+      </w:pPr>
+      <w:rPr>
+        <w:rFonts w:ascii="Wingdings" w:hAnsi="Wingdings" w:hint="default"/>
+      </w:rPr>
+    </w:lvl>
+    <w:lvl w:ilvl="3" w:tplc="04090001" w:tentative="1">
+      <w:start w:val="1"/>
+      <w:numFmt w:val="bullet"/>
+      <w:lvlText w:val=""/>
+      <w:lvlJc w:val="left"/>
+      <w:pPr>
+        <w:ind w:left="2880" w:hanging="360"/>
+      </w:pPr>
+      <w:rPr>
+        <w:rFonts w:ascii="Symbol" w:hAnsi="Symbol" w:hint="default"/>
+      </w:rPr>
+    </w:lvl>
+    <w:lvl w:ilvl="4" w:tplc="04090003" w:tentative="1">
+      <w:start w:val="1"/>
+      <w:numFmt w:val="bullet"/>
+      <w:lvlText w:val="o"/>
+      <w:lvlJc w:val="left"/>
+      <w:pPr>
+        <w:ind w:left="3600" w:hanging="360"/>
+      </w:pPr>
+      <w:rPr>
+        <w:rFonts w:ascii="Courier New" w:hAnsi="Courier New" w:cs="Courier New" w:hint="default"/>
+      </w:rPr>
+    </w:lvl>
+    <w:lvl w:ilvl="5" w:tplc="04090005" w:tentative="1">
+      <w:start w:val="1"/>
+      <w:numFmt w:val="bullet"/>
+      <w:lvlText w:val=""/>
+      <w:lvlJc w:val="left"/>
+      <w:pPr>
+        <w:ind w:left="4320" w:hanging="360"/>
+      </w:pPr>
+      <w:rPr>
+        <w:rFonts w:ascii="Wingdings" w:hAnsi="Wingdings" w:hint="default"/>
+      </w:rPr>
+    </w:lvl>
+    <w:lvl w:ilvl="6" w:tplc="04090001" w:tentative="1">
+      <w:start w:val="1"/>
+      <w:numFmt w:val="bullet"/>
+      <w:lvlText w:val=""/>
+      <w:lvlJc w:val="left"/>
+      <w:pPr>
+        <w:ind w:left="5040" w:hanging="360"/>
+      </w:pPr>
+      <w:rPr>
+        <w:rFonts w:ascii="Symbol" w:hAnsi="Symbol" w:hint="default"/>
+      </w:rPr>
+    </w:lvl>
+    <w:lvl w:ilvl="7" w:tplc="04090003" w:tentative="1">
+      <w:start w:val="1"/>
+      <w:numFmt w:val="bullet"/>
+      <w:lvlText w:val="o"/>
+      <w:lvlJc w:val="left"/>
+      <w:pPr>
+        <w:ind w:left="5760" w:hanging="360"/>
+      </w:pPr>
+      <w:rPr>
+        <w:rFonts w:ascii="Courier New" w:hAnsi="Courier New" w:cs="Courier New" w:hint="default"/>
+      </w:rPr>
+    </w:lvl>
+    <w:lvl w:ilvl="8" w:tplc="04090005" w:tentative="1">
+      <w:start w:val="1"/>
+      <w:numFmt w:val="bullet"/>
+      <w:lvlText w:val=""/>
+      <w:lvlJc w:val="left"/>
+      <w:pPr>
+        <w:ind w:left="6480" w:hanging="360"/>
+      </w:pPr>
+      <w:rPr>
+        <w:rFonts w:ascii="Wingdings" w:hAnsi="Wingdings" w:hint="default"/>
+      </w:rPr>
+    </w:lvl>
+  </w:abstractNum>
+  <w:abstractNum w:abstractNumId="2" w15:restartNumberingAfterBreak="0">
     <w:nsid w:val="14792282"/>
     <w:multiLevelType w:val="hybridMultilevel"/>
     <w:tmpl w:val="224E79D0"/>
@@ -2790,7 +4630,7 @@
       </w:pPr>
     </w:lvl>
   </w:abstractNum>
-  <w:abstractNum w:abstractNumId="2" w15:restartNumberingAfterBreak="0">
+  <w:abstractNum w:abstractNumId="3" w15:restartNumberingAfterBreak="0">
     <w:nsid w:val="312B040C"/>
     <w:multiLevelType w:val="hybridMultilevel"/>
     <w:tmpl w:val="D924D4EC"/>
@@ -2902,7 +4742,182 @@
       </w:rPr>
     </w:lvl>
   </w:abstractNum>
-  <w:abstractNum w:abstractNumId="3" w15:restartNumberingAfterBreak="0">
+  <w:abstractNum w:abstractNumId="4" w15:restartNumberingAfterBreak="0">
+    <w:nsid w:val="335F0866"/>
+    <w:multiLevelType w:val="hybridMultilevel"/>
+    <w:tmpl w:val="B290E658"/>
+    <w:lvl w:ilvl="0" w:tplc="0409000F">
+      <w:start w:val="1"/>
+      <w:numFmt w:val="decimal"/>
+      <w:lvlText w:val="%1."/>
+      <w:lvlJc w:val="left"/>
+      <w:pPr>
+        <w:ind w:left="720" w:hanging="360"/>
+      </w:pPr>
+    </w:lvl>
+    <w:lvl w:ilvl="1" w:tplc="04090019" w:tentative="1">
+      <w:start w:val="1"/>
+      <w:numFmt w:val="lowerLetter"/>
+      <w:lvlText w:val="%2."/>
+      <w:lvlJc w:val="left"/>
+      <w:pPr>
+        <w:ind w:left="1440" w:hanging="360"/>
+      </w:pPr>
+    </w:lvl>
+    <w:lvl w:ilvl="2" w:tplc="0409001B" w:tentative="1">
+      <w:start w:val="1"/>
+      <w:numFmt w:val="lowerRoman"/>
+      <w:lvlText w:val="%3."/>
+      <w:lvlJc w:val="right"/>
+      <w:pPr>
+        <w:ind w:left="2160" w:hanging="180"/>
+      </w:pPr>
+    </w:lvl>
+    <w:lvl w:ilvl="3" w:tplc="0409000F" w:tentative="1">
+      <w:start w:val="1"/>
+      <w:numFmt w:val="decimal"/>
+      <w:lvlText w:val="%4."/>
+      <w:lvlJc w:val="left"/>
+      <w:pPr>
+        <w:ind w:left="2880" w:hanging="360"/>
+      </w:pPr>
+    </w:lvl>
+    <w:lvl w:ilvl="4" w:tplc="04090019" w:tentative="1">
+      <w:start w:val="1"/>
+      <w:numFmt w:val="lowerLetter"/>
+      <w:lvlText w:val="%5."/>
+      <w:lvlJc w:val="left"/>
+      <w:pPr>
+        <w:ind w:left="3600" w:hanging="360"/>
+      </w:pPr>
+    </w:lvl>
+    <w:lvl w:ilvl="5" w:tplc="0409001B" w:tentative="1">
+      <w:start w:val="1"/>
+      <w:numFmt w:val="lowerRoman"/>
+      <w:lvlText w:val="%6."/>
+      <w:lvlJc w:val="right"/>
+      <w:pPr>
+        <w:ind w:left="4320" w:hanging="180"/>
+      </w:pPr>
+    </w:lvl>
+    <w:lvl w:ilvl="6" w:tplc="0409000F" w:tentative="1">
+      <w:start w:val="1"/>
+      <w:numFmt w:val="decimal"/>
+      <w:lvlText w:val="%7."/>
+      <w:lvlJc w:val="left"/>
+      <w:pPr>
+        <w:ind w:left="5040" w:hanging="360"/>
+      </w:pPr>
+    </w:lvl>
+    <w:lvl w:ilvl="7" w:tplc="04090019" w:tentative="1">
+      <w:start w:val="1"/>
+      <w:numFmt w:val="lowerLetter"/>
+      <w:lvlText w:val="%8."/>
+      <w:lvlJc w:val="left"/>
+      <w:pPr>
+        <w:ind w:left="5760" w:hanging="360"/>
+      </w:pPr>
+    </w:lvl>
+    <w:lvl w:ilvl="8" w:tplc="0409001B" w:tentative="1">
+      <w:start w:val="1"/>
+      <w:numFmt w:val="lowerRoman"/>
+      <w:lvlText w:val="%9."/>
+      <w:lvlJc w:val="right"/>
+      <w:pPr>
+        <w:ind w:left="6480" w:hanging="180"/>
+      </w:pPr>
+    </w:lvl>
+  </w:abstractNum>
+  <w:abstractNum w:abstractNumId="5" w15:restartNumberingAfterBreak="0">
+    <w:nsid w:val="53EB18D0"/>
+    <w:multiLevelType w:val="hybridMultilevel"/>
+    <w:tmpl w:val="8990027C"/>
+    <w:lvl w:ilvl="0" w:tplc="561848A6">
+      <w:start w:val="1"/>
+      <w:numFmt w:val="decimal"/>
+      <w:lvlText w:val="%1."/>
+      <w:lvlJc w:val="left"/>
+      <w:pPr>
+        <w:ind w:left="720" w:hanging="360"/>
+      </w:pPr>
+      <w:rPr>
+        <w:rFonts w:hint="default"/>
+      </w:rPr>
+    </w:lvl>
+    <w:lvl w:ilvl="1" w:tplc="04090019" w:tentative="1">
+      <w:start w:val="1"/>
+      <w:numFmt w:val="lowerLetter"/>
+      <w:lvlText w:val="%2."/>
+      <w:lvlJc w:val="left"/>
+      <w:pPr>
+        <w:ind w:left="1440" w:hanging="360"/>
+      </w:pPr>
+    </w:lvl>
+    <w:lvl w:ilvl="2" w:tplc="0409001B" w:tentative="1">
+      <w:start w:val="1"/>
+      <w:numFmt w:val="lowerRoman"/>
+      <w:lvlText w:val="%3."/>
+      <w:lvlJc w:val="right"/>
+      <w:pPr>
+        <w:ind w:left="2160" w:hanging="180"/>
+      </w:pPr>
+    </w:lvl>
+    <w:lvl w:ilvl="3" w:tplc="0409000F" w:tentative="1">
+      <w:start w:val="1"/>
+      <w:numFmt w:val="decimal"/>
+      <w:lvlText w:val="%4."/>
+      <w:lvlJc w:val="left"/>
+      <w:pPr>
+        <w:ind w:left="2880" w:hanging="360"/>
+      </w:pPr>
+    </w:lvl>
+    <w:lvl w:ilvl="4" w:tplc="04090019" w:tentative="1">
+      <w:start w:val="1"/>
+      <w:numFmt w:val="lowerLetter"/>
+      <w:lvlText w:val="%5."/>
+      <w:lvlJc w:val="left"/>
+      <w:pPr>
+        <w:ind w:left="3600" w:hanging="360"/>
+      </w:pPr>
+    </w:lvl>
+    <w:lvl w:ilvl="5" w:tplc="0409001B" w:tentative="1">
+      <w:start w:val="1"/>
+      <w:numFmt w:val="lowerRoman"/>
+      <w:lvlText w:val="%6."/>
+      <w:lvlJc w:val="right"/>
+      <w:pPr>
+        <w:ind w:left="4320" w:hanging="180"/>
+      </w:pPr>
+    </w:lvl>
+    <w:lvl w:ilvl="6" w:tplc="0409000F" w:tentative="1">
+      <w:start w:val="1"/>
+      <w:numFmt w:val="decimal"/>
+      <w:lvlText w:val="%7."/>
+      <w:lvlJc w:val="left"/>
+      <w:pPr>
+        <w:ind w:left="5040" w:hanging="360"/>
+      </w:pPr>
+    </w:lvl>
+    <w:lvl w:ilvl="7" w:tplc="04090019" w:tentative="1">
+      <w:start w:val="1"/>
+      <w:numFmt w:val="lowerLetter"/>
+      <w:lvlText w:val="%8."/>
+      <w:lvlJc w:val="left"/>
+      <w:pPr>
+        <w:ind w:left="5760" w:hanging="360"/>
+      </w:pPr>
+    </w:lvl>
+    <w:lvl w:ilvl="8" w:tplc="0409001B" w:tentative="1">
+      <w:start w:val="1"/>
+      <w:numFmt w:val="lowerRoman"/>
+      <w:lvlText w:val="%9."/>
+      <w:lvlJc w:val="right"/>
+      <w:pPr>
+        <w:ind w:left="6480" w:hanging="180"/>
+      </w:pPr>
+    </w:lvl>
+  </w:abstractNum>
+  <w:abstractNum w:abstractNumId="6" w15:restartNumberingAfterBreak="0">
     <w:nsid w:val="593A587E"/>
     <w:multiLevelType w:val="hybridMultilevel"/>
     <w:tmpl w:val="66CAE988"/>
@@ -3014,7 +5029,7 @@
       </w:rPr>
     </w:lvl>
   </w:abstractNum>
-  <w:abstractNum w:abstractNumId="4" w15:restartNumberingAfterBreak="0">
+  <w:abstractNum w:abstractNumId="7" w15:restartNumberingAfterBreak="0">
     <w:nsid w:val="5A315099"/>
     <w:multiLevelType w:val="hybridMultilevel"/>
     <w:tmpl w:val="EA3ED324"/>
@@ -3126,7 +5141,7 @@
       </w:rPr>
     </w:lvl>
   </w:abstractNum>
-  <w:abstractNum w:abstractNumId="5" w15:restartNumberingAfterBreak="0">
+  <w:abstractNum w:abstractNumId="8" w15:restartNumberingAfterBreak="0">
     <w:nsid w:val="5F5F0F57"/>
     <w:multiLevelType w:val="hybridMultilevel"/>
     <w:tmpl w:val="9C169F64"/>
@@ -3240,22 +5255,31 @@
     </w:lvl>
   </w:abstractNum>
   <w:num w:numId="1" w16cid:durableId="991101764">
-    <w:abstractNumId w:val="2"/>
+    <w:abstractNumId w:val="3"/>
   </w:num>
   <w:num w:numId="2" w16cid:durableId="1984459145">
     <w:abstractNumId w:val="0"/>
   </w:num>
   <w:num w:numId="3" w16cid:durableId="104084434">
-    <w:abstractNumId w:val="3"/>
+    <w:abstractNumId w:val="6"/>
   </w:num>
   <w:num w:numId="4" w16cid:durableId="1149594355">
+    <w:abstractNumId w:val="7"/>
+  </w:num>
+  <w:num w:numId="5" w16cid:durableId="368186636">
+    <w:abstractNumId w:val="2"/>
+  </w:num>
+  <w:num w:numId="6" w16cid:durableId="602231056">
+    <w:abstractNumId w:val="8"/>
+  </w:num>
+  <w:num w:numId="7" w16cid:durableId="511337576">
+    <w:abstractNumId w:val="5"/>
+  </w:num>
+  <w:num w:numId="8" w16cid:durableId="680863337">
     <w:abstractNumId w:val="4"/>
   </w:num>
-  <w:num w:numId="5" w16cid:durableId="368186636">
+  <w:num w:numId="9" w16cid:durableId="1180705300">
     <w:abstractNumId w:val="1"/>
-  </w:num>
-  <w:num w:numId="6" w16cid:durableId="602231056">
-    <w:abstractNumId w:val="5"/>
   </w:num>
 </w:numbering>
 </file>
@@ -3662,7 +5686,6 @@
   <w:style w:type="character" w:default="1" w:styleId="DefaultParagraphFont">
     <w:name w:val="Default Paragraph Font"/>
     <w:uiPriority w:val="1"/>
-    <w:semiHidden/>
     <w:unhideWhenUsed/>
   </w:style>
   <w:style w:type="table" w:default="1" w:styleId="TableNormal">

</xml_diff>

<commit_message>
week5 unit1 in progress.
</commit_message>
<xml_diff>
--- a/openSAP_Evolved_Web_Apps/openSAP personal notes.docx
+++ b/openSAP_Evolved_Web_Apps/openSAP personal notes.docx
@@ -982,12 +982,21 @@
           <w:bCs/>
         </w:rPr>
       </w:pPr>
-      <w:r>
-        <w:rPr>
-          <w:b/>
-          <w:bCs/>
-        </w:rPr>
-        <w:t xml:space="preserve">Sooo, we </w:t>
+      <w:proofErr w:type="spellStart"/>
+      <w:r>
+        <w:rPr>
+          <w:b/>
+          <w:bCs/>
+        </w:rPr>
+        <w:t>Sooo</w:t>
+      </w:r>
+      <w:proofErr w:type="spellEnd"/>
+      <w:r>
+        <w:rPr>
+          <w:b/>
+          <w:bCs/>
+        </w:rPr>
+        <w:t xml:space="preserve">, we </w:t>
       </w:r>
       <w:proofErr w:type="spellStart"/>
       <w:r>
@@ -6554,6 +6563,7 @@
         <w:rPr>
           <w:b/>
           <w:bCs/>
+          <w:noProof/>
           <w:color w:val="A6A6A6" w:themeColor="background1" w:themeShade="A6"/>
         </w:rPr>
         <w:drawing>
@@ -6922,7 +6932,7 @@
       <w:r>
         <w:t xml:space="preserve">OData v4 tutorial: </w:t>
       </w:r>
-      <w:hyperlink r:id="rId20" w:history="1">
+      <w:hyperlink r:id="rId20" w:anchor="/topic/bcdbde6911bd4fc68fd435cf8e306ed0" w:history="1">
         <w:r>
           <w:rPr>
             <w:rStyle w:val="Hyperlink"/>
@@ -6951,33 +6961,15 @@
           <w:iCs/>
           <w:color w:val="00B0F0"/>
         </w:rPr>
-        <w:t>(</w:t>
-      </w:r>
-      <w:proofErr w:type="gramStart"/>
-      <w:r>
-        <w:rPr>
-          <w:i/>
-          <w:iCs/>
-          <w:color w:val="00B0F0"/>
-        </w:rPr>
-        <w:t>got</w:t>
-      </w:r>
-      <w:proofErr w:type="gramEnd"/>
-      <w:r>
-        <w:rPr>
-          <w:i/>
-          <w:iCs/>
-          <w:color w:val="00B0F0"/>
-        </w:rPr>
-        <w:t xml:space="preserve"> </w:t>
-      </w:r>
-      <w:r>
-        <w:rPr>
-          <w:i/>
-          <w:iCs/>
-          <w:color w:val="00B0F0"/>
-        </w:rPr>
-        <w:t>12/12</w:t>
+        <w:t>(got</w:t>
+      </w:r>
+      <w:r>
+        <w:rPr>
+          <w:i/>
+          <w:iCs/>
+          <w:color w:val="00B0F0"/>
+        </w:rPr>
+        <w:t xml:space="preserve"> 12/12</w:t>
       </w:r>
       <w:r>
         <w:rPr>
@@ -7036,7 +7028,990 @@
         <w:t>3</w:t>
       </w:r>
     </w:p>
-    <w:p/>
+    <w:p>
+      <w:pPr>
+        <w:rPr>
+          <w:i/>
+          <w:iCs/>
+          <w:color w:val="00B0F0"/>
+        </w:rPr>
+      </w:pPr>
+      <w:r>
+        <w:rPr>
+          <w:color w:val="00B0F0"/>
+        </w:rPr>
+        <w:t xml:space="preserve">Quiz related. </w:t>
+      </w:r>
+      <w:r>
+        <w:rPr>
+          <w:i/>
+          <w:iCs/>
+          <w:color w:val="00B0F0"/>
+        </w:rPr>
+        <w:t>(got</w:t>
+      </w:r>
+      <w:r>
+        <w:rPr>
+          <w:i/>
+          <w:iCs/>
+          <w:color w:val="00B0F0"/>
+        </w:rPr>
+        <w:t xml:space="preserve"> </w:t>
+      </w:r>
+      <w:r>
+        <w:rPr>
+          <w:i/>
+          <w:iCs/>
+          <w:color w:val="00B0F0"/>
+        </w:rPr>
+        <w:t>7.5</w:t>
+      </w:r>
+      <w:r>
+        <w:rPr>
+          <w:i/>
+          <w:iCs/>
+          <w:color w:val="00B0F0"/>
+        </w:rPr>
+        <w:t>/</w:t>
+      </w:r>
+      <w:r>
+        <w:rPr>
+          <w:i/>
+          <w:iCs/>
+          <w:color w:val="00B0F0"/>
+        </w:rPr>
+        <w:t>9</w:t>
+      </w:r>
+      <w:r>
+        <w:rPr>
+          <w:i/>
+          <w:iCs/>
+          <w:color w:val="00B0F0"/>
+        </w:rPr>
+        <w:t xml:space="preserve"> </w:t>
+      </w:r>
+      <w:r>
+        <w:rPr>
+          <w:i/>
+          <w:iCs/>
+          <w:color w:val="00B0F0"/>
+        </w:rPr>
+        <w:t>points on this</w:t>
+      </w:r>
+      <w:r>
+        <w:rPr>
+          <w:i/>
+          <w:iCs/>
+          <w:color w:val="00B0F0"/>
+        </w:rPr>
+        <w:t>)</w:t>
+      </w:r>
+    </w:p>
+    <w:p>
+      <w:pPr>
+        <w:rPr>
+          <w:i/>
+          <w:iCs/>
+          <w:color w:val="00B0F0"/>
+        </w:rPr>
+      </w:pPr>
+    </w:p>
+    <w:p>
+      <w:pPr>
+        <w:rPr>
+          <w:i/>
+          <w:iCs/>
+          <w:sz w:val="28"/>
+          <w:szCs w:val="28"/>
+          <w:u w:val="single"/>
+        </w:rPr>
+      </w:pPr>
+      <w:r>
+        <w:rPr>
+          <w:i/>
+          <w:iCs/>
+          <w:sz w:val="28"/>
+          <w:szCs w:val="28"/>
+          <w:u w:val="single"/>
+        </w:rPr>
+        <w:t>Unit</w:t>
+      </w:r>
+      <w:r>
+        <w:rPr>
+          <w:i/>
+          <w:iCs/>
+          <w:sz w:val="28"/>
+          <w:szCs w:val="28"/>
+          <w:u w:val="single"/>
+        </w:rPr>
+        <w:t>4</w:t>
+      </w:r>
+    </w:p>
+    <w:p>
+      <w:r>
+        <w:t>New fancy features which the SAPUI5 framework offers.</w:t>
+      </w:r>
+      <w:r>
+        <w:t xml:space="preserve"> </w:t>
+      </w:r>
+    </w:p>
+    <w:p>
+      <w:pPr>
+        <w:pStyle w:val="ListParagraph"/>
+        <w:numPr>
+          <w:ilvl w:val="0"/>
+          <w:numId w:val="13"/>
+        </w:numPr>
+      </w:pPr>
+      <w:r>
+        <w:t>Stickiness</w:t>
+      </w:r>
+    </w:p>
+    <w:p>
+      <w:pPr>
+        <w:pStyle w:val="ListParagraph"/>
+        <w:numPr>
+          <w:ilvl w:val="0"/>
+          <w:numId w:val="13"/>
+        </w:numPr>
+      </w:pPr>
+      <w:r>
+        <w:t>Floating Footer of the semantic page</w:t>
+      </w:r>
+    </w:p>
+    <w:p>
+      <w:pPr>
+        <w:pStyle w:val="ListParagraph"/>
+        <w:numPr>
+          <w:ilvl w:val="0"/>
+          <w:numId w:val="13"/>
+        </w:numPr>
+      </w:pPr>
+      <w:r>
+        <w:t>Dynamic</w:t>
+      </w:r>
+      <w:r>
+        <w:t xml:space="preserve"> Header of the </w:t>
+      </w:r>
+      <w:r>
+        <w:t>object page</w:t>
+      </w:r>
+      <w:r>
+        <w:t xml:space="preserve"> layout</w:t>
+      </w:r>
+    </w:p>
+    <w:p>
+      <w:pPr>
+        <w:pStyle w:val="ListParagraph"/>
+        <w:numPr>
+          <w:ilvl w:val="0"/>
+          <w:numId w:val="13"/>
+        </w:numPr>
+      </w:pPr>
+      <w:r>
+        <w:t xml:space="preserve">InfoLabel and </w:t>
+      </w:r>
+      <w:r>
+        <w:t>StatusIndicator</w:t>
+      </w:r>
+      <w:r>
+        <w:t xml:space="preserve"> – which goes with values 0-100 on a SVG</w:t>
+      </w:r>
+      <w:r>
+        <w:t xml:space="preserve"> – fills it up according to the value</w:t>
+      </w:r>
+    </w:p>
+    <w:p>
+      <w:pPr>
+        <w:rPr>
+          <w:i/>
+          <w:iCs/>
+          <w:color w:val="00B0F0"/>
+        </w:rPr>
+      </w:pPr>
+      <w:r>
+        <w:rPr>
+          <w:color w:val="00B0F0"/>
+        </w:rPr>
+        <w:t xml:space="preserve">Quiz related. </w:t>
+      </w:r>
+      <w:r>
+        <w:rPr>
+          <w:i/>
+          <w:iCs/>
+          <w:color w:val="00B0F0"/>
+        </w:rPr>
+        <w:t>(</w:t>
+      </w:r>
+      <w:proofErr w:type="gramStart"/>
+      <w:r>
+        <w:rPr>
+          <w:i/>
+          <w:iCs/>
+          <w:color w:val="00B0F0"/>
+        </w:rPr>
+        <w:t>got</w:t>
+      </w:r>
+      <w:proofErr w:type="gramEnd"/>
+      <w:r>
+        <w:rPr>
+          <w:i/>
+          <w:iCs/>
+          <w:color w:val="00B0F0"/>
+        </w:rPr>
+        <w:t xml:space="preserve"> </w:t>
+      </w:r>
+      <w:r>
+        <w:rPr>
+          <w:i/>
+          <w:iCs/>
+          <w:color w:val="00B0F0"/>
+        </w:rPr>
+        <w:t>5</w:t>
+      </w:r>
+      <w:r>
+        <w:rPr>
+          <w:i/>
+          <w:iCs/>
+          <w:color w:val="00B0F0"/>
+        </w:rPr>
+        <w:t>/</w:t>
+      </w:r>
+      <w:r>
+        <w:rPr>
+          <w:i/>
+          <w:iCs/>
+          <w:color w:val="00B0F0"/>
+        </w:rPr>
+        <w:t>6</w:t>
+      </w:r>
+      <w:r>
+        <w:rPr>
+          <w:i/>
+          <w:iCs/>
+          <w:color w:val="00B0F0"/>
+        </w:rPr>
+        <w:t xml:space="preserve"> points on this)</w:t>
+      </w:r>
+    </w:p>
+    <w:p>
+      <w:pPr>
+        <w:rPr>
+          <w:i/>
+          <w:iCs/>
+          <w:color w:val="00B0F0"/>
+        </w:rPr>
+      </w:pPr>
+    </w:p>
+    <w:p>
+      <w:pPr>
+        <w:rPr>
+          <w:i/>
+          <w:iCs/>
+          <w:color w:val="00B0F0"/>
+        </w:rPr>
+      </w:pPr>
+    </w:p>
+    <w:p>
+      <w:pPr>
+        <w:rPr>
+          <w:i/>
+          <w:iCs/>
+          <w:color w:val="00B0F0"/>
+        </w:rPr>
+      </w:pPr>
+    </w:p>
+    <w:p>
+      <w:pPr>
+        <w:rPr>
+          <w:i/>
+          <w:iCs/>
+          <w:sz w:val="28"/>
+          <w:szCs w:val="28"/>
+          <w:u w:val="single"/>
+        </w:rPr>
+      </w:pPr>
+      <w:r>
+        <w:rPr>
+          <w:i/>
+          <w:iCs/>
+          <w:sz w:val="28"/>
+          <w:szCs w:val="28"/>
+          <w:u w:val="single"/>
+        </w:rPr>
+        <w:lastRenderedPageBreak/>
+        <w:t>Unit</w:t>
+      </w:r>
+      <w:r>
+        <w:rPr>
+          <w:i/>
+          <w:iCs/>
+          <w:sz w:val="28"/>
+          <w:szCs w:val="28"/>
+          <w:u w:val="single"/>
+        </w:rPr>
+        <w:t>5</w:t>
+      </w:r>
+    </w:p>
+    <w:p>
+      <w:r>
+        <w:t xml:space="preserve">UI5 comes with 5 </w:t>
+      </w:r>
+      <w:r>
+        <w:t>major concepts targeting reuse on different levels.</w:t>
+      </w:r>
+    </w:p>
+    <w:p>
+      <w:pPr>
+        <w:spacing w:after="0"/>
+        <w:rPr>
+          <w:b/>
+          <w:bCs/>
+        </w:rPr>
+      </w:pPr>
+      <w:r>
+        <w:rPr>
+          <w:b/>
+          <w:bCs/>
+        </w:rPr>
+        <w:t>Control</w:t>
+      </w:r>
+      <w:r>
+        <w:rPr>
+          <w:b/>
+          <w:bCs/>
+        </w:rPr>
+        <w:t xml:space="preserve"> </w:t>
+      </w:r>
+    </w:p>
+    <w:p>
+      <w:pPr>
+        <w:pStyle w:val="ListParagraph"/>
+        <w:numPr>
+          <w:ilvl w:val="0"/>
+          <w:numId w:val="1"/>
+        </w:numPr>
+      </w:pPr>
+      <w:r>
+        <w:t>Encapsulates Rendering and Behavio</w:t>
+      </w:r>
+      <w:r>
+        <w:t>r</w:t>
+      </w:r>
+    </w:p>
+    <w:p>
+      <w:pPr>
+        <w:pStyle w:val="ListParagraph"/>
+        <w:numPr>
+          <w:ilvl w:val="0"/>
+          <w:numId w:val="1"/>
+        </w:numPr>
+      </w:pPr>
+      <w:r>
+        <w:t>Standardized Control Interface</w:t>
+      </w:r>
+    </w:p>
+    <w:p>
+      <w:pPr>
+        <w:pStyle w:val="ListParagraph"/>
+        <w:numPr>
+          <w:ilvl w:val="0"/>
+          <w:numId w:val="1"/>
+        </w:numPr>
+      </w:pPr>
+      <w:r>
+        <w:t>Smallest Reusable UI Asset</w:t>
+      </w:r>
+    </w:p>
+    <w:p>
+      <w:pPr>
+        <w:pStyle w:val="ListParagraph"/>
+        <w:numPr>
+          <w:ilvl w:val="0"/>
+          <w:numId w:val="1"/>
+        </w:numPr>
+      </w:pPr>
+      <w:r>
+        <w:t>Custom or Composite Control</w:t>
+      </w:r>
+    </w:p>
+    <w:p>
+      <w:pPr>
+        <w:pStyle w:val="ListParagraph"/>
+        <w:numPr>
+          <w:ilvl w:val="0"/>
+          <w:numId w:val="1"/>
+        </w:numPr>
+      </w:pPr>
+      <w:r>
+        <w:t>Bundled in Control Libraries</w:t>
+      </w:r>
+    </w:p>
+    <w:p>
+      <w:pPr>
+        <w:spacing w:after="0"/>
+        <w:rPr>
+          <w:b/>
+          <w:bCs/>
+        </w:rPr>
+      </w:pPr>
+      <w:r>
+        <w:rPr>
+          <w:b/>
+          <w:bCs/>
+        </w:rPr>
+        <w:t>Fragment</w:t>
+      </w:r>
+    </w:p>
+    <w:p>
+      <w:pPr>
+        <w:pStyle w:val="ListParagraph"/>
+        <w:numPr>
+          <w:ilvl w:val="0"/>
+          <w:numId w:val="1"/>
+        </w:numPr>
+      </w:pPr>
+      <w:r>
+        <w:t>Declarative division in XML</w:t>
+      </w:r>
+    </w:p>
+    <w:p>
+      <w:pPr>
+        <w:pStyle w:val="ListParagraph"/>
+        <w:numPr>
+          <w:ilvl w:val="0"/>
+          <w:numId w:val="1"/>
+        </w:numPr>
+      </w:pPr>
+      <w:r>
+        <w:t>Light-weight reusable UI part</w:t>
+      </w:r>
+    </w:p>
+    <w:p>
+      <w:pPr>
+        <w:pStyle w:val="ListParagraph"/>
+        <w:numPr>
+          <w:ilvl w:val="0"/>
+          <w:numId w:val="1"/>
+        </w:numPr>
+      </w:pPr>
+      <w:r>
+        <w:t>No controller or behavior</w:t>
+      </w:r>
+    </w:p>
+    <w:p>
+      <w:pPr>
+        <w:pStyle w:val="ListParagraph"/>
+        <w:numPr>
+          <w:ilvl w:val="0"/>
+          <w:numId w:val="1"/>
+        </w:numPr>
+      </w:pPr>
+      <w:r>
+        <w:t>No footprint at runtime</w:t>
+      </w:r>
+    </w:p>
+    <w:p>
+      <w:pPr>
+        <w:spacing w:after="0"/>
+        <w:rPr>
+          <w:b/>
+          <w:bCs/>
+        </w:rPr>
+      </w:pPr>
+      <w:r>
+        <w:rPr>
+          <w:b/>
+          <w:bCs/>
+        </w:rPr>
+        <w:t>View</w:t>
+      </w:r>
+    </w:p>
+    <w:p>
+      <w:pPr>
+        <w:pStyle w:val="ListParagraph"/>
+        <w:numPr>
+          <w:ilvl w:val="0"/>
+          <w:numId w:val="1"/>
+        </w:numPr>
+      </w:pPr>
+      <w:r>
+        <w:t>Declarative Definition in XML</w:t>
+      </w:r>
+    </w:p>
+    <w:p>
+      <w:pPr>
+        <w:pStyle w:val="ListParagraph"/>
+        <w:numPr>
+          <w:ilvl w:val="0"/>
+          <w:numId w:val="1"/>
+        </w:numPr>
+      </w:pPr>
+      <w:r>
+        <w:t>Comprehensive reusable UI part</w:t>
+      </w:r>
+    </w:p>
+    <w:p>
+      <w:pPr>
+        <w:pStyle w:val="ListParagraph"/>
+        <w:numPr>
+          <w:ilvl w:val="0"/>
+          <w:numId w:val="1"/>
+        </w:numPr>
+      </w:pPr>
+      <w:r>
+        <w:t>Defines a larger UI area and behavior</w:t>
+      </w:r>
+    </w:p>
+    <w:p>
+      <w:pPr>
+        <w:pStyle w:val="ListParagraph"/>
+        <w:numPr>
+          <w:ilvl w:val="0"/>
+          <w:numId w:val="1"/>
+        </w:numPr>
+      </w:pPr>
+      <w:r>
+        <w:t>Typically connected to a controller</w:t>
+      </w:r>
+    </w:p>
+    <w:p>
+      <w:pPr>
+        <w:spacing w:after="0"/>
+        <w:rPr>
+          <w:b/>
+          <w:bCs/>
+        </w:rPr>
+      </w:pPr>
+      <w:r>
+        <w:rPr>
+          <w:b/>
+          <w:bCs/>
+        </w:rPr>
+        <w:t>Component</w:t>
+      </w:r>
+    </w:p>
+    <w:p>
+      <w:pPr>
+        <w:pStyle w:val="ListParagraph"/>
+        <w:numPr>
+          <w:ilvl w:val="0"/>
+          <w:numId w:val="1"/>
+        </w:numPr>
+      </w:pPr>
+      <w:r>
+        <w:t>Independent and reusable part</w:t>
+      </w:r>
+    </w:p>
+    <w:p>
+      <w:pPr>
+        <w:pStyle w:val="ListParagraph"/>
+        <w:numPr>
+          <w:ilvl w:val="0"/>
+          <w:numId w:val="1"/>
+        </w:numPr>
+      </w:pPr>
+      <w:r>
+        <w:t>Predefined appearance and functionality</w:t>
+      </w:r>
+    </w:p>
+    <w:p>
+      <w:pPr>
+        <w:pStyle w:val="ListParagraph"/>
+        <w:numPr>
+          <w:ilvl w:val="0"/>
+          <w:numId w:val="1"/>
+        </w:numPr>
+      </w:pPr>
+      <w:r>
+        <w:t>Application container</w:t>
+      </w:r>
+    </w:p>
+    <w:p>
+      <w:pPr>
+        <w:pStyle w:val="ListParagraph"/>
+        <w:numPr>
+          <w:ilvl w:val="0"/>
+          <w:numId w:val="1"/>
+        </w:numPr>
+      </w:pPr>
+      <w:r>
+        <w:t>Reuse component</w:t>
+      </w:r>
+    </w:p>
+    <w:p>
+      <w:pPr>
+        <w:spacing w:after="0"/>
+        <w:rPr>
+          <w:b/>
+          <w:bCs/>
+        </w:rPr>
+      </w:pPr>
+      <w:r>
+        <w:rPr>
+          <w:b/>
+          <w:bCs/>
+        </w:rPr>
+        <w:t>Library</w:t>
+      </w:r>
+    </w:p>
+    <w:p>
+      <w:pPr>
+        <w:pStyle w:val="ListParagraph"/>
+        <w:numPr>
+          <w:ilvl w:val="0"/>
+          <w:numId w:val="1"/>
+        </w:numPr>
+      </w:pPr>
+      <w:r>
+        <w:t>Collection of reusable UI and code artifacts</w:t>
+      </w:r>
+    </w:p>
+    <w:p>
+      <w:pPr>
+        <w:pStyle w:val="ListParagraph"/>
+        <w:numPr>
+          <w:ilvl w:val="0"/>
+          <w:numId w:val="1"/>
+        </w:numPr>
+      </w:pPr>
+      <w:r>
+        <w:t>Most common use case: Control Library</w:t>
+      </w:r>
+    </w:p>
+    <w:p>
+      <w:pPr>
+        <w:pStyle w:val="ListParagraph"/>
+        <w:numPr>
+          <w:ilvl w:val="0"/>
+          <w:numId w:val="1"/>
+        </w:numPr>
+      </w:pPr>
+      <w:r>
+        <w:t>Consumed in views or components</w:t>
+      </w:r>
+    </w:p>
+    <w:p>
+      <w:pPr>
+        <w:pStyle w:val="ListParagraph"/>
+        <w:numPr>
+          <w:ilvl w:val="0"/>
+          <w:numId w:val="1"/>
+        </w:numPr>
+      </w:pPr>
+      <w:r>
+        <w:t>Supports Theming and Building</w:t>
+      </w:r>
+    </w:p>
+    <w:p>
+      <w:pPr>
+        <w:spacing w:after="0"/>
+      </w:pPr>
+      <w:r>
+        <w:t xml:space="preserve">XML composite control </w:t>
+      </w:r>
+    </w:p>
+    <w:p>
+      <w:pPr>
+        <w:pStyle w:val="ListParagraph"/>
+        <w:numPr>
+          <w:ilvl w:val="0"/>
+          <w:numId w:val="1"/>
+        </w:numPr>
+      </w:pPr>
+      <w:r>
+        <w:t>Declarative UI definition in XML</w:t>
+      </w:r>
+    </w:p>
+    <w:p>
+      <w:pPr>
+        <w:pStyle w:val="ListParagraph"/>
+        <w:numPr>
+          <w:ilvl w:val="0"/>
+          <w:numId w:val="1"/>
+        </w:numPr>
+      </w:pPr>
+      <w:r>
+        <w:t>Special $this model for binding properties</w:t>
+      </w:r>
+    </w:p>
+    <w:p>
+      <w:pPr>
+        <w:pStyle w:val="ListParagraph"/>
+        <w:numPr>
+          <w:ilvl w:val="0"/>
+          <w:numId w:val="1"/>
+        </w:numPr>
+      </w:pPr>
+      <w:r>
+        <w:t>Control metadata description</w:t>
+      </w:r>
+    </w:p>
+    <w:p>
+      <w:pPr>
+        <w:pStyle w:val="ListParagraph"/>
+      </w:pPr>
+    </w:p>
+    <w:p>
+      <w:pPr>
+        <w:pStyle w:val="ListParagraph"/>
+        <w:numPr>
+          <w:ilvl w:val="0"/>
+          <w:numId w:val="6"/>
+        </w:numPr>
+      </w:pPr>
+      <w:r>
+        <w:t>Special about XML composite:</w:t>
+      </w:r>
+      <w:r>
+        <w:t xml:space="preserve"> </w:t>
+      </w:r>
+    </w:p>
+    <w:p>
+      <w:pPr>
+        <w:pStyle w:val="ListParagraph"/>
+        <w:rPr>
+          <w:color w:val="4472C4" w:themeColor="accent1"/>
+        </w:rPr>
+      </w:pPr>
+      <w:r>
+        <w:rPr>
+          <w:color w:val="4472C4" w:themeColor="accent1"/>
+        </w:rPr>
+        <w:t>$this</w:t>
+      </w:r>
+      <w:r>
+        <w:rPr>
+          <w:color w:val="4472C4" w:themeColor="accent1"/>
+        </w:rPr>
+        <w:t xml:space="preserve"> =&gt; refers to the properties of the item we saw in the metadata</w:t>
+      </w:r>
+      <w:r>
+        <w:rPr>
+          <w:color w:val="4472C4" w:themeColor="accent1"/>
+        </w:rPr>
+        <w:t xml:space="preserve"> </w:t>
+      </w:r>
+    </w:p>
+    <w:p>
+      <w:pPr>
+        <w:pStyle w:val="ListParagraph"/>
+        <w:ind w:left="1440"/>
+        <w:rPr>
+          <w:color w:val="4472C4" w:themeColor="accent1"/>
+        </w:rPr>
+      </w:pPr>
+      <w:r>
+        <w:rPr>
+          <w:color w:val="4472C4" w:themeColor="accent1"/>
+        </w:rPr>
+        <w:t xml:space="preserve">Is </w:t>
+      </w:r>
+      <w:r>
+        <w:rPr>
+          <w:color w:val="4472C4" w:themeColor="accent1"/>
+        </w:rPr>
+        <w:t>reflecting</w:t>
+      </w:r>
+      <w:r>
+        <w:rPr>
+          <w:color w:val="4472C4" w:themeColor="accent1"/>
+        </w:rPr>
+        <w:t xml:space="preserve"> </w:t>
+      </w:r>
+      <w:r>
+        <w:rPr>
+          <w:color w:val="4472C4" w:themeColor="accent1"/>
+        </w:rPr>
+        <w:t>the managed object model which is created underneath in the XML composite implementation.</w:t>
+      </w:r>
+    </w:p>
+    <w:p>
+      <w:pPr>
+        <w:pStyle w:val="ListParagraph"/>
+        <w:ind w:left="1440"/>
+        <w:rPr>
+          <w:color w:val="4472C4" w:themeColor="accent1"/>
+        </w:rPr>
+      </w:pPr>
+      <w:r>
+        <w:rPr>
+          <w:color w:val="4472C4" w:themeColor="accent1"/>
+        </w:rPr>
+        <w:t xml:space="preserve">It is the connection between the .js and </w:t>
+      </w:r>
+      <w:proofErr w:type="gramStart"/>
+      <w:r>
+        <w:rPr>
+          <w:color w:val="4472C4" w:themeColor="accent1"/>
+        </w:rPr>
+        <w:t>the .</w:t>
+      </w:r>
+      <w:proofErr w:type="gramEnd"/>
+      <w:r>
+        <w:rPr>
+          <w:color w:val="4472C4" w:themeColor="accent1"/>
+        </w:rPr>
+        <w:t>control.xml file</w:t>
+      </w:r>
+      <w:r>
+        <w:rPr>
+          <w:color w:val="4472C4" w:themeColor="accent1"/>
+        </w:rPr>
+        <w:t>, and provides easy access to all those properties and aggregations.</w:t>
+      </w:r>
+    </w:p>
+    <w:p>
+      <w:pPr>
+        <w:rPr>
+          <w:i/>
+          <w:iCs/>
+          <w:color w:val="00B0F0"/>
+        </w:rPr>
+      </w:pPr>
+      <w:r>
+        <w:rPr>
+          <w:color w:val="00B0F0"/>
+        </w:rPr>
+        <w:t xml:space="preserve">Quiz related. </w:t>
+      </w:r>
+      <w:r>
+        <w:rPr>
+          <w:i/>
+          <w:iCs/>
+          <w:color w:val="00B0F0"/>
+        </w:rPr>
+        <w:t>(</w:t>
+      </w:r>
+      <w:proofErr w:type="gramStart"/>
+      <w:r>
+        <w:rPr>
+          <w:i/>
+          <w:iCs/>
+          <w:color w:val="00B0F0"/>
+        </w:rPr>
+        <w:t>got</w:t>
+      </w:r>
+      <w:proofErr w:type="gramEnd"/>
+      <w:r>
+        <w:rPr>
+          <w:i/>
+          <w:iCs/>
+          <w:color w:val="00B0F0"/>
+        </w:rPr>
+        <w:t xml:space="preserve"> </w:t>
+      </w:r>
+      <w:r>
+        <w:rPr>
+          <w:i/>
+          <w:iCs/>
+          <w:color w:val="00B0F0"/>
+        </w:rPr>
+        <w:t>6</w:t>
+      </w:r>
+      <w:r>
+        <w:rPr>
+          <w:i/>
+          <w:iCs/>
+          <w:color w:val="00B0F0"/>
+        </w:rPr>
+        <w:t>/</w:t>
+      </w:r>
+      <w:r>
+        <w:rPr>
+          <w:i/>
+          <w:iCs/>
+          <w:color w:val="00B0F0"/>
+        </w:rPr>
+        <w:t>6</w:t>
+      </w:r>
+      <w:r>
+        <w:rPr>
+          <w:i/>
+          <w:iCs/>
+          <w:color w:val="00B0F0"/>
+        </w:rPr>
+        <w:t xml:space="preserve"> points on this)</w:t>
+      </w:r>
+    </w:p>
+    <w:p>
+      <w:pPr>
+        <w:rPr>
+          <w:i/>
+          <w:iCs/>
+          <w:sz w:val="40"/>
+          <w:szCs w:val="40"/>
+          <w:u w:val="single"/>
+        </w:rPr>
+      </w:pPr>
+      <w:r>
+        <w:rPr>
+          <w:i/>
+          <w:iCs/>
+          <w:sz w:val="40"/>
+          <w:szCs w:val="40"/>
+          <w:u w:val="single"/>
+        </w:rPr>
+        <w:lastRenderedPageBreak/>
+        <w:t xml:space="preserve">Week </w:t>
+      </w:r>
+      <w:r>
+        <w:rPr>
+          <w:i/>
+          <w:iCs/>
+          <w:sz w:val="40"/>
+          <w:szCs w:val="40"/>
+          <w:u w:val="single"/>
+        </w:rPr>
+        <w:t>5</w:t>
+      </w:r>
+    </w:p>
+    <w:p>
+      <w:pPr>
+        <w:rPr>
+          <w:i/>
+          <w:iCs/>
+          <w:sz w:val="28"/>
+          <w:szCs w:val="28"/>
+          <w:u w:val="single"/>
+        </w:rPr>
+      </w:pPr>
+      <w:r>
+        <w:rPr>
+          <w:i/>
+          <w:iCs/>
+          <w:sz w:val="28"/>
+          <w:szCs w:val="28"/>
+          <w:u w:val="single"/>
+        </w:rPr>
+        <w:t>Unit1</w:t>
+      </w:r>
+    </w:p>
+    <w:p>
+      <w:r>
+        <w:rPr>
+          <w:color w:val="ED7D31" w:themeColor="accent2"/>
+        </w:rPr>
+        <w:t xml:space="preserve">TwoWay binding </w:t>
+      </w:r>
+      <w:r>
+        <w:t xml:space="preserve">= as we want to have a transfer of information from the model to the controls, </w:t>
+      </w:r>
+      <w:r>
+        <w:t>and back from the controls to the model.</w:t>
+      </w:r>
+    </w:p>
+    <w:p>
+      <w:r>
+        <w:t xml:space="preserve">The default mode is </w:t>
+      </w:r>
+      <w:r>
+        <w:rPr>
+          <w:color w:val="ED7D31" w:themeColor="accent2"/>
+        </w:rPr>
+        <w:t>“OneWay”</w:t>
+      </w:r>
+    </w:p>
     <w:sectPr>
       <w:pgSz w:w="12240" w:h="15840"/>
       <w:pgMar w:top="1440" w:right="1440" w:bottom="1440" w:left="1440" w:header="708" w:footer="708" w:gutter="0"/>
@@ -7050,6 +8025,184 @@
 <file path=word/numbering.xml><?xml version="1.0" encoding="utf-8"?>
 <w:numbering xmlns:wpc="http://schemas.microsoft.com/office/word/2010/wordprocessingCanvas" xmlns:cx="http://schemas.microsoft.com/office/drawing/2014/chartex" xmlns:cx1="http://schemas.microsoft.com/office/drawing/2015/9/8/chartex" xmlns:cx2="http://schemas.microsoft.com/office/drawing/2015/10/21/chartex" xmlns:cx3="http://schemas.microsoft.com/office/drawing/2016/5/9/chartex" xmlns:cx4="http://schemas.microsoft.com/office/drawing/2016/5/10/chartex" xmlns:cx5="http://schemas.microsoft.com/office/drawing/2016/5/11/chartex" xmlns:cx6="http://schemas.microsoft.com/office/drawing/2016/5/12/chartex" xmlns:cx7="http://schemas.microsoft.com/office/drawing/2016/5/13/chartex" xmlns:cx8="http://schemas.microsoft.com/office/drawing/2016/5/14/chartex" xmlns:mc="http://schemas.openxmlformats.org/markup-compatibility/2006" xmlns:aink="http://schemas.microsoft.com/office/drawing/2016/ink" xmlns:am3d="http://schemas.microsoft.com/office/drawing/2017/model3d" xmlns:o="urn:schemas-microsoft-com:office:office" xmlns:oel="http://schemas.microsoft.com/office/2019/extlst" xmlns:r="http://schemas.openxmlformats.org/officeDocument/2006/relationships" xmlns:m="http://schemas.openxmlformats.org/officeDocument/2006/math" xmlns:v="urn:schemas-microsoft-com:vml" xmlns:wp14="http://schemas.microsoft.com/office/word/2010/wordprocessingDrawing" xmlns:wp="http://schemas.openxmlformats.org/drawingml/2006/wordprocessingDrawing" xmlns:w10="urn:schemas-microsoft-com:office:word" xmlns:w="http://schemas.openxmlformats.org/wordprocessingml/2006/main" xmlns:w14="http://schemas.microsoft.com/office/word/2010/wordml" xmlns:w15="http://schemas.microsoft.com/office/word/2012/wordml" xmlns:w16cex="http://schemas.microsoft.com/office/word/2018/wordml/cex" xmlns:w16cid="http://schemas.microsoft.com/office/word/2016/wordml/cid" xmlns:w16="http://schemas.microsoft.com/office/word/2018/wordml" xmlns:w16sdtdh="http://schemas.microsoft.com/office/word/2020/wordml/sdtdatahash" xmlns:w16se="http://schemas.microsoft.com/office/word/2015/wordml/symex" xmlns:wpg="http://schemas.microsoft.com/office/word/2010/wordprocessingGroup" xmlns:wpi="http://schemas.microsoft.com/office/word/2010/wordprocessingInk" xmlns:wne="http://schemas.microsoft.com/office/word/2006/wordml" xmlns:wps="http://schemas.microsoft.com/office/word/2010/wordprocessingShape" mc:Ignorable="w14 w15 w16se w16cid w16 w16cex w16sdtdh wp14">
   <w:abstractNum w:abstractNumId="0" w15:restartNumberingAfterBreak="0">
+    <w:nsid w:val="07626DBA"/>
+    <w:multiLevelType w:val="hybridMultilevel"/>
+    <w:tmpl w:val="CBA2BD8E"/>
+    <w:lvl w:ilvl="0" w:tplc="70B08A6C">
+      <w:start w:val="1"/>
+      <w:numFmt w:val="decimal"/>
+      <w:lvlText w:val="%1."/>
+      <w:lvlJc w:val="left"/>
+      <w:pPr>
+        <w:ind w:left="720" w:hanging="360"/>
+      </w:pPr>
+      <w:rPr>
+        <w:rFonts w:hint="default"/>
+      </w:rPr>
+    </w:lvl>
+    <w:lvl w:ilvl="1" w:tplc="04090019" w:tentative="1">
+      <w:start w:val="1"/>
+      <w:numFmt w:val="lowerLetter"/>
+      <w:lvlText w:val="%2."/>
+      <w:lvlJc w:val="left"/>
+      <w:pPr>
+        <w:ind w:left="1440" w:hanging="360"/>
+      </w:pPr>
+    </w:lvl>
+    <w:lvl w:ilvl="2" w:tplc="0409001B" w:tentative="1">
+      <w:start w:val="1"/>
+      <w:numFmt w:val="lowerRoman"/>
+      <w:lvlText w:val="%3."/>
+      <w:lvlJc w:val="right"/>
+      <w:pPr>
+        <w:ind w:left="2160" w:hanging="180"/>
+      </w:pPr>
+    </w:lvl>
+    <w:lvl w:ilvl="3" w:tplc="0409000F" w:tentative="1">
+      <w:start w:val="1"/>
+      <w:numFmt w:val="decimal"/>
+      <w:lvlText w:val="%4."/>
+      <w:lvlJc w:val="left"/>
+      <w:pPr>
+        <w:ind w:left="2880" w:hanging="360"/>
+      </w:pPr>
+    </w:lvl>
+    <w:lvl w:ilvl="4" w:tplc="04090019" w:tentative="1">
+      <w:start w:val="1"/>
+      <w:numFmt w:val="lowerLetter"/>
+      <w:lvlText w:val="%5."/>
+      <w:lvlJc w:val="left"/>
+      <w:pPr>
+        <w:ind w:left="3600" w:hanging="360"/>
+      </w:pPr>
+    </w:lvl>
+    <w:lvl w:ilvl="5" w:tplc="0409001B" w:tentative="1">
+      <w:start w:val="1"/>
+      <w:numFmt w:val="lowerRoman"/>
+      <w:lvlText w:val="%6."/>
+      <w:lvlJc w:val="right"/>
+      <w:pPr>
+        <w:ind w:left="4320" w:hanging="180"/>
+      </w:pPr>
+    </w:lvl>
+    <w:lvl w:ilvl="6" w:tplc="0409000F" w:tentative="1">
+      <w:start w:val="1"/>
+      <w:numFmt w:val="decimal"/>
+      <w:lvlText w:val="%7."/>
+      <w:lvlJc w:val="left"/>
+      <w:pPr>
+        <w:ind w:left="5040" w:hanging="360"/>
+      </w:pPr>
+    </w:lvl>
+    <w:lvl w:ilvl="7" w:tplc="04090019" w:tentative="1">
+      <w:start w:val="1"/>
+      <w:numFmt w:val="lowerLetter"/>
+      <w:lvlText w:val="%8."/>
+      <w:lvlJc w:val="left"/>
+      <w:pPr>
+        <w:ind w:left="5760" w:hanging="360"/>
+      </w:pPr>
+    </w:lvl>
+    <w:lvl w:ilvl="8" w:tplc="0409001B" w:tentative="1">
+      <w:start w:val="1"/>
+      <w:numFmt w:val="lowerRoman"/>
+      <w:lvlText w:val="%9."/>
+      <w:lvlJc w:val="right"/>
+      <w:pPr>
+        <w:ind w:left="6480" w:hanging="180"/>
+      </w:pPr>
+    </w:lvl>
+  </w:abstractNum>
+  <w:abstractNum w:abstractNumId="1" w15:restartNumberingAfterBreak="0">
+    <w:nsid w:val="08030698"/>
+    <w:multiLevelType w:val="hybridMultilevel"/>
+    <w:tmpl w:val="BB78797C"/>
+    <w:lvl w:ilvl="0" w:tplc="2C1239AA">
+      <w:start w:val="1"/>
+      <w:numFmt w:val="decimal"/>
+      <w:lvlText w:val="%1."/>
+      <w:lvlJc w:val="left"/>
+      <w:pPr>
+        <w:ind w:left="720" w:hanging="360"/>
+      </w:pPr>
+      <w:rPr>
+        <w:rFonts w:hint="default"/>
+      </w:rPr>
+    </w:lvl>
+    <w:lvl w:ilvl="1" w:tplc="04090019" w:tentative="1">
+      <w:start w:val="1"/>
+      <w:numFmt w:val="lowerLetter"/>
+      <w:lvlText w:val="%2."/>
+      <w:lvlJc w:val="left"/>
+      <w:pPr>
+        <w:ind w:left="1440" w:hanging="360"/>
+      </w:pPr>
+    </w:lvl>
+    <w:lvl w:ilvl="2" w:tplc="0409001B" w:tentative="1">
+      <w:start w:val="1"/>
+      <w:numFmt w:val="lowerRoman"/>
+      <w:lvlText w:val="%3."/>
+      <w:lvlJc w:val="right"/>
+      <w:pPr>
+        <w:ind w:left="2160" w:hanging="180"/>
+      </w:pPr>
+    </w:lvl>
+    <w:lvl w:ilvl="3" w:tplc="0409000F" w:tentative="1">
+      <w:start w:val="1"/>
+      <w:numFmt w:val="decimal"/>
+      <w:lvlText w:val="%4."/>
+      <w:lvlJc w:val="left"/>
+      <w:pPr>
+        <w:ind w:left="2880" w:hanging="360"/>
+      </w:pPr>
+    </w:lvl>
+    <w:lvl w:ilvl="4" w:tplc="04090019" w:tentative="1">
+      <w:start w:val="1"/>
+      <w:numFmt w:val="lowerLetter"/>
+      <w:lvlText w:val="%5."/>
+      <w:lvlJc w:val="left"/>
+      <w:pPr>
+        <w:ind w:left="3600" w:hanging="360"/>
+      </w:pPr>
+    </w:lvl>
+    <w:lvl w:ilvl="5" w:tplc="0409001B" w:tentative="1">
+      <w:start w:val="1"/>
+      <w:numFmt w:val="lowerRoman"/>
+      <w:lvlText w:val="%6."/>
+      <w:lvlJc w:val="right"/>
+      <w:pPr>
+        <w:ind w:left="4320" w:hanging="180"/>
+      </w:pPr>
+    </w:lvl>
+    <w:lvl w:ilvl="6" w:tplc="0409000F" w:tentative="1">
+      <w:start w:val="1"/>
+      <w:numFmt w:val="decimal"/>
+      <w:lvlText w:val="%7."/>
+      <w:lvlJc w:val="left"/>
+      <w:pPr>
+        <w:ind w:left="5040" w:hanging="360"/>
+      </w:pPr>
+    </w:lvl>
+    <w:lvl w:ilvl="7" w:tplc="04090019" w:tentative="1">
+      <w:start w:val="1"/>
+      <w:numFmt w:val="lowerLetter"/>
+      <w:lvlText w:val="%8."/>
+      <w:lvlJc w:val="left"/>
+      <w:pPr>
+        <w:ind w:left="5760" w:hanging="360"/>
+      </w:pPr>
+    </w:lvl>
+    <w:lvl w:ilvl="8" w:tplc="0409001B" w:tentative="1">
+      <w:start w:val="1"/>
+      <w:numFmt w:val="lowerRoman"/>
+      <w:lvlText w:val="%9."/>
+      <w:lvlJc w:val="right"/>
+      <w:pPr>
+        <w:ind w:left="6480" w:hanging="180"/>
+      </w:pPr>
+    </w:lvl>
+  </w:abstractNum>
+  <w:abstractNum w:abstractNumId="2" w15:restartNumberingAfterBreak="0">
     <w:nsid w:val="0AF348B7"/>
     <w:multiLevelType w:val="hybridMultilevel"/>
     <w:tmpl w:val="2F346AF4"/>
@@ -7161,7 +8314,7 @@
       </w:rPr>
     </w:lvl>
   </w:abstractNum>
-  <w:abstractNum w:abstractNumId="1" w15:restartNumberingAfterBreak="0">
+  <w:abstractNum w:abstractNumId="3" w15:restartNumberingAfterBreak="0">
     <w:nsid w:val="0C583C73"/>
     <w:multiLevelType w:val="hybridMultilevel"/>
     <w:tmpl w:val="9FE80BCE"/>
@@ -7274,7 +8427,7 @@
       </w:rPr>
     </w:lvl>
   </w:abstractNum>
-  <w:abstractNum w:abstractNumId="2" w15:restartNumberingAfterBreak="0">
+  <w:abstractNum w:abstractNumId="4" w15:restartNumberingAfterBreak="0">
     <w:nsid w:val="14792282"/>
     <w:multiLevelType w:val="hybridMultilevel"/>
     <w:tmpl w:val="224E79D0"/>
@@ -7360,7 +8513,96 @@
       </w:pPr>
     </w:lvl>
   </w:abstractNum>
-  <w:abstractNum w:abstractNumId="3" w15:restartNumberingAfterBreak="0">
+  <w:abstractNum w:abstractNumId="5" w15:restartNumberingAfterBreak="0">
+    <w:nsid w:val="1B64775A"/>
+    <w:multiLevelType w:val="hybridMultilevel"/>
+    <w:tmpl w:val="E16A3260"/>
+    <w:lvl w:ilvl="0" w:tplc="1CCAC032">
+      <w:start w:val="1"/>
+      <w:numFmt w:val="decimal"/>
+      <w:lvlText w:val="%1."/>
+      <w:lvlJc w:val="left"/>
+      <w:pPr>
+        <w:ind w:left="720" w:hanging="360"/>
+      </w:pPr>
+      <w:rPr>
+        <w:rFonts w:hint="default"/>
+      </w:rPr>
+    </w:lvl>
+    <w:lvl w:ilvl="1" w:tplc="04090019" w:tentative="1">
+      <w:start w:val="1"/>
+      <w:numFmt w:val="lowerLetter"/>
+      <w:lvlText w:val="%2."/>
+      <w:lvlJc w:val="left"/>
+      <w:pPr>
+        <w:ind w:left="1440" w:hanging="360"/>
+      </w:pPr>
+    </w:lvl>
+    <w:lvl w:ilvl="2" w:tplc="0409001B" w:tentative="1">
+      <w:start w:val="1"/>
+      <w:numFmt w:val="lowerRoman"/>
+      <w:lvlText w:val="%3."/>
+      <w:lvlJc w:val="right"/>
+      <w:pPr>
+        <w:ind w:left="2160" w:hanging="180"/>
+      </w:pPr>
+    </w:lvl>
+    <w:lvl w:ilvl="3" w:tplc="0409000F" w:tentative="1">
+      <w:start w:val="1"/>
+      <w:numFmt w:val="decimal"/>
+      <w:lvlText w:val="%4."/>
+      <w:lvlJc w:val="left"/>
+      <w:pPr>
+        <w:ind w:left="2880" w:hanging="360"/>
+      </w:pPr>
+    </w:lvl>
+    <w:lvl w:ilvl="4" w:tplc="04090019" w:tentative="1">
+      <w:start w:val="1"/>
+      <w:numFmt w:val="lowerLetter"/>
+      <w:lvlText w:val="%5."/>
+      <w:lvlJc w:val="left"/>
+      <w:pPr>
+        <w:ind w:left="3600" w:hanging="360"/>
+      </w:pPr>
+    </w:lvl>
+    <w:lvl w:ilvl="5" w:tplc="0409001B" w:tentative="1">
+      <w:start w:val="1"/>
+      <w:numFmt w:val="lowerRoman"/>
+      <w:lvlText w:val="%6."/>
+      <w:lvlJc w:val="right"/>
+      <w:pPr>
+        <w:ind w:left="4320" w:hanging="180"/>
+      </w:pPr>
+    </w:lvl>
+    <w:lvl w:ilvl="6" w:tplc="0409000F" w:tentative="1">
+      <w:start w:val="1"/>
+      <w:numFmt w:val="decimal"/>
+      <w:lvlText w:val="%7."/>
+      <w:lvlJc w:val="left"/>
+      <w:pPr>
+        <w:ind w:left="5040" w:hanging="360"/>
+      </w:pPr>
+    </w:lvl>
+    <w:lvl w:ilvl="7" w:tplc="04090019" w:tentative="1">
+      <w:start w:val="1"/>
+      <w:numFmt w:val="lowerLetter"/>
+      <w:lvlText w:val="%8."/>
+      <w:lvlJc w:val="left"/>
+      <w:pPr>
+        <w:ind w:left="5760" w:hanging="360"/>
+      </w:pPr>
+    </w:lvl>
+    <w:lvl w:ilvl="8" w:tplc="0409001B" w:tentative="1">
+      <w:start w:val="1"/>
+      <w:numFmt w:val="lowerRoman"/>
+      <w:lvlText w:val="%9."/>
+      <w:lvlJc w:val="right"/>
+      <w:pPr>
+        <w:ind w:left="6480" w:hanging="180"/>
+      </w:pPr>
+    </w:lvl>
+  </w:abstractNum>
+  <w:abstractNum w:abstractNumId="6" w15:restartNumberingAfterBreak="0">
     <w:nsid w:val="312B040C"/>
     <w:multiLevelType w:val="hybridMultilevel"/>
     <w:tmpl w:val="D924D4EC"/>
@@ -7472,7 +8714,7 @@
       </w:rPr>
     </w:lvl>
   </w:abstractNum>
-  <w:abstractNum w:abstractNumId="4" w15:restartNumberingAfterBreak="0">
+  <w:abstractNum w:abstractNumId="7" w15:restartNumberingAfterBreak="0">
     <w:nsid w:val="335F0866"/>
     <w:multiLevelType w:val="hybridMultilevel"/>
     <w:tmpl w:val="B290E658"/>
@@ -7558,7 +8800,120 @@
       </w:pPr>
     </w:lvl>
   </w:abstractNum>
-  <w:abstractNum w:abstractNumId="5" w15:restartNumberingAfterBreak="0">
+  <w:abstractNum w:abstractNumId="8" w15:restartNumberingAfterBreak="0">
+    <w:nsid w:val="381E1F87"/>
+    <w:multiLevelType w:val="hybridMultilevel"/>
+    <w:tmpl w:val="45CE601A"/>
+    <w:lvl w:ilvl="0" w:tplc="04090001">
+      <w:start w:val="1"/>
+      <w:numFmt w:val="bullet"/>
+      <w:lvlText w:val=""/>
+      <w:lvlJc w:val="left"/>
+      <w:pPr>
+        <w:ind w:left="720" w:hanging="360"/>
+      </w:pPr>
+      <w:rPr>
+        <w:rFonts w:ascii="Symbol" w:hAnsi="Symbol" w:hint="default"/>
+      </w:rPr>
+    </w:lvl>
+    <w:lvl w:ilvl="1" w:tplc="04090003" w:tentative="1">
+      <w:start w:val="1"/>
+      <w:numFmt w:val="bullet"/>
+      <w:lvlText w:val="o"/>
+      <w:lvlJc w:val="left"/>
+      <w:pPr>
+        <w:ind w:left="1440" w:hanging="360"/>
+      </w:pPr>
+      <w:rPr>
+        <w:rFonts w:ascii="Courier New" w:hAnsi="Courier New" w:cs="Courier New" w:hint="default"/>
+      </w:rPr>
+    </w:lvl>
+    <w:lvl w:ilvl="2" w:tplc="04090005" w:tentative="1">
+      <w:start w:val="1"/>
+      <w:numFmt w:val="bullet"/>
+      <w:lvlText w:val=""/>
+      <w:lvlJc w:val="left"/>
+      <w:pPr>
+        <w:ind w:left="2160" w:hanging="360"/>
+      </w:pPr>
+      <w:rPr>
+        <w:rFonts w:ascii="Wingdings" w:hAnsi="Wingdings" w:hint="default"/>
+      </w:rPr>
+    </w:lvl>
+    <w:lvl w:ilvl="3" w:tplc="04090001" w:tentative="1">
+      <w:start w:val="1"/>
+      <w:numFmt w:val="bullet"/>
+      <w:lvlText w:val=""/>
+      <w:lvlJc w:val="left"/>
+      <w:pPr>
+        <w:ind w:left="2880" w:hanging="360"/>
+      </w:pPr>
+      <w:rPr>
+        <w:rFonts w:ascii="Symbol" w:hAnsi="Symbol" w:hint="default"/>
+      </w:rPr>
+    </w:lvl>
+    <w:lvl w:ilvl="4" w:tplc="04090003" w:tentative="1">
+      <w:start w:val="1"/>
+      <w:numFmt w:val="bullet"/>
+      <w:lvlText w:val="o"/>
+      <w:lvlJc w:val="left"/>
+      <w:pPr>
+        <w:ind w:left="3600" w:hanging="360"/>
+      </w:pPr>
+      <w:rPr>
+        <w:rFonts w:ascii="Courier New" w:hAnsi="Courier New" w:cs="Courier New" w:hint="default"/>
+      </w:rPr>
+    </w:lvl>
+    <w:lvl w:ilvl="5" w:tplc="04090005" w:tentative="1">
+      <w:start w:val="1"/>
+      <w:numFmt w:val="bullet"/>
+      <w:lvlText w:val=""/>
+      <w:lvlJc w:val="left"/>
+      <w:pPr>
+        <w:ind w:left="4320" w:hanging="360"/>
+      </w:pPr>
+      <w:rPr>
+        <w:rFonts w:ascii="Wingdings" w:hAnsi="Wingdings" w:hint="default"/>
+      </w:rPr>
+    </w:lvl>
+    <w:lvl w:ilvl="6" w:tplc="04090001" w:tentative="1">
+      <w:start w:val="1"/>
+      <w:numFmt w:val="bullet"/>
+      <w:lvlText w:val=""/>
+      <w:lvlJc w:val="left"/>
+      <w:pPr>
+        <w:ind w:left="5040" w:hanging="360"/>
+      </w:pPr>
+      <w:rPr>
+        <w:rFonts w:ascii="Symbol" w:hAnsi="Symbol" w:hint="default"/>
+      </w:rPr>
+    </w:lvl>
+    <w:lvl w:ilvl="7" w:tplc="04090003" w:tentative="1">
+      <w:start w:val="1"/>
+      <w:numFmt w:val="bullet"/>
+      <w:lvlText w:val="o"/>
+      <w:lvlJc w:val="left"/>
+      <w:pPr>
+        <w:ind w:left="5760" w:hanging="360"/>
+      </w:pPr>
+      <w:rPr>
+        <w:rFonts w:ascii="Courier New" w:hAnsi="Courier New" w:cs="Courier New" w:hint="default"/>
+      </w:rPr>
+    </w:lvl>
+    <w:lvl w:ilvl="8" w:tplc="04090005" w:tentative="1">
+      <w:start w:val="1"/>
+      <w:numFmt w:val="bullet"/>
+      <w:lvlText w:val=""/>
+      <w:lvlJc w:val="left"/>
+      <w:pPr>
+        <w:ind w:left="6480" w:hanging="360"/>
+      </w:pPr>
+      <w:rPr>
+        <w:rFonts w:ascii="Wingdings" w:hAnsi="Wingdings" w:hint="default"/>
+      </w:rPr>
+    </w:lvl>
+  </w:abstractNum>
+  <w:abstractNum w:abstractNumId="9" w15:restartNumberingAfterBreak="0">
     <w:nsid w:val="53EB18D0"/>
     <w:multiLevelType w:val="hybridMultilevel"/>
     <w:tmpl w:val="8990027C"/>
@@ -7647,7 +9002,7 @@
       </w:pPr>
     </w:lvl>
   </w:abstractNum>
-  <w:abstractNum w:abstractNumId="6" w15:restartNumberingAfterBreak="0">
+  <w:abstractNum w:abstractNumId="10" w15:restartNumberingAfterBreak="0">
     <w:nsid w:val="591F3D35"/>
     <w:multiLevelType w:val="hybridMultilevel"/>
     <w:tmpl w:val="58A2BFF0"/>
@@ -7738,7 +9093,7 @@
       </w:pPr>
     </w:lvl>
   </w:abstractNum>
-  <w:abstractNum w:abstractNumId="7" w15:restartNumberingAfterBreak="0">
+  <w:abstractNum w:abstractNumId="11" w15:restartNumberingAfterBreak="0">
     <w:nsid w:val="593A587E"/>
     <w:multiLevelType w:val="hybridMultilevel"/>
     <w:tmpl w:val="66CAE988"/>
@@ -7850,7 +9205,7 @@
       </w:rPr>
     </w:lvl>
   </w:abstractNum>
-  <w:abstractNum w:abstractNumId="8" w15:restartNumberingAfterBreak="0">
+  <w:abstractNum w:abstractNumId="12" w15:restartNumberingAfterBreak="0">
     <w:nsid w:val="5A315099"/>
     <w:multiLevelType w:val="hybridMultilevel"/>
     <w:tmpl w:val="EA3ED324"/>
@@ -7962,7 +9317,7 @@
       </w:rPr>
     </w:lvl>
   </w:abstractNum>
-  <w:abstractNum w:abstractNumId="9" w15:restartNumberingAfterBreak="0">
+  <w:abstractNum w:abstractNumId="13" w15:restartNumberingAfterBreak="0">
     <w:nsid w:val="5F5F0F57"/>
     <w:multiLevelType w:val="hybridMultilevel"/>
     <w:tmpl w:val="9C169F64"/>
@@ -8075,7 +9430,7 @@
       </w:rPr>
     </w:lvl>
   </w:abstractNum>
-  <w:abstractNum w:abstractNumId="10" w15:restartNumberingAfterBreak="0">
+  <w:abstractNum w:abstractNumId="14" w15:restartNumberingAfterBreak="0">
     <w:nsid w:val="74F82502"/>
     <w:multiLevelType w:val="hybridMultilevel"/>
     <w:tmpl w:val="0EFE6756"/>
@@ -8165,37 +9520,49 @@
     </w:lvl>
   </w:abstractNum>
   <w:num w:numId="1" w16cid:durableId="991101764">
+    <w:abstractNumId w:val="6"/>
+  </w:num>
+  <w:num w:numId="2" w16cid:durableId="1984459145">
+    <w:abstractNumId w:val="2"/>
+  </w:num>
+  <w:num w:numId="3" w16cid:durableId="104084434">
+    <w:abstractNumId w:val="11"/>
+  </w:num>
+  <w:num w:numId="4" w16cid:durableId="1149594355">
+    <w:abstractNumId w:val="12"/>
+  </w:num>
+  <w:num w:numId="5" w16cid:durableId="368186636">
+    <w:abstractNumId w:val="4"/>
+  </w:num>
+  <w:num w:numId="6" w16cid:durableId="602231056">
+    <w:abstractNumId w:val="13"/>
+  </w:num>
+  <w:num w:numId="7" w16cid:durableId="511337576">
+    <w:abstractNumId w:val="9"/>
+  </w:num>
+  <w:num w:numId="8" w16cid:durableId="680863337">
+    <w:abstractNumId w:val="7"/>
+  </w:num>
+  <w:num w:numId="9" w16cid:durableId="1180705300">
     <w:abstractNumId w:val="3"/>
   </w:num>
-  <w:num w:numId="2" w16cid:durableId="1984459145">
-    <w:abstractNumId w:val="0"/>
+  <w:num w:numId="10" w16cid:durableId="367729345">
+    <w:abstractNumId w:val="10"/>
   </w:num>
-  <w:num w:numId="3" w16cid:durableId="104084434">
-    <w:abstractNumId w:val="7"/>
+  <w:num w:numId="11" w16cid:durableId="896862772">
+    <w:abstractNumId w:val="14"/>
   </w:num>
-  <w:num w:numId="4" w16cid:durableId="1149594355">
+  <w:num w:numId="12" w16cid:durableId="1274903603">
+    <w:abstractNumId w:val="1"/>
+  </w:num>
+  <w:num w:numId="13" w16cid:durableId="1810783211">
+    <w:abstractNumId w:val="5"/>
+  </w:num>
+  <w:num w:numId="14" w16cid:durableId="1369185546">
     <w:abstractNumId w:val="8"/>
   </w:num>
-  <w:num w:numId="5" w16cid:durableId="368186636">
-    <w:abstractNumId w:val="2"/>
-  </w:num>
-  <w:num w:numId="6" w16cid:durableId="602231056">
-    <w:abstractNumId w:val="9"/>
-  </w:num>
-  <w:num w:numId="7" w16cid:durableId="511337576">
-    <w:abstractNumId w:val="5"/>
-  </w:num>
-  <w:num w:numId="8" w16cid:durableId="680863337">
-    <w:abstractNumId w:val="4"/>
-  </w:num>
-  <w:num w:numId="9" w16cid:durableId="1180705300">
-    <w:abstractNumId w:val="1"/>
-  </w:num>
-  <w:num w:numId="10" w16cid:durableId="367729345">
-    <w:abstractNumId w:val="6"/>
-  </w:num>
-  <w:num w:numId="11" w16cid:durableId="896862772">
-    <w:abstractNumId w:val="10"/>
+  <w:num w:numId="15" w16cid:durableId="1267539697">
+    <w:abstractNumId w:val="0"/>
   </w:num>
 </w:numbering>
 </file>

</xml_diff>

<commit_message>
week4 unit3 in progress
</commit_message>
<xml_diff>
--- a/openSAP_Evolved_Web_Apps/openSAP personal notes.docx
+++ b/openSAP_Evolved_Web_Apps/openSAP personal notes.docx
@@ -127,39 +127,7 @@
           <w:b/>
           <w:bCs/>
         </w:rPr>
-        <w:t xml:space="preserve">Web IDE </w:t>
-      </w:r>
-      <w:proofErr w:type="spellStart"/>
-      <w:r>
-        <w:rPr>
-          <w:b/>
-          <w:bCs/>
-        </w:rPr>
-        <w:t>Fullstack</w:t>
-      </w:r>
-      <w:proofErr w:type="spellEnd"/>
-      <w:r>
-        <w:rPr>
-          <w:b/>
-          <w:bCs/>
-        </w:rPr>
-        <w:t xml:space="preserve"> you need </w:t>
-      </w:r>
-      <w:proofErr w:type="gramStart"/>
-      <w:r>
-        <w:rPr>
-          <w:b/>
-          <w:bCs/>
-        </w:rPr>
-        <w:t>a</w:t>
-      </w:r>
-      <w:proofErr w:type="gramEnd"/>
-      <w:r>
-        <w:rPr>
-          <w:b/>
-          <w:bCs/>
-        </w:rPr>
-        <w:t xml:space="preserve"> SAP Nemo account like.</w:t>
+        <w:t>Web IDE Fullstack you need a SAP Nemo account like.</w:t>
       </w:r>
     </w:p>
     <w:p>
@@ -168,57 +136,33 @@
       </w:r>
     </w:p>
     <w:p>
-      <w:proofErr w:type="spellStart"/>
-      <w:r>
-        <w:rPr>
-          <w:color w:val="4472C4" w:themeColor="accent1"/>
-        </w:rPr>
-        <w:t>WebIDEEnabled</w:t>
-      </w:r>
-      <w:proofErr w:type="spellEnd"/>
-      <w:r>
-        <w:rPr>
-          <w:color w:val="4472C4" w:themeColor="accent1"/>
-        </w:rPr>
-        <w:t xml:space="preserve">=true </w:t>
+      <w:r>
+        <w:rPr>
+          <w:color w:val="4472C4" w:themeColor="accent1"/>
+        </w:rPr>
+        <w:t xml:space="preserve">WebIDEEnabled=true </w:t>
       </w:r>
       <w:r>
         <w:t>=&gt; makes our destination visible to SAP Web IDE</w:t>
       </w:r>
     </w:p>
     <w:p>
-      <w:proofErr w:type="spellStart"/>
-      <w:r>
-        <w:rPr>
-          <w:color w:val="4472C4" w:themeColor="accent1"/>
-        </w:rPr>
-        <w:t>WebIDESystem</w:t>
-      </w:r>
-      <w:proofErr w:type="spellEnd"/>
-      <w:r>
-        <w:rPr>
-          <w:color w:val="4472C4" w:themeColor="accent1"/>
-        </w:rPr>
-        <w:t xml:space="preserve">=ES5 </w:t>
+      <w:r>
+        <w:rPr>
+          <w:color w:val="4472C4" w:themeColor="accent1"/>
+        </w:rPr>
+        <w:t xml:space="preserve">WebIDESystem=ES5 </w:t>
       </w:r>
       <w:r>
         <w:t>=&gt; system ID the service runs on</w:t>
       </w:r>
     </w:p>
     <w:p>
-      <w:proofErr w:type="spellStart"/>
-      <w:r>
-        <w:rPr>
-          <w:color w:val="4472C4" w:themeColor="accent1"/>
-        </w:rPr>
-        <w:t>WebIDEUsage</w:t>
-      </w:r>
-      <w:proofErr w:type="spellEnd"/>
-      <w:r>
-        <w:rPr>
-          <w:color w:val="4472C4" w:themeColor="accent1"/>
-        </w:rPr>
-        <w:t xml:space="preserve"> =&gt; </w:t>
+      <w:r>
+        <w:rPr>
+          <w:color w:val="4472C4" w:themeColor="accent1"/>
+        </w:rPr>
+        <w:t xml:space="preserve">WebIDEUsage =&gt; </w:t>
       </w:r>
       <w:r>
         <w:t xml:space="preserve">contains usages and you can enter multiple usages for </w:t>
@@ -252,15 +196,7 @@
         <w:t>Not skip</w:t>
       </w:r>
       <w:r>
-        <w:t xml:space="preserve">, but just watch the videos until you see some ui5 </w:t>
-      </w:r>
-      <w:proofErr w:type="gramStart"/>
-      <w:r>
-        <w:t>content, and</w:t>
-      </w:r>
-      <w:proofErr w:type="gramEnd"/>
-      <w:r>
-        <w:t xml:space="preserve"> focus there.</w:t>
+        <w:t>, but just watch the videos until you see some ui5 content, and focus there.</w:t>
       </w:r>
     </w:p>
     <w:p/>
@@ -344,25 +280,7 @@
           <w:iCs/>
           <w:color w:val="00B0F0"/>
         </w:rPr>
-        <w:t>Quiz related. (</w:t>
-      </w:r>
-      <w:proofErr w:type="gramStart"/>
-      <w:r>
-        <w:rPr>
-          <w:i/>
-          <w:iCs/>
-          <w:color w:val="00B0F0"/>
-        </w:rPr>
-        <w:t>got</w:t>
-      </w:r>
-      <w:proofErr w:type="gramEnd"/>
-      <w:r>
-        <w:rPr>
-          <w:i/>
-          <w:iCs/>
-          <w:color w:val="00B0F0"/>
-        </w:rPr>
-        <w:t xml:space="preserve"> 4.5/6 points on this)</w:t>
+        <w:t>Quiz related. (got 4.5/6 points on this)</w:t>
       </w:r>
     </w:p>
     <w:p>
@@ -393,21 +311,7 @@
         <w:rPr>
           <w:color w:val="A6A6A6" w:themeColor="background1" w:themeShade="A6"/>
         </w:rPr>
-        <w:t xml:space="preserve">To connect to cloud services or </w:t>
-      </w:r>
-      <w:proofErr w:type="gramStart"/>
-      <w:r>
-        <w:rPr>
-          <w:color w:val="A6A6A6" w:themeColor="background1" w:themeShade="A6"/>
-        </w:rPr>
-        <w:t>on premise</w:t>
-      </w:r>
-      <w:proofErr w:type="gramEnd"/>
-      <w:r>
-        <w:rPr>
-          <w:color w:val="A6A6A6" w:themeColor="background1" w:themeShade="A6"/>
-        </w:rPr>
-        <w:t xml:space="preserve"> systems in a secure and standardized way</w:t>
+        <w:t>To connect to cloud services or on premise systems in a secure and standardized way</w:t>
       </w:r>
     </w:p>
     <w:p>
@@ -471,7 +375,6 @@
           <w:color w:val="C45911" w:themeColor="accent2" w:themeShade="BF"/>
         </w:rPr>
       </w:pPr>
-      <w:proofErr w:type="spellStart"/>
       <w:r>
         <w:rPr>
           <w:color w:val="C45911" w:themeColor="accent2" w:themeShade="BF"/>
@@ -482,40 +385,19 @@
         <w:rPr>
           <w:color w:val="C45911" w:themeColor="accent2" w:themeShade="BF"/>
         </w:rPr>
-        <w:t>pm</w:t>
-      </w:r>
-      <w:proofErr w:type="spellEnd"/>
+        <w:t>pm install -g @ui5/cli</w:t>
+      </w:r>
       <w:r>
         <w:rPr>
           <w:color w:val="C45911" w:themeColor="accent2" w:themeShade="BF"/>
         </w:rPr>
-        <w:t xml:space="preserve"> install -g @ui5/cli</w:t>
+        <w:t xml:space="preserve">                          </w:t>
       </w:r>
       <w:r>
         <w:rPr>
           <w:color w:val="C45911" w:themeColor="accent2" w:themeShade="BF"/>
         </w:rPr>
-        <w:t xml:space="preserve">                       </w:t>
-      </w:r>
-      <w:proofErr w:type="gramStart"/>
-      <w:r>
-        <w:rPr>
-          <w:color w:val="C45911" w:themeColor="accent2" w:themeShade="BF"/>
-        </w:rPr>
-        <w:t xml:space="preserve">   </w:t>
-      </w:r>
-      <w:r>
-        <w:rPr>
-          <w:color w:val="C45911" w:themeColor="accent2" w:themeShade="BF"/>
-        </w:rPr>
-        <w:t>(</w:t>
-      </w:r>
-      <w:proofErr w:type="gramEnd"/>
-      <w:r>
-        <w:rPr>
-          <w:color w:val="C45911" w:themeColor="accent2" w:themeShade="BF"/>
-        </w:rPr>
-        <w:t>to check if you have it, just use ui5 –help)</w:t>
+        <w:t>(to check if you have it, just use ui5 –help)</w:t>
       </w:r>
     </w:p>
     <w:p>
@@ -546,20 +428,19 @@
           <w:color w:val="C45911" w:themeColor="accent2" w:themeShade="BF"/>
         </w:rPr>
       </w:pPr>
-      <w:proofErr w:type="spellStart"/>
       <w:r>
         <w:rPr>
           <w:color w:val="C45911" w:themeColor="accent2" w:themeShade="BF"/>
         </w:rPr>
-        <w:t>npm</w:t>
-      </w:r>
-      <w:proofErr w:type="spellEnd"/>
-      <w:r>
+        <w:t>npm install</w:t>
+      </w:r>
+    </w:p>
+    <w:p>
+      <w:pPr>
         <w:rPr>
           <w:color w:val="C45911" w:themeColor="accent2" w:themeShade="BF"/>
         </w:rPr>
-        <w:t xml:space="preserve"> install</w:t>
-      </w:r>
+      </w:pPr>
     </w:p>
     <w:p>
       <w:pPr>
@@ -567,26 +448,11 @@
           <w:color w:val="C45911" w:themeColor="accent2" w:themeShade="BF"/>
         </w:rPr>
       </w:pPr>
-    </w:p>
-    <w:p>
-      <w:pPr>
+      <w:r>
         <w:rPr>
           <w:color w:val="C45911" w:themeColor="accent2" w:themeShade="BF"/>
         </w:rPr>
-      </w:pPr>
-      <w:proofErr w:type="spellStart"/>
-      <w:r>
-        <w:rPr>
-          <w:color w:val="C45911" w:themeColor="accent2" w:themeShade="BF"/>
-        </w:rPr>
-        <w:t>npm</w:t>
-      </w:r>
-      <w:proofErr w:type="spellEnd"/>
-      <w:r>
-        <w:rPr>
-          <w:color w:val="C45911" w:themeColor="accent2" w:themeShade="BF"/>
-        </w:rPr>
-        <w:t xml:space="preserve"> run </w:t>
+        <w:t xml:space="preserve">npm run </w:t>
       </w:r>
       <w:r>
         <w:rPr>
@@ -717,27 +583,13 @@
         <w:rPr>
           <w:color w:val="C45911" w:themeColor="accent2" w:themeShade="BF"/>
         </w:rPr>
-        <w:t xml:space="preserve">karma = Is actually </w:t>
-      </w:r>
-      <w:proofErr w:type="gramStart"/>
+        <w:t xml:space="preserve">karma = Is actually more </w:t>
+      </w:r>
       <w:r>
         <w:rPr>
           <w:color w:val="C45911" w:themeColor="accent2" w:themeShade="BF"/>
         </w:rPr>
-        <w:t xml:space="preserve">more </w:t>
-      </w:r>
-      <w:r>
-        <w:rPr>
-          <w:color w:val="C45911" w:themeColor="accent2" w:themeShade="BF"/>
-        </w:rPr>
-        <w:t xml:space="preserve"> </w:t>
-      </w:r>
-      <w:proofErr w:type="spellStart"/>
-      <w:r>
-        <w:rPr>
-          <w:color w:val="C45911" w:themeColor="accent2" w:themeShade="BF"/>
-        </w:rPr>
-        <w:t>a</w:t>
+        <w:t xml:space="preserve"> a</w:t>
       </w:r>
       <w:r>
         <w:rPr>
@@ -753,8 +605,6 @@
         </w:rPr>
         <w:t>fseq</w:t>
       </w:r>
-      <w:proofErr w:type="spellEnd"/>
-      <w:proofErr w:type="gramEnd"/>
       <w:r>
         <w:rPr>
           <w:color w:val="C45911" w:themeColor="accent2" w:themeShade="BF"/>
@@ -787,19 +637,11 @@
         </w:rPr>
         <w:t>(</w:t>
       </w:r>
-      <w:proofErr w:type="gramStart"/>
       <w:r>
         <w:rPr>
           <w:color w:val="C45911" w:themeColor="accent2" w:themeShade="BF"/>
         </w:rPr>
-        <w:t>if</w:t>
-      </w:r>
-      <w:proofErr w:type="gramEnd"/>
-      <w:r>
-        <w:rPr>
-          <w:color w:val="C45911" w:themeColor="accent2" w:themeShade="BF"/>
-        </w:rPr>
-        <w:t xml:space="preserve"> you don’t believe</w:t>
+        <w:t>if you don’t believe</w:t>
       </w:r>
       <w:r>
         <w:rPr>
@@ -901,13 +743,8 @@
         <w:t xml:space="preserve"> UI5 Snippets &amp; Extensions</w:t>
       </w:r>
       <w:r>
-        <w:t xml:space="preserve">, UI5 Explorer, </w:t>
-      </w:r>
-      <w:proofErr w:type="spellStart"/>
-      <w:r>
-        <w:t>ESLint</w:t>
-      </w:r>
-      <w:proofErr w:type="spellEnd"/>
+        <w:t>, UI5 Explorer, ESLint</w:t>
+      </w:r>
       <w:r>
         <w:t xml:space="preserve"> </w:t>
       </w:r>
@@ -930,15 +767,7 @@
     </w:p>
     <w:p>
       <w:r>
-        <w:t xml:space="preserve">Browsers normally follow the same origin policy and blocks the </w:t>
-      </w:r>
-      <w:proofErr w:type="gramStart"/>
-      <w:r>
-        <w:t>so called</w:t>
-      </w:r>
-      <w:proofErr w:type="gramEnd"/>
-      <w:r>
-        <w:t xml:space="preserve"> CORS requests by default.</w:t>
+        <w:t>Browsers normally follow the same origin policy and blocks the so called CORS requests by default.</w:t>
       </w:r>
     </w:p>
     <w:p>
@@ -982,37 +811,12 @@
           <w:bCs/>
         </w:rPr>
       </w:pPr>
-      <w:proofErr w:type="spellStart"/>
-      <w:r>
-        <w:rPr>
-          <w:b/>
-          <w:bCs/>
-        </w:rPr>
-        <w:t>Sooo</w:t>
-      </w:r>
-      <w:proofErr w:type="spellEnd"/>
-      <w:r>
-        <w:rPr>
-          <w:b/>
-          <w:bCs/>
-        </w:rPr>
-        <w:t xml:space="preserve">, we </w:t>
-      </w:r>
-      <w:proofErr w:type="spellStart"/>
-      <w:r>
-        <w:rPr>
-          <w:b/>
-          <w:bCs/>
-        </w:rPr>
-        <w:t>gonna</w:t>
-      </w:r>
-      <w:proofErr w:type="spellEnd"/>
-      <w:r>
-        <w:rPr>
-          <w:b/>
-          <w:bCs/>
-        </w:rPr>
-        <w:t xml:space="preserve"> use a proxy</w:t>
+      <w:r>
+        <w:rPr>
+          <w:b/>
+          <w:bCs/>
+        </w:rPr>
+        <w:t>Sooo, we gonna use a proxy</w:t>
       </w:r>
       <w:r>
         <w:rPr>
@@ -1026,8 +830,6 @@
       <w:r>
         <w:t xml:space="preserve">In </w:t>
       </w:r>
-      <w:proofErr w:type="spellStart"/>
-      <w:proofErr w:type="gramStart"/>
       <w:r>
         <w:rPr>
           <w:b/>
@@ -1035,8 +837,6 @@
         </w:rPr>
         <w:t>package.json</w:t>
       </w:r>
-      <w:proofErr w:type="spellEnd"/>
-      <w:proofErr w:type="gramEnd"/>
       <w:r>
         <w:t xml:space="preserve">: </w:t>
       </w:r>
@@ -1086,13 +886,8 @@
       </w:r>
     </w:p>
     <w:p>
-      <w:proofErr w:type="spellStart"/>
-      <w:r>
-        <w:t>devDependencies</w:t>
-      </w:r>
-      <w:proofErr w:type="spellEnd"/>
-      <w:r>
-        <w:t xml:space="preserve"> -&gt;</w:t>
+      <w:r>
+        <w:t>devDependencies -&gt;</w:t>
       </w:r>
     </w:p>
     <w:p>
@@ -1113,29 +908,7 @@
           <w:sz w:val="21"/>
           <w:szCs w:val="21"/>
         </w:rPr>
-        <w:t>"</w:t>
-      </w:r>
-      <w:proofErr w:type="spellStart"/>
-      <w:proofErr w:type="gramStart"/>
-      <w:r>
-        <w:rPr>
-          <w:rFonts w:ascii="Consolas" w:eastAsia="Times New Roman" w:hAnsi="Consolas" w:cs="Times New Roman"/>
-          <w:color w:val="9CDCFE"/>
-          <w:sz w:val="21"/>
-          <w:szCs w:val="21"/>
-        </w:rPr>
-        <w:t>cors</w:t>
-      </w:r>
-      <w:proofErr w:type="spellEnd"/>
-      <w:proofErr w:type="gramEnd"/>
-      <w:r>
-        <w:rPr>
-          <w:rFonts w:ascii="Consolas" w:eastAsia="Times New Roman" w:hAnsi="Consolas" w:cs="Times New Roman"/>
-          <w:color w:val="9CDCFE"/>
-          <w:sz w:val="21"/>
-          <w:szCs w:val="21"/>
-        </w:rPr>
-        <w:t>-anywhere"</w:t>
+        <w:t>"cors-anywhere"</w:t>
       </w:r>
       <w:r>
         <w:rPr>
@@ -1197,21 +970,12 @@
           <w:szCs w:val="21"/>
         </w:rPr>
       </w:pPr>
-      <w:proofErr w:type="spellStart"/>
       <w:r>
         <w:rPr>
           <w:color w:val="000000" w:themeColor="text1"/>
           <w:highlight w:val="lightGray"/>
         </w:rPr>
-        <w:t>uri</w:t>
-      </w:r>
-      <w:proofErr w:type="spellEnd"/>
-      <w:r>
-        <w:rPr>
-          <w:color w:val="000000" w:themeColor="text1"/>
-          <w:highlight w:val="lightGray"/>
-        </w:rPr>
-        <w:t xml:space="preserve">: </w:t>
+        <w:t xml:space="preserve">uri: </w:t>
       </w:r>
       <w:r>
         <w:rPr>
@@ -1232,33 +996,33 @@
           <w:color w:val="538135" w:themeColor="accent6" w:themeShade="BF"/>
         </w:rPr>
       </w:pPr>
-      <w:proofErr w:type="spellStart"/>
       <w:r>
         <w:rPr>
           <w:color w:val="538135" w:themeColor="accent6" w:themeShade="BF"/>
         </w:rPr>
-        <w:t>npm</w:t>
-      </w:r>
-      <w:proofErr w:type="spellEnd"/>
-      <w:r>
+        <w:t>npm install cors-anywhere</w:t>
+      </w:r>
+    </w:p>
+    <w:p>
+      <w:pPr>
+        <w:spacing w:after="0"/>
         <w:rPr>
           <w:color w:val="538135" w:themeColor="accent6" w:themeShade="BF"/>
         </w:rPr>
-        <w:t xml:space="preserve"> install </w:t>
-      </w:r>
-      <w:proofErr w:type="spellStart"/>
-      <w:r>
+      </w:pPr>
+    </w:p>
+    <w:p>
+      <w:pPr>
+        <w:spacing w:after="0"/>
         <w:rPr>
           <w:color w:val="538135" w:themeColor="accent6" w:themeShade="BF"/>
         </w:rPr>
-        <w:t>cors</w:t>
-      </w:r>
-      <w:proofErr w:type="spellEnd"/>
+      </w:pPr>
       <w:r>
         <w:rPr>
           <w:color w:val="538135" w:themeColor="accent6" w:themeShade="BF"/>
         </w:rPr>
-        <w:t>-anywhere</w:t>
+        <w:t xml:space="preserve">npm run proxy </w:t>
       </w:r>
     </w:p>
     <w:p>
@@ -1268,6 +1032,12 @@
           <w:color w:val="538135" w:themeColor="accent6" w:themeShade="BF"/>
         </w:rPr>
       </w:pPr>
+      <w:r>
+        <w:rPr>
+          <w:color w:val="538135" w:themeColor="accent6" w:themeShade="BF"/>
+        </w:rPr>
+        <w:t>ui5 serve</w:t>
+      </w:r>
     </w:p>
     <w:p>
       <w:pPr>
@@ -1276,46 +1046,10 @@
           <w:color w:val="538135" w:themeColor="accent6" w:themeShade="BF"/>
         </w:rPr>
       </w:pPr>
-      <w:proofErr w:type="spellStart"/>
-      <w:r>
-        <w:rPr>
-          <w:color w:val="538135" w:themeColor="accent6" w:themeShade="BF"/>
-        </w:rPr>
-        <w:t>npm</w:t>
-      </w:r>
-      <w:proofErr w:type="spellEnd"/>
-      <w:r>
-        <w:rPr>
-          <w:color w:val="538135" w:themeColor="accent6" w:themeShade="BF"/>
-        </w:rPr>
-        <w:t xml:space="preserve"> run proxy </w:t>
-      </w:r>
     </w:p>
     <w:p>
       <w:pPr>
         <w:spacing w:after="0"/>
-        <w:rPr>
-          <w:color w:val="538135" w:themeColor="accent6" w:themeShade="BF"/>
-        </w:rPr>
-      </w:pPr>
-      <w:r>
-        <w:rPr>
-          <w:color w:val="538135" w:themeColor="accent6" w:themeShade="BF"/>
-        </w:rPr>
-        <w:t>ui5 serve</w:t>
-      </w:r>
-    </w:p>
-    <w:p>
-      <w:pPr>
-        <w:spacing w:after="0"/>
-        <w:rPr>
-          <w:color w:val="538135" w:themeColor="accent6" w:themeShade="BF"/>
-        </w:rPr>
-      </w:pPr>
-    </w:p>
-    <w:p>
-      <w:pPr>
-        <w:spacing w:after="0"/>
       </w:pPr>
       <w:r>
         <w:t>Doesn’t matter which one you start first.</w:t>
@@ -1336,44 +1070,28 @@
       <w:r>
         <w:t xml:space="preserve">:     </w:t>
       </w:r>
-      <w:proofErr w:type="spellStart"/>
       <w:r>
         <w:rPr>
           <w:color w:val="FF0000"/>
         </w:rPr>
-        <w:t>errno</w:t>
-      </w:r>
-      <w:proofErr w:type="spellEnd"/>
+        <w:t>errno: -</w:t>
+      </w:r>
       <w:r>
         <w:rPr>
           <w:color w:val="FF0000"/>
         </w:rPr>
-        <w:t>: -</w:t>
+        <w:t>***</w:t>
       </w:r>
       <w:r>
         <w:rPr>
           <w:color w:val="FF0000"/>
         </w:rPr>
-        <w:t>***</w:t>
-      </w:r>
-      <w:r>
-        <w:rPr>
-          <w:color w:val="FF0000"/>
-        </w:rPr>
         <w:t>,</w:t>
       </w:r>
     </w:p>
     <w:p>
       <w:r>
-        <w:t>(</w:t>
-      </w:r>
-      <w:proofErr w:type="gramStart"/>
-      <w:r>
-        <w:t>after</w:t>
-      </w:r>
-      <w:proofErr w:type="gramEnd"/>
-      <w:r>
-        <w:t xml:space="preserve"> some searching, I’ve started all again with a fresh copy, and it worked just fine…)</w:t>
+        <w:t>(after some searching, I’ve started all again with a fresh copy, and it worked just fine…)</w:t>
       </w:r>
     </w:p>
     <w:p>
@@ -1509,10 +1227,18 @@
           <w:szCs w:val="20"/>
           <w:highlight w:val="yellow"/>
         </w:rPr>
-        <w:t xml:space="preserve">exception Missing required request header. Must specify one of: </w:t>
-      </w:r>
-      <w:proofErr w:type="spellStart"/>
-      <w:proofErr w:type="gramStart"/>
+        <w:t>exception Missing required request header. Must specify one of: origin,x-requested-with</w:t>
+      </w:r>
+      <w:r>
+        <w:rPr>
+          <w:rFonts w:ascii="Arial" w:eastAsia="Times New Roman" w:hAnsi="Arial" w:cs="Arial"/>
+          <w:color w:val="1D2D3E"/>
+          <w:sz w:val="21"/>
+          <w:szCs w:val="21"/>
+          <w:highlight w:val="yellow"/>
+        </w:rPr>
+        <w:t>. If you want to test the service in your browser, you can temporarily comment out the parameter requiring the headers </w:t>
+      </w:r>
       <w:r>
         <w:rPr>
           <w:rFonts w:ascii="Consolas" w:eastAsia="Times New Roman" w:hAnsi="Consolas" w:cs="Courier New"/>
@@ -1521,10 +1247,18 @@
           <w:szCs w:val="20"/>
           <w:highlight w:val="yellow"/>
         </w:rPr>
-        <w:t>origin,x</w:t>
-      </w:r>
-      <w:proofErr w:type="spellEnd"/>
-      <w:proofErr w:type="gramEnd"/>
+        <w:t>['origin', 'x-requested-with']</w:t>
+      </w:r>
+      <w:r>
+        <w:rPr>
+          <w:rFonts w:ascii="Arial" w:eastAsia="Times New Roman" w:hAnsi="Arial" w:cs="Arial"/>
+          <w:color w:val="1D2D3E"/>
+          <w:sz w:val="21"/>
+          <w:szCs w:val="21"/>
+          <w:highlight w:val="yellow"/>
+        </w:rPr>
+        <w:t> from your </w:t>
+      </w:r>
       <w:r>
         <w:rPr>
           <w:rFonts w:ascii="Consolas" w:eastAsia="Times New Roman" w:hAnsi="Consolas" w:cs="Courier New"/>
@@ -1533,7 +1267,7 @@
           <w:szCs w:val="20"/>
           <w:highlight w:val="yellow"/>
         </w:rPr>
-        <w:t>-requested-with</w:t>
+        <w:t>proxy.js</w:t>
       </w:r>
       <w:r>
         <w:rPr>
@@ -1543,46 +1277,6 @@
           <w:szCs w:val="21"/>
           <w:highlight w:val="yellow"/>
         </w:rPr>
-        <w:t>. If you want to test the service in your browser, you can temporarily comment out the parameter requiring the headers </w:t>
-      </w:r>
-      <w:r>
-        <w:rPr>
-          <w:rFonts w:ascii="Consolas" w:eastAsia="Times New Roman" w:hAnsi="Consolas" w:cs="Courier New"/>
-          <w:color w:val="1D2D3E"/>
-          <w:sz w:val="20"/>
-          <w:szCs w:val="20"/>
-          <w:highlight w:val="yellow"/>
-        </w:rPr>
-        <w:t>['origin', 'x-requested-with']</w:t>
-      </w:r>
-      <w:r>
-        <w:rPr>
-          <w:rFonts w:ascii="Arial" w:eastAsia="Times New Roman" w:hAnsi="Arial" w:cs="Arial"/>
-          <w:color w:val="1D2D3E"/>
-          <w:sz w:val="21"/>
-          <w:szCs w:val="21"/>
-          <w:highlight w:val="yellow"/>
-        </w:rPr>
-        <w:t> from your </w:t>
-      </w:r>
-      <w:r>
-        <w:rPr>
-          <w:rFonts w:ascii="Consolas" w:eastAsia="Times New Roman" w:hAnsi="Consolas" w:cs="Courier New"/>
-          <w:color w:val="1D2D3E"/>
-          <w:sz w:val="20"/>
-          <w:szCs w:val="20"/>
-          <w:highlight w:val="yellow"/>
-        </w:rPr>
-        <w:t>proxy.js</w:t>
-      </w:r>
-      <w:r>
-        <w:rPr>
-          <w:rFonts w:ascii="Arial" w:eastAsia="Times New Roman" w:hAnsi="Arial" w:cs="Arial"/>
-          <w:color w:val="1D2D3E"/>
-          <w:sz w:val="21"/>
-          <w:szCs w:val="21"/>
-          <w:highlight w:val="yellow"/>
-        </w:rPr>
         <w:t>.</w:t>
       </w:r>
     </w:p>
@@ -1629,30 +1323,28 @@
         </w:rPr>
         <w:t xml:space="preserve">comment the </w:t>
       </w:r>
-      <w:proofErr w:type="spellStart"/>
       <w:r>
         <w:rPr>
           <w:color w:val="4472C4" w:themeColor="accent1"/>
           <w:sz w:val="28"/>
           <w:szCs w:val="28"/>
         </w:rPr>
-        <w:t>requireHeader</w:t>
-      </w:r>
-      <w:proofErr w:type="spellEnd"/>
-      <w:r>
-        <w:rPr>
-          <w:color w:val="4472C4" w:themeColor="accent1"/>
+        <w:t xml:space="preserve">requireHeader </w:t>
+      </w:r>
+      <w:r>
+        <w:rPr>
           <w:sz w:val="28"/>
           <w:szCs w:val="28"/>
         </w:rPr>
-        <w:t xml:space="preserve"> </w:t>
-      </w:r>
-      <w:r>
-        <w:rPr>
+        <w:t xml:space="preserve">from </w:t>
+      </w:r>
+      <w:r>
+        <w:rPr>
+          <w:color w:val="4472C4" w:themeColor="accent1"/>
           <w:sz w:val="28"/>
           <w:szCs w:val="28"/>
         </w:rPr>
-        <w:t xml:space="preserve">from </w:t>
+        <w:t>proxy.js</w:t>
       </w:r>
       <w:r>
         <w:rPr>
@@ -1660,125 +1352,81 @@
           <w:sz w:val="28"/>
           <w:szCs w:val="28"/>
         </w:rPr>
-        <w:t>proxy.js</w:t>
-      </w:r>
-      <w:r>
-        <w:rPr>
-          <w:color w:val="4472C4" w:themeColor="accent1"/>
+        <w:t>.</w:t>
+      </w:r>
+    </w:p>
+    <w:p/>
+    <w:p>
+      <w:r>
+        <w:t>PS: Wanted to take a screenshot of the “require Headers” error for a proper documentation, so uncommented the line back, but it works just fine now... I have no idea what’s going on. :)</w:t>
+      </w:r>
+    </w:p>
+    <w:p/>
+    <w:p>
+      <w:pPr>
+        <w:rPr>
+          <w:i/>
+          <w:iCs/>
+          <w:color w:val="00B0F0"/>
+        </w:rPr>
+      </w:pPr>
+      <w:r>
+        <w:rPr>
+          <w:i/>
+          <w:iCs/>
+          <w:color w:val="00B0F0"/>
+        </w:rPr>
+        <w:t xml:space="preserve">Quiz related. (got 6/12 points on this, as I thought </w:t>
+      </w:r>
+      <w:r>
+        <w:rPr>
+          <w:i/>
+          <w:iCs/>
+          <w:color w:val="00B0F0"/>
+        </w:rPr>
+        <w:t xml:space="preserve">the development is much recommended to be done on the </w:t>
+      </w:r>
+      <w:r>
+        <w:rPr>
+          <w:i/>
+          <w:iCs/>
+          <w:color w:val="00B0F0"/>
+        </w:rPr>
+        <w:t>WEB IDE</w:t>
+      </w:r>
+      <w:r>
+        <w:rPr>
+          <w:i/>
+          <w:iCs/>
+          <w:color w:val="00B0F0"/>
+        </w:rPr>
+        <w:t>, not locally, haha)</w:t>
+      </w:r>
+    </w:p>
+    <w:p>
+      <w:pPr>
+        <w:rPr>
+          <w:i/>
+          <w:iCs/>
+        </w:rPr>
+      </w:pPr>
+    </w:p>
+    <w:p>
+      <w:pPr>
+        <w:rPr>
+          <w:i/>
+          <w:iCs/>
           <w:sz w:val="28"/>
           <w:szCs w:val="28"/>
         </w:rPr>
-        <w:t>.</w:t>
-      </w:r>
-    </w:p>
-    <w:p/>
-    <w:p>
-      <w:r>
-        <w:t>PS: Wanted to take a screenshot of the “require Headers” error for a proper documentation, so uncommented the line back, but it works just fine now... I have no idea what’s going on. :)</w:t>
-      </w:r>
-    </w:p>
-    <w:p/>
-    <w:p>
-      <w:pPr>
-        <w:rPr>
-          <w:i/>
-          <w:iCs/>
-          <w:color w:val="00B0F0"/>
-        </w:rPr>
-      </w:pPr>
-      <w:r>
-        <w:rPr>
-          <w:i/>
-          <w:iCs/>
-          <w:color w:val="00B0F0"/>
-        </w:rPr>
-        <w:t>Quiz related. (</w:t>
-      </w:r>
-      <w:proofErr w:type="gramStart"/>
-      <w:r>
-        <w:rPr>
-          <w:i/>
-          <w:iCs/>
-          <w:color w:val="00B0F0"/>
-        </w:rPr>
-        <w:t>got</w:t>
-      </w:r>
-      <w:proofErr w:type="gramEnd"/>
-      <w:r>
-        <w:rPr>
-          <w:i/>
-          <w:iCs/>
-          <w:color w:val="00B0F0"/>
-        </w:rPr>
-        <w:t xml:space="preserve"> 6/12 points on this, as I thought </w:t>
-      </w:r>
-      <w:r>
-        <w:rPr>
-          <w:i/>
-          <w:iCs/>
-          <w:color w:val="00B0F0"/>
-        </w:rPr>
-        <w:t xml:space="preserve">the development is much recommended to be done on the </w:t>
-      </w:r>
-      <w:r>
-        <w:rPr>
-          <w:i/>
-          <w:iCs/>
-          <w:color w:val="00B0F0"/>
-        </w:rPr>
-        <w:t>WEB IDE</w:t>
-      </w:r>
-      <w:r>
-        <w:rPr>
-          <w:i/>
-          <w:iCs/>
-          <w:color w:val="00B0F0"/>
-        </w:rPr>
-        <w:t xml:space="preserve">, not locally, </w:t>
-      </w:r>
-      <w:proofErr w:type="spellStart"/>
-      <w:r>
-        <w:rPr>
-          <w:i/>
-          <w:iCs/>
-          <w:color w:val="00B0F0"/>
-        </w:rPr>
-        <w:t>haha</w:t>
-      </w:r>
-      <w:proofErr w:type="spellEnd"/>
-      <w:r>
-        <w:rPr>
-          <w:i/>
-          <w:iCs/>
-          <w:color w:val="00B0F0"/>
-        </w:rPr>
-        <w:t>)</w:t>
-      </w:r>
-    </w:p>
-    <w:p>
-      <w:pPr>
-        <w:rPr>
-          <w:i/>
-          <w:iCs/>
-        </w:rPr>
-      </w:pPr>
-    </w:p>
-    <w:p>
-      <w:pPr>
+      </w:pPr>
+      <w:r>
         <w:rPr>
           <w:i/>
           <w:iCs/>
           <w:sz w:val="28"/>
           <w:szCs w:val="28"/>
         </w:rPr>
-      </w:pPr>
-      <w:r>
-        <w:rPr>
-          <w:i/>
-          <w:iCs/>
-          <w:sz w:val="28"/>
-          <w:szCs w:val="28"/>
-        </w:rPr>
         <w:t>Unit 4</w:t>
       </w:r>
     </w:p>
@@ -1787,15 +1435,7 @@
         <w:t xml:space="preserve">Note: Always check for available </w:t>
       </w:r>
       <w:r>
-        <w:t>controls/</w:t>
-      </w:r>
-      <w:proofErr w:type="spellStart"/>
-      <w:r>
-        <w:t>etc</w:t>
-      </w:r>
-      <w:proofErr w:type="spellEnd"/>
-      <w:r>
-        <w:t xml:space="preserve"> for your ui5 project version. You can change the </w:t>
+        <w:t xml:space="preserve">controls/etc for your ui5 project version. You can change the </w:t>
       </w:r>
       <w:r>
         <w:t>version in top right of ui5.sap.com to see relevant content.</w:t>
@@ -1968,33 +1608,12 @@
     </w:p>
     <w:p>
       <w:r>
-        <w:t xml:space="preserve">SAPUI5 and the SAP Web IDE use </w:t>
-      </w:r>
-      <w:proofErr w:type="spellStart"/>
-      <w:r>
-        <w:t>ESLint</w:t>
-      </w:r>
-      <w:proofErr w:type="spellEnd"/>
-      <w:r>
-        <w:t xml:space="preserve"> for this purpose.</w:t>
-      </w:r>
-    </w:p>
-    <w:p>
-      <w:proofErr w:type="spellStart"/>
-      <w:r>
-        <w:t>ESLint</w:t>
-      </w:r>
-      <w:proofErr w:type="spellEnd"/>
-      <w:r>
-        <w:t xml:space="preserve"> is a very flexible, </w:t>
-      </w:r>
-      <w:proofErr w:type="gramStart"/>
-      <w:r>
-        <w:t>open source</w:t>
-      </w:r>
-      <w:proofErr w:type="gramEnd"/>
-      <w:r>
-        <w:t xml:space="preserve"> tool</w:t>
+        <w:t>SAPUI5 and the SAP Web IDE use ESLint for this purpose.</w:t>
+      </w:r>
+    </w:p>
+    <w:p>
+      <w:r>
+        <w:t>ESLint is a very flexible, open source tool</w:t>
       </w:r>
       <w:r>
         <w:t>, with lots of community support on the web.</w:t>
@@ -2011,11 +1630,7 @@
         <w:t xml:space="preserve">As hidden files, inside </w:t>
       </w:r>
       <w:r>
-        <w:t>SAP Web IDE, we have</w:t>
-      </w:r>
-      <w:proofErr w:type="gramStart"/>
-      <w:r>
-        <w:t xml:space="preserve">: </w:t>
+        <w:t xml:space="preserve">SAP Web IDE, we have: </w:t>
       </w:r>
       <w:r>
         <w:rPr>
@@ -2023,41 +1638,30 @@
         </w:rPr>
         <w:t>.</w:t>
       </w:r>
-      <w:proofErr w:type="spellStart"/>
+      <w:r>
+        <w:rPr>
+          <w:color w:val="4472C4" w:themeColor="accent1"/>
+        </w:rPr>
+        <w:t xml:space="preserve">eslintrc, </w:t>
+      </w:r>
+      <w:r>
+        <w:rPr>
+          <w:color w:val="4472C4" w:themeColor="accent1"/>
+        </w:rPr>
+        <w:t>.</w:t>
+      </w:r>
       <w:r>
         <w:rPr>
           <w:color w:val="4472C4" w:themeColor="accent1"/>
         </w:rPr>
         <w:t>eslintrc</w:t>
       </w:r>
-      <w:proofErr w:type="spellEnd"/>
-      <w:proofErr w:type="gramEnd"/>
-      <w:r>
-        <w:rPr>
-          <w:color w:val="4472C4" w:themeColor="accent1"/>
-        </w:rPr>
-        <w:t xml:space="preserve">, </w:t>
-      </w:r>
-      <w:r>
-        <w:rPr>
-          <w:color w:val="4472C4" w:themeColor="accent1"/>
-        </w:rPr>
-        <w:t>.</w:t>
-      </w:r>
-      <w:proofErr w:type="spellStart"/>
-      <w:r>
-        <w:rPr>
-          <w:color w:val="4472C4" w:themeColor="accent1"/>
-        </w:rPr>
-        <w:t>eslintrc</w:t>
-      </w:r>
       <w:r>
         <w:rPr>
           <w:color w:val="4472C4" w:themeColor="accent1"/>
         </w:rPr>
         <w:t>.ext</w:t>
       </w:r>
-      <w:proofErr w:type="spellEnd"/>
     </w:p>
     <w:p>
       <w:pPr>
@@ -2069,20 +1673,12 @@
         <w:rPr>
           <w:color w:val="538135" w:themeColor="accent6" w:themeShade="BF"/>
         </w:rPr>
-        <w:t xml:space="preserve">They can be used now to also set up </w:t>
-      </w:r>
-      <w:proofErr w:type="spellStart"/>
+        <w:t>They can be used now to also set up ESLint</w:t>
+      </w:r>
       <w:r>
         <w:rPr>
           <w:color w:val="538135" w:themeColor="accent6" w:themeShade="BF"/>
         </w:rPr>
-        <w:t>ESLint</w:t>
-      </w:r>
-      <w:proofErr w:type="spellEnd"/>
-      <w:r>
-        <w:rPr>
-          <w:color w:val="538135" w:themeColor="accent6" w:themeShade="BF"/>
-        </w:rPr>
         <w:t xml:space="preserve"> for local development, or inside your continuous integration build, and you will have the same rules checked as in your SAP Web IDE.</w:t>
       </w:r>
     </w:p>
@@ -2100,25 +1696,7 @@
           <w:iCs/>
           <w:color w:val="00B0F0"/>
         </w:rPr>
-        <w:t>Quiz related. (</w:t>
-      </w:r>
-      <w:proofErr w:type="gramStart"/>
-      <w:r>
-        <w:rPr>
-          <w:i/>
-          <w:iCs/>
-          <w:color w:val="00B0F0"/>
-        </w:rPr>
-        <w:t>got</w:t>
-      </w:r>
-      <w:proofErr w:type="gramEnd"/>
-      <w:r>
-        <w:rPr>
-          <w:i/>
-          <w:iCs/>
-          <w:color w:val="00B0F0"/>
-        </w:rPr>
-        <w:t xml:space="preserve"> 6/6 points on this)</w:t>
+        <w:t>Quiz related. (got 6/6 points on this)</w:t>
       </w:r>
     </w:p>
     <w:p>
@@ -2230,25 +1808,7 @@
           <w:iCs/>
           <w:color w:val="00B0F0"/>
         </w:rPr>
-        <w:t>Quiz related. (</w:t>
-      </w:r>
-      <w:proofErr w:type="gramStart"/>
-      <w:r>
-        <w:rPr>
-          <w:i/>
-          <w:iCs/>
-          <w:color w:val="00B0F0"/>
-        </w:rPr>
-        <w:t>got</w:t>
-      </w:r>
-      <w:proofErr w:type="gramEnd"/>
-      <w:r>
-        <w:rPr>
-          <w:i/>
-          <w:iCs/>
-          <w:color w:val="00B0F0"/>
-        </w:rPr>
-        <w:t xml:space="preserve"> 6/9 points on this)</w:t>
+        <w:t>Quiz related. (got 6/9 points on this)</w:t>
       </w:r>
     </w:p>
     <w:p/>
@@ -2395,15 +1955,7 @@
         <w:t xml:space="preserve">&lt;content&gt;, </w:t>
       </w:r>
       <w:r>
-        <w:t>and link appeared.  (</w:t>
-      </w:r>
-      <w:proofErr w:type="gramStart"/>
-      <w:r>
-        <w:t>checked</w:t>
-      </w:r>
-      <w:proofErr w:type="gramEnd"/>
-      <w:r>
-        <w:t xml:space="preserve"> the ui5.sap.com)</w:t>
+        <w:t>and link appeared.  (checked the ui5.sap.com)</w:t>
       </w:r>
     </w:p>
     <w:p>
@@ -2421,44 +1973,25 @@
         <w:rPr>
           <w:color w:val="ED7D31" w:themeColor="accent2"/>
         </w:rPr>
+        <w:t xml:space="preserve"> Rufus</w:t>
+      </w:r>
+      <w:r>
+        <w:t xml:space="preserve">, but asked for a </w:t>
+      </w:r>
+      <w:r>
+        <w:rPr>
+          <w:color w:val="4472C4" w:themeColor="accent1"/>
+        </w:rPr>
+        <w:t>&lt;Toolbar&gt;.</w:t>
+      </w:r>
+      <w:r>
+        <w:rPr>
+          <w:color w:val="4472C4" w:themeColor="accent1"/>
+        </w:rPr>
         <w:t xml:space="preserve"> </w:t>
       </w:r>
-      <w:proofErr w:type="gramStart"/>
-      <w:r>
-        <w:rPr>
-          <w:color w:val="ED7D31" w:themeColor="accent2"/>
-        </w:rPr>
-        <w:t>Rufus</w:t>
-      </w:r>
-      <w:r>
-        <w:t>, but</w:t>
-      </w:r>
-      <w:proofErr w:type="gramEnd"/>
-      <w:r>
-        <w:t xml:space="preserve"> asked for a </w:t>
-      </w:r>
-      <w:r>
-        <w:rPr>
-          <w:color w:val="4472C4" w:themeColor="accent1"/>
-        </w:rPr>
-        <w:t>&lt;Toolbar&gt;.</w:t>
-      </w:r>
-      <w:r>
-        <w:rPr>
-          <w:color w:val="4472C4" w:themeColor="accent1"/>
-        </w:rPr>
-        <w:t xml:space="preserve"> </w:t>
-      </w:r>
-      <w:r>
-        <w:t>(</w:t>
-      </w:r>
-      <w:proofErr w:type="gramStart"/>
-      <w:r>
-        <w:t>checked</w:t>
-      </w:r>
-      <w:proofErr w:type="gramEnd"/>
-      <w:r>
-        <w:t xml:space="preserve"> the ui5.sap.com</w:t>
+      <w:r>
+        <w:t>(checked the ui5.sap.com</w:t>
       </w:r>
       <w:r>
         <w:t>)</w:t>
@@ -2481,15 +2014,7 @@
         <w:pStyle w:val="ListParagraph"/>
       </w:pPr>
       <w:r>
-        <w:t>(</w:t>
-      </w:r>
-      <w:proofErr w:type="gramStart"/>
-      <w:r>
-        <w:t>seen</w:t>
-      </w:r>
-      <w:proofErr w:type="gramEnd"/>
-      <w:r>
-        <w:t xml:space="preserve"> then, in Unit2, that the toolbar was placed in the footer, in their e</w:t>
+        <w:t>(seen then, in Unit2, that the toolbar was placed in the footer, in their e</w:t>
       </w:r>
       <w:r>
         <w:t>.g.</w:t>
@@ -2520,21 +2045,7 @@
         <w:rPr>
           <w:color w:val="4472C4" w:themeColor="accent1"/>
         </w:rPr>
-        <w:t>&lt;</w:t>
-      </w:r>
-      <w:proofErr w:type="spellStart"/>
-      <w:r>
-        <w:rPr>
-          <w:color w:val="4472C4" w:themeColor="accent1"/>
-        </w:rPr>
-        <w:t>ToolbarSpacer</w:t>
-      </w:r>
-      <w:proofErr w:type="spellEnd"/>
-      <w:r>
-        <w:rPr>
-          <w:color w:val="4472C4" w:themeColor="accent1"/>
-        </w:rPr>
-        <w:t xml:space="preserve">/&gt; </w:t>
+        <w:t xml:space="preserve">&lt;ToolbarSpacer/&gt; </w:t>
       </w:r>
       <w:r>
         <w:t xml:space="preserve">put before and after the content of the toolbar, will center </w:t>
@@ -2659,14 +2170,7 @@
         <w:rPr>
           <w:color w:val="4472C4" w:themeColor="accent1"/>
         </w:rPr>
-        <w:t>&lt;</w:t>
-      </w:r>
-      <w:proofErr w:type="spellStart"/>
-      <w:r>
-        <w:rPr>
-          <w:color w:val="4472C4" w:themeColor="accent1"/>
-        </w:rPr>
-        <w:t>ListIte</w:t>
+        <w:t>&lt;ListIte</w:t>
       </w:r>
       <w:r>
         <w:rPr>
@@ -2674,7 +2178,6 @@
         </w:rPr>
         <w:t>m</w:t>
       </w:r>
-      <w:proofErr w:type="spellEnd"/>
       <w:r>
         <w:rPr>
           <w:color w:val="4472C4" w:themeColor="accent1"/>
@@ -2712,23 +2215,7 @@
         <w:rPr>
           <w:color w:val="4472C4" w:themeColor="accent1"/>
         </w:rPr>
-        <w:t>&lt;</w:t>
-      </w:r>
-      <w:proofErr w:type="spellStart"/>
-      <w:proofErr w:type="gramStart"/>
-      <w:r>
-        <w:rPr>
-          <w:color w:val="4472C4" w:themeColor="accent1"/>
-        </w:rPr>
-        <w:t>f:content</w:t>
-      </w:r>
-      <w:proofErr w:type="spellEnd"/>
-      <w:proofErr w:type="gramEnd"/>
-      <w:r>
-        <w:rPr>
-          <w:color w:val="4472C4" w:themeColor="accent1"/>
-        </w:rPr>
-        <w:t xml:space="preserve">&gt; </w:t>
+        <w:t xml:space="preserve">&lt;f:content&gt; </w:t>
       </w:r>
       <w:r>
         <w:rPr>
@@ -2746,21 +2233,7 @@
         <w:rPr>
           <w:color w:val="4472C4" w:themeColor="accent1"/>
         </w:rPr>
-        <w:t>&lt;</w:t>
-      </w:r>
-      <w:proofErr w:type="spellStart"/>
-      <w:r>
-        <w:rPr>
-          <w:color w:val="4472C4" w:themeColor="accent1"/>
-        </w:rPr>
-        <w:t>f.SimpleForm</w:t>
-      </w:r>
-      <w:proofErr w:type="spellEnd"/>
-      <w:r>
-        <w:rPr>
-          <w:color w:val="4472C4" w:themeColor="accent1"/>
-        </w:rPr>
-        <w:t>&gt;</w:t>
+        <w:t>&lt;f.SimpleForm&gt;</w:t>
       </w:r>
     </w:p>
     <w:p>
@@ -2795,102 +2268,33 @@
           <w:b/>
           <w:bCs/>
         </w:rPr>
-        <w:t xml:space="preserve">Regarding the </w:t>
-      </w:r>
-      <w:proofErr w:type="spellStart"/>
-      <w:r>
-        <w:rPr>
-          <w:b/>
-          <w:bCs/>
-        </w:rPr>
-        <w:t>MessageToast</w:t>
-      </w:r>
-      <w:proofErr w:type="spellEnd"/>
-      <w:r>
-        <w:rPr>
-          <w:b/>
-          <w:bCs/>
-        </w:rPr>
-        <w:t xml:space="preserve"> of the search button:</w:t>
-      </w:r>
-    </w:p>
-    <w:p>
-      <w:pPr>
-        <w:rPr>
-          <w:b/>
-          <w:bCs/>
-        </w:rPr>
-      </w:pPr>
-      <w:r>
-        <w:rPr>
-          <w:b/>
-          <w:bCs/>
-        </w:rPr>
-        <w:t>(</w:t>
-      </w:r>
-      <w:proofErr w:type="gramStart"/>
-      <w:r>
-        <w:rPr>
-          <w:b/>
-          <w:bCs/>
-        </w:rPr>
-        <w:t>better</w:t>
-      </w:r>
-      <w:proofErr w:type="gramEnd"/>
-      <w:r>
-        <w:rPr>
-          <w:b/>
-          <w:bCs/>
-        </w:rPr>
-        <w:t xml:space="preserve"> say: Regarding a content which might or might not be accessed)</w:t>
-      </w:r>
-    </w:p>
-    <w:p>
-      <w:r>
-        <w:t xml:space="preserve">We can preload it in the </w:t>
-      </w:r>
-      <w:proofErr w:type="spellStart"/>
-      <w:r>
-        <w:t>sap.</w:t>
-      </w:r>
-      <w:proofErr w:type="gramStart"/>
-      <w:r>
-        <w:t>ui.define</w:t>
-      </w:r>
-      <w:proofErr w:type="spellEnd"/>
-      <w:proofErr w:type="gramEnd"/>
-      <w:r>
-        <w:t xml:space="preserve">(), but we don’t know if the user will actually click </w:t>
-      </w:r>
-      <w:r>
-        <w:t xml:space="preserve">on the button, so we can load our </w:t>
-      </w:r>
-      <w:proofErr w:type="spellStart"/>
-      <w:r>
-        <w:t>MessageToast</w:t>
-      </w:r>
-      <w:proofErr w:type="spellEnd"/>
-      <w:r>
-        <w:t xml:space="preserve"> asynchronously, using the </w:t>
-      </w:r>
-      <w:proofErr w:type="spellStart"/>
-      <w:r>
-        <w:t>sap.ui.require</w:t>
-      </w:r>
-      <w:proofErr w:type="spellEnd"/>
-      <w:r>
-        <w:t>() function</w:t>
-      </w:r>
-      <w:r>
-        <w:t>. (</w:t>
-      </w:r>
-      <w:proofErr w:type="gramStart"/>
-      <w:r>
-        <w:t>reduces</w:t>
-      </w:r>
-      <w:proofErr w:type="gramEnd"/>
-      <w:r>
-        <w:t xml:space="preserve"> the size of the app and potentially improves the loading time)</w:t>
+        <w:t>Regarding the MessageToast of the search button:</w:t>
+      </w:r>
+    </w:p>
+    <w:p>
+      <w:pPr>
+        <w:rPr>
+          <w:b/>
+          <w:bCs/>
+        </w:rPr>
+      </w:pPr>
+      <w:r>
+        <w:rPr>
+          <w:b/>
+          <w:bCs/>
+        </w:rPr>
+        <w:t>(better say: Regarding a content which might or might not be accessed)</w:t>
+      </w:r>
+    </w:p>
+    <w:p>
+      <w:r>
+        <w:t xml:space="preserve">We can preload it in the sap.ui.define(), but we don’t know if the user will actually click </w:t>
+      </w:r>
+      <w:r>
+        <w:t>on the button, so we can load our MessageToast asynchronously, using the sap.ui.require() function</w:t>
+      </w:r>
+      <w:r>
+        <w:t>. (reduces the size of the app and potentially improves the loading time)</w:t>
       </w:r>
     </w:p>
     <w:p/>
@@ -2916,21 +2320,7 @@
         <w:rPr>
           <w:color w:val="4472C4" w:themeColor="accent1"/>
         </w:rPr>
-        <w:t>&lt;data-sap-</w:t>
-      </w:r>
-      <w:proofErr w:type="spellStart"/>
-      <w:r>
-        <w:rPr>
-          <w:color w:val="4472C4" w:themeColor="accent1"/>
-        </w:rPr>
-        <w:t>logLevel</w:t>
-      </w:r>
-      <w:proofErr w:type="spellEnd"/>
-      <w:r>
-        <w:rPr>
-          <w:color w:val="4472C4" w:themeColor="accent1"/>
-        </w:rPr>
-        <w:t>="debug"&gt;</w:t>
+        <w:t>&lt;data-sap-logLevel="debug"&gt;</w:t>
       </w:r>
     </w:p>
     <w:p>
@@ -2942,32 +2332,14 @@
       <w:r>
         <w:t xml:space="preserve">Then, in the controller, we load it </w:t>
       </w:r>
-      <w:proofErr w:type="spellStart"/>
-      <w:proofErr w:type="gramStart"/>
-      <w:r>
-        <w:rPr>
-          <w:color w:val="4472C4" w:themeColor="accent1"/>
-        </w:rPr>
-        <w:t>sap.base</w:t>
-      </w:r>
-      <w:proofErr w:type="gramEnd"/>
-      <w:r>
-        <w:rPr>
-          <w:color w:val="4472C4" w:themeColor="accent1"/>
-        </w:rPr>
-        <w:t>.Log</w:t>
-      </w:r>
-      <w:proofErr w:type="spellEnd"/>
-      <w:r>
-        <w:t xml:space="preserve">, put it as a parameter, and then use </w:t>
-      </w:r>
-      <w:proofErr w:type="spellStart"/>
-      <w:r>
-        <w:t>it’s</w:t>
-      </w:r>
-      <w:proofErr w:type="spellEnd"/>
-      <w:r>
-        <w:t xml:space="preserve"> method/s:</w:t>
+      <w:r>
+        <w:rPr>
+          <w:color w:val="4472C4" w:themeColor="accent1"/>
+        </w:rPr>
+        <w:t>sap.base.Log</w:t>
+      </w:r>
+      <w:r>
+        <w:t>, put it as a parameter, and then use it’s method/s:</w:t>
       </w:r>
     </w:p>
     <w:p>
@@ -2976,85 +2348,27 @@
           <w:color w:val="ED7D31" w:themeColor="accent2"/>
         </w:rPr>
       </w:pPr>
-      <w:proofErr w:type="gramStart"/>
       <w:r>
         <w:rPr>
           <w:color w:val="ED7D31" w:themeColor="accent2"/>
         </w:rPr>
-        <w:t>Log.info( “</w:t>
-      </w:r>
-      <w:proofErr w:type="gramEnd"/>
-      <w:r>
+        <w:t>Log.info( “my message” );</w:t>
+      </w:r>
+    </w:p>
+    <w:p>
+      <w:pPr>
         <w:rPr>
           <w:color w:val="ED7D31" w:themeColor="accent2"/>
         </w:rPr>
-        <w:t>my message” );</w:t>
-      </w:r>
-    </w:p>
-    <w:p>
-      <w:pPr>
+      </w:pPr>
+      <w:r>
+        <w:t xml:space="preserve">We can use the logs in functions like: </w:t>
+      </w:r>
+      <w:r>
         <w:rPr>
           <w:color w:val="ED7D31" w:themeColor="accent2"/>
         </w:rPr>
-      </w:pPr>
-      <w:r>
-        <w:t xml:space="preserve">We can use the logs in functions like: </w:t>
-      </w:r>
-      <w:proofErr w:type="spellStart"/>
-      <w:r>
-        <w:rPr>
-          <w:color w:val="ED7D31" w:themeColor="accent2"/>
-        </w:rPr>
-        <w:t>onInit</w:t>
-      </w:r>
-      <w:proofErr w:type="spellEnd"/>
-      <w:r>
-        <w:rPr>
-          <w:color w:val="ED7D31" w:themeColor="accent2"/>
-        </w:rPr>
-        <w:t xml:space="preserve">, </w:t>
-      </w:r>
-      <w:proofErr w:type="spellStart"/>
-      <w:r>
-        <w:rPr>
-          <w:color w:val="ED7D31" w:themeColor="accent2"/>
-        </w:rPr>
-        <w:t>onExit</w:t>
-      </w:r>
-      <w:proofErr w:type="spellEnd"/>
-      <w:r>
-        <w:rPr>
-          <w:color w:val="ED7D31" w:themeColor="accent2"/>
-        </w:rPr>
-        <w:t xml:space="preserve">, </w:t>
-      </w:r>
-      <w:proofErr w:type="spellStart"/>
-      <w:r>
-        <w:rPr>
-          <w:color w:val="ED7D31" w:themeColor="accent2"/>
-        </w:rPr>
-        <w:t>onBeforeRendering</w:t>
-      </w:r>
-      <w:proofErr w:type="spellEnd"/>
-      <w:r>
-        <w:rPr>
-          <w:color w:val="ED7D31" w:themeColor="accent2"/>
-        </w:rPr>
-        <w:t xml:space="preserve">, </w:t>
-      </w:r>
-      <w:proofErr w:type="spellStart"/>
-      <w:r>
-        <w:rPr>
-          <w:color w:val="ED7D31" w:themeColor="accent2"/>
-        </w:rPr>
-        <w:t>onAfterRendering</w:t>
-      </w:r>
-      <w:proofErr w:type="spellEnd"/>
-      <w:r>
-        <w:rPr>
-          <w:color w:val="ED7D31" w:themeColor="accent2"/>
-        </w:rPr>
-        <w:t>.</w:t>
+        <w:t>onInit, onExit, onBeforeRendering, onAfterRendering.</w:t>
       </w:r>
     </w:p>
     <w:p>
@@ -3077,25 +2391,7 @@
           <w:iCs/>
           <w:color w:val="00B0F0"/>
         </w:rPr>
-        <w:t>(</w:t>
-      </w:r>
-      <w:proofErr w:type="gramStart"/>
-      <w:r>
-        <w:rPr>
-          <w:i/>
-          <w:iCs/>
-          <w:color w:val="00B0F0"/>
-        </w:rPr>
-        <w:t>got</w:t>
-      </w:r>
-      <w:proofErr w:type="gramEnd"/>
-      <w:r>
-        <w:rPr>
-          <w:i/>
-          <w:iCs/>
-          <w:color w:val="00B0F0"/>
-        </w:rPr>
-        <w:t xml:space="preserve"> 6/</w:t>
+        <w:t>(got 6/</w:t>
       </w:r>
       <w:r>
         <w:rPr>
@@ -3159,19 +2455,11 @@
         </w:rPr>
         <w:t>{movies&gt;/</w:t>
       </w:r>
-      <w:proofErr w:type="spellStart"/>
-      <w:r>
-        <w:rPr>
-          <w:color w:val="4472C4" w:themeColor="accent1"/>
-        </w:rPr>
-        <w:t>initDate</w:t>
-      </w:r>
-      <w:proofErr w:type="spellEnd"/>
-      <w:r>
-        <w:rPr>
-          <w:color w:val="4472C4" w:themeColor="accent1"/>
-        </w:rPr>
-        <w:t xml:space="preserve">} </w:t>
+      <w:r>
+        <w:rPr>
+          <w:color w:val="4472C4" w:themeColor="accent1"/>
+        </w:rPr>
+        <w:t xml:space="preserve">initDate} </w:t>
       </w:r>
       <w:r>
         <w:t>with the</w:t>
@@ -3205,49 +2493,7 @@
         <w:rPr>
           <w:color w:val="4472C4" w:themeColor="accent1"/>
         </w:rPr>
-        <w:t>{path: movies&gt;/</w:t>
-      </w:r>
-      <w:proofErr w:type="spellStart"/>
-      <w:r>
-        <w:rPr>
-          <w:color w:val="4472C4" w:themeColor="accent1"/>
-        </w:rPr>
-        <w:t>initDate</w:t>
-      </w:r>
-      <w:proofErr w:type="spellEnd"/>
-      <w:r>
-        <w:rPr>
-          <w:color w:val="4472C4" w:themeColor="accent1"/>
-        </w:rPr>
-        <w:t xml:space="preserve">, formatter: </w:t>
-      </w:r>
-      <w:proofErr w:type="gramStart"/>
-      <w:r>
-        <w:rPr>
-          <w:color w:val="4472C4" w:themeColor="accent1"/>
-        </w:rPr>
-        <w:t>‘.</w:t>
-      </w:r>
-      <w:proofErr w:type="spellStart"/>
-      <w:r>
-        <w:rPr>
-          <w:color w:val="4472C4" w:themeColor="accent1"/>
-        </w:rPr>
-        <w:t>formatter</w:t>
-      </w:r>
-      <w:proofErr w:type="gramEnd"/>
-      <w:r>
-        <w:rPr>
-          <w:color w:val="4472C4" w:themeColor="accent1"/>
-        </w:rPr>
-        <w:t>.formatDate</w:t>
-      </w:r>
-      <w:proofErr w:type="spellEnd"/>
-      <w:r>
-        <w:rPr>
-          <w:color w:val="4472C4" w:themeColor="accent1"/>
-        </w:rPr>
-        <w:t>’}</w:t>
+        <w:t>{path: movies&gt;/initDate, formatter: ‘.formatter.formatDate’}</w:t>
       </w:r>
     </w:p>
     <w:p>
@@ -3286,38 +2532,26 @@
         <w:t>PS:</w:t>
       </w:r>
       <w:r>
-        <w:t xml:space="preserve"> If you </w:t>
-      </w:r>
-      <w:proofErr w:type="spellStart"/>
-      <w:r>
-        <w:t>gonna</w:t>
-      </w:r>
-      <w:proofErr w:type="spellEnd"/>
-      <w:r>
-        <w:t xml:space="preserve"> write all the bindings yourself, to get some practice, be aware to not </w:t>
+        <w:t xml:space="preserve"> If you gonna write all the bindings yourself, to get some practice, be aware to not </w:t>
       </w:r>
       <w:r>
         <w:t>write “</w:t>
       </w:r>
-      <w:proofErr w:type="spellStart"/>
       <w:r>
         <w:rPr>
           <w:color w:val="4472C4" w:themeColor="accent1"/>
         </w:rPr>
         <w:t>startData</w:t>
       </w:r>
-      <w:proofErr w:type="spellEnd"/>
       <w:r>
         <w:t>” instead of “</w:t>
       </w:r>
-      <w:proofErr w:type="spellStart"/>
       <w:r>
         <w:rPr>
           <w:color w:val="4472C4" w:themeColor="accent1"/>
         </w:rPr>
         <w:t>startDate</w:t>
       </w:r>
-      <w:proofErr w:type="spellEnd"/>
       <w:r>
         <w:t>” like I did :)</w:t>
       </w:r>
@@ -3534,15 +2768,7 @@
         </w:tabs>
       </w:pPr>
       <w:r>
-        <w:t>(</w:t>
-      </w:r>
-      <w:proofErr w:type="gramStart"/>
-      <w:r>
-        <w:t>in</w:t>
-      </w:r>
-      <w:proofErr w:type="gramEnd"/>
-      <w:r>
-        <w:t xml:space="preserve"> this visualization, the page titles are bound like this)</w:t>
+        <w:t>(in this visualization, the page titles are bound like this)</w:t>
       </w:r>
     </w:p>
     <w:p>
@@ -3576,15 +2802,7 @@
         </w:tabs>
       </w:pPr>
       <w:r>
-        <w:t>(</w:t>
-      </w:r>
-      <w:proofErr w:type="gramStart"/>
-      <w:r>
-        <w:t>often</w:t>
-      </w:r>
-      <w:proofErr w:type="gramEnd"/>
-      <w:r>
-        <w:t xml:space="preserve"> useful for container controls</w:t>
+        <w:t>(often useful for container controls</w:t>
       </w:r>
       <w:r>
         <w:t xml:space="preserve"> in the main area of the app)</w:t>
@@ -3618,13 +2836,8 @@
       <w:r>
         <w:t xml:space="preserve"> (</w:t>
       </w:r>
-      <w:proofErr w:type="gramStart"/>
-      <w:r>
-        <w:t>is</w:t>
-      </w:r>
-      <w:proofErr w:type="gramEnd"/>
-      <w:r>
-        <w:t xml:space="preserve"> it?!)</w:t>
+      <w:r>
+        <w:t>is it?!)</w:t>
       </w:r>
     </w:p>
     <w:p>
@@ -3669,35 +2882,7 @@
         <w:rPr>
           <w:color w:val="808080" w:themeColor="background1" w:themeShade="80"/>
         </w:rPr>
-        <w:t xml:space="preserve">We add </w:t>
-      </w:r>
-      <w:proofErr w:type="gramStart"/>
-      <w:r>
-        <w:rPr>
-          <w:color w:val="808080" w:themeColor="background1" w:themeShade="80"/>
-        </w:rPr>
-        <w:t>the !</w:t>
-      </w:r>
-      <w:proofErr w:type="gramEnd"/>
-      <w:r>
-        <w:rPr>
-          <w:color w:val="808080" w:themeColor="background1" w:themeShade="80"/>
-        </w:rPr>
-        <w:t xml:space="preserve"> to show an exception. (</w:t>
-      </w:r>
-      <w:proofErr w:type="gramStart"/>
-      <w:r>
-        <w:rPr>
-          <w:color w:val="808080" w:themeColor="background1" w:themeShade="80"/>
-        </w:rPr>
-        <w:t>so</w:t>
-      </w:r>
-      <w:proofErr w:type="gramEnd"/>
-      <w:r>
-        <w:rPr>
-          <w:color w:val="808080" w:themeColor="background1" w:themeShade="80"/>
-        </w:rPr>
-        <w:t xml:space="preserve"> it will be {=!})</w:t>
+        <w:t>We add the ! to show an exception. (so it will be {=!})</w:t>
       </w:r>
     </w:p>
     <w:p>
@@ -3725,16 +2910,8 @@
         <w:rPr>
           <w:color w:val="808080" w:themeColor="background1" w:themeShade="80"/>
         </w:rPr>
-        <w:t>so it will be {</w:t>
-      </w:r>
-      <w:proofErr w:type="gramStart"/>
-      <w:r>
-        <w:rPr>
-          <w:color w:val="808080" w:themeColor="background1" w:themeShade="80"/>
-        </w:rPr>
-        <w:t>=!$</w:t>
-      </w:r>
-      <w:proofErr w:type="gramEnd"/>
+        <w:t>so it will be {=!$</w:t>
+      </w:r>
       <w:r>
         <w:rPr>
           <w:color w:val="808080" w:themeColor="background1" w:themeShade="80"/>
@@ -3760,55 +2937,11 @@
       <w:r>
         <w:t xml:space="preserve">Like: </w:t>
       </w:r>
-      <w:proofErr w:type="spellStart"/>
-      <w:r>
-        <w:rPr>
-          <w:color w:val="4472C4" w:themeColor="accent1"/>
-        </w:rPr>
-        <w:t>numberState</w:t>
-      </w:r>
-      <w:proofErr w:type="spellEnd"/>
-      <w:proofErr w:type="gramStart"/>
-      <w:r>
-        <w:rPr>
-          <w:color w:val="4472C4" w:themeColor="accent1"/>
-        </w:rPr>
-        <w:t>=”{</w:t>
-      </w:r>
-      <w:proofErr w:type="gramEnd"/>
-      <w:r>
-        <w:rPr>
-          <w:color w:val="4472C4" w:themeColor="accent1"/>
-        </w:rPr>
-        <w:t>=${invoice&gt;</w:t>
-      </w:r>
-      <w:proofErr w:type="spellStart"/>
-      <w:r>
-        <w:rPr>
-          <w:color w:val="4472C4" w:themeColor="accent1"/>
-        </w:rPr>
-        <w:t>ExtendedPrice</w:t>
-      </w:r>
-      <w:proofErr w:type="spellEnd"/>
-      <w:r>
-        <w:rPr>
-          <w:color w:val="4472C4" w:themeColor="accent1"/>
-        </w:rPr>
-        <w:t>} &gt; 20 ? ‘Error</w:t>
-      </w:r>
-      <w:proofErr w:type="gramStart"/>
-      <w:r>
-        <w:rPr>
-          <w:color w:val="4472C4" w:themeColor="accent1"/>
-        </w:rPr>
-        <w:t>’ :</w:t>
-      </w:r>
-      <w:proofErr w:type="gramEnd"/>
-      <w:r>
-        <w:rPr>
-          <w:color w:val="4472C4" w:themeColor="accent1"/>
-        </w:rPr>
-        <w:t xml:space="preserve"> ‘Success’ }”</w:t>
+      <w:r>
+        <w:rPr>
+          <w:color w:val="4472C4" w:themeColor="accent1"/>
+        </w:rPr>
+        <w:t>numberState=”{=${invoice&gt;ExtendedPrice} &gt; 20 ? ‘Error’ : ‘Success’ }”</w:t>
       </w:r>
     </w:p>
     <w:p>
@@ -3818,15 +2951,7 @@
         </w:tabs>
       </w:pPr>
       <w:r>
-        <w:t>(</w:t>
-      </w:r>
-      <w:proofErr w:type="gramStart"/>
-      <w:r>
-        <w:t>very</w:t>
-      </w:r>
-      <w:proofErr w:type="gramEnd"/>
-      <w:r>
-        <w:t xml:space="preserve"> basic formatting, such as setting colors for ‘Success’ to ‘Error’</w:t>
+        <w:t>(very basic formatting, such as setting colors for ‘Success’ to ‘Error’</w:t>
       </w:r>
       <w:r>
         <w:t>)</w:t>
@@ -3917,25 +3042,7 @@
           <w:iCs/>
           <w:color w:val="00B0F0"/>
         </w:rPr>
-        <w:t>(</w:t>
-      </w:r>
-      <w:proofErr w:type="gramStart"/>
-      <w:r>
-        <w:rPr>
-          <w:i/>
-          <w:iCs/>
-          <w:color w:val="00B0F0"/>
-        </w:rPr>
-        <w:t>got</w:t>
-      </w:r>
-      <w:proofErr w:type="gramEnd"/>
-      <w:r>
-        <w:rPr>
-          <w:i/>
-          <w:iCs/>
-          <w:color w:val="00B0F0"/>
-        </w:rPr>
-        <w:t xml:space="preserve"> 6/</w:t>
+        <w:t>(got 6/</w:t>
       </w:r>
       <w:r>
         <w:rPr>
@@ -4043,15 +3150,7 @@
     </w:p>
     <w:p>
       <w:r>
-        <w:t>But we use the $ when we are “calling” an UI5 model which we didn’t create. (</w:t>
-      </w:r>
-      <w:proofErr w:type="gramStart"/>
-      <w:r>
-        <w:t>exists</w:t>
-      </w:r>
-      <w:proofErr w:type="gramEnd"/>
-      <w:r>
-        <w:t xml:space="preserve"> by default)</w:t>
+        <w:t>But we use the $ when we are “calling” an UI5 model which we didn’t create. (exists by default)</w:t>
       </w:r>
     </w:p>
     <w:p>
@@ -4060,21 +3159,7 @@
           <w:color w:val="4472C4" w:themeColor="accent1"/>
         </w:rPr>
         <w:lastRenderedPageBreak/>
-        <w:t>&lt;Flexbox wrap</w:t>
-      </w:r>
-      <w:proofErr w:type="gramStart"/>
-      <w:r>
-        <w:rPr>
-          <w:color w:val="4472C4" w:themeColor="accent1"/>
-        </w:rPr>
-        <w:t>=”Wrap</w:t>
-      </w:r>
-      <w:proofErr w:type="gramEnd"/>
-      <w:r>
-        <w:rPr>
-          <w:color w:val="4472C4" w:themeColor="accent1"/>
-        </w:rPr>
-        <w:t xml:space="preserve">”&gt; </w:t>
+        <w:t xml:space="preserve">&lt;Flexbox wrap=”Wrap”&gt; </w:t>
       </w:r>
       <w:r>
         <w:t>container</w:t>
@@ -4096,23 +3181,7 @@
         <w:rPr>
           <w:color w:val="4472C4" w:themeColor="accent1"/>
         </w:rPr>
-        <w:t>&lt;</w:t>
-      </w:r>
-      <w:proofErr w:type="spellStart"/>
-      <w:proofErr w:type="gramStart"/>
-      <w:r>
-        <w:rPr>
-          <w:color w:val="4472C4" w:themeColor="accent1"/>
-        </w:rPr>
-        <w:t>l:VerticalLayout</w:t>
-      </w:r>
-      <w:proofErr w:type="spellEnd"/>
-      <w:proofErr w:type="gramEnd"/>
-      <w:r>
-        <w:rPr>
-          <w:color w:val="4472C4" w:themeColor="accent1"/>
-        </w:rPr>
-        <w:t>&gt;</w:t>
+        <w:t>&lt;l:VerticalLayout&gt;</w:t>
       </w:r>
     </w:p>
     <w:p>
@@ -4169,27 +3238,11 @@
         </w:rPr>
         <w:t xml:space="preserve">The order declared in </w:t>
       </w:r>
-      <w:proofErr w:type="spellStart"/>
-      <w:r>
-        <w:rPr>
-          <w:color w:val="4472C4" w:themeColor="accent1"/>
-        </w:rPr>
-        <w:t>sap.</w:t>
-      </w:r>
-      <w:proofErr w:type="gramStart"/>
-      <w:r>
-        <w:rPr>
-          <w:color w:val="4472C4" w:themeColor="accent1"/>
-        </w:rPr>
-        <w:t>ui.define</w:t>
-      </w:r>
-      <w:proofErr w:type="spellEnd"/>
-      <w:proofErr w:type="gramEnd"/>
-      <w:r>
-        <w:rPr>
-          <w:color w:val="4472C4" w:themeColor="accent1"/>
-        </w:rPr>
-        <w:t xml:space="preserve">( [] </w:t>
+      <w:r>
+        <w:rPr>
+          <w:color w:val="4472C4" w:themeColor="accent1"/>
+        </w:rPr>
+        <w:t xml:space="preserve">sap.ui.define( [] </w:t>
       </w:r>
       <w:r>
         <w:rPr>
@@ -4222,83 +3275,23 @@
         <w:t xml:space="preserve">’ve noticed the mention </w:t>
       </w:r>
       <w:r>
-        <w:t>in “</w:t>
-      </w:r>
-      <w:proofErr w:type="spellStart"/>
-      <w:r>
-        <w:t>Detail.controller</w:t>
-      </w:r>
-      <w:proofErr w:type="spellEnd"/>
-      <w:r>
-        <w:t>”</w:t>
-      </w:r>
-      <w:r>
-        <w:t xml:space="preserve"> of “</w:t>
-      </w:r>
-      <w:proofErr w:type="spellStart"/>
-      <w:r>
-        <w:t>NotFound</w:t>
-      </w:r>
-      <w:proofErr w:type="spellEnd"/>
-      <w:r>
-        <w:t>”</w:t>
-      </w:r>
-    </w:p>
-    <w:p>
-      <w:pPr>
-        <w:rPr>
-          <w:color w:val="4472C4" w:themeColor="accent1"/>
-        </w:rPr>
-      </w:pPr>
-      <w:proofErr w:type="spellStart"/>
-      <w:r>
-        <w:rPr>
-          <w:color w:val="4472C4" w:themeColor="accent1"/>
-        </w:rPr>
-        <w:t>UIComponent.getRouterFor</w:t>
-      </w:r>
-      <w:proofErr w:type="spellEnd"/>
-      <w:r>
-        <w:rPr>
-          <w:color w:val="4472C4" w:themeColor="accent1"/>
-        </w:rPr>
-        <w:t>(this</w:t>
-      </w:r>
-      <w:proofErr w:type="gramStart"/>
-      <w:r>
-        <w:rPr>
-          <w:color w:val="4472C4" w:themeColor="accent1"/>
-        </w:rPr>
-        <w:t>).</w:t>
-      </w:r>
-      <w:proofErr w:type="spellStart"/>
-      <w:r>
-        <w:rPr>
-          <w:color w:val="4472C4" w:themeColor="accent1"/>
-        </w:rPr>
-        <w:t>getTargets</w:t>
-      </w:r>
-      <w:proofErr w:type="spellEnd"/>
-      <w:proofErr w:type="gramEnd"/>
-      <w:r>
-        <w:rPr>
-          <w:color w:val="4472C4" w:themeColor="accent1"/>
-        </w:rPr>
-        <w:t>().display("</w:t>
-      </w:r>
-      <w:proofErr w:type="spellStart"/>
-      <w:r>
-        <w:rPr>
-          <w:color w:val="4472C4" w:themeColor="accent1"/>
-        </w:rPr>
-        <w:t>NotFound</w:t>
-      </w:r>
-      <w:proofErr w:type="spellEnd"/>
-      <w:r>
-        <w:rPr>
-          <w:color w:val="4472C4" w:themeColor="accent1"/>
-        </w:rPr>
-        <w:t>");</w:t>
+        <w:t>in “Detail.controller”</w:t>
+      </w:r>
+      <w:r>
+        <w:t xml:space="preserve"> of “NotFound”</w:t>
+      </w:r>
+    </w:p>
+    <w:p>
+      <w:pPr>
+        <w:rPr>
+          <w:color w:val="4472C4" w:themeColor="accent1"/>
+        </w:rPr>
+      </w:pPr>
+      <w:r>
+        <w:rPr>
+          <w:color w:val="4472C4" w:themeColor="accent1"/>
+        </w:rPr>
+        <w:t>UIComponent.getRouterFor(this).getTargets().display("NotFound");</w:t>
       </w:r>
     </w:p>
     <w:p>
@@ -4322,21 +3315,7 @@
         <w:rPr>
           <w:color w:val="A6A6A6" w:themeColor="background1" w:themeShade="A6"/>
         </w:rPr>
-        <w:t xml:space="preserve">(firstly I tried </w:t>
-      </w:r>
-      <w:proofErr w:type="gramStart"/>
-      <w:r>
-        <w:rPr>
-          <w:color w:val="A6A6A6" w:themeColor="background1" w:themeShade="A6"/>
-        </w:rPr>
-        <w:t>with .fragment</w:t>
-      </w:r>
-      <w:proofErr w:type="gramEnd"/>
-      <w:r>
-        <w:rPr>
-          <w:color w:val="A6A6A6" w:themeColor="background1" w:themeShade="A6"/>
-        </w:rPr>
-        <w:t>)</w:t>
+        <w:t>(firstly I tried with .fragment)</w:t>
       </w:r>
       <w:r>
         <w:rPr>
@@ -4381,21 +3360,7 @@
         <w:rPr>
           <w:color w:val="4472C4" w:themeColor="accent1"/>
         </w:rPr>
-        <w:t>&lt;</w:t>
-      </w:r>
-      <w:proofErr w:type="spellStart"/>
-      <w:r>
-        <w:rPr>
-          <w:color w:val="4472C4" w:themeColor="accent1"/>
-        </w:rPr>
-        <w:t>IllustratedMessage</w:t>
-      </w:r>
-      <w:proofErr w:type="spellEnd"/>
-      <w:r>
-        <w:rPr>
-          <w:color w:val="4472C4" w:themeColor="accent1"/>
-        </w:rPr>
-        <w:t xml:space="preserve">&gt; </w:t>
+        <w:t xml:space="preserve">&lt;IllustratedMessage&gt; </w:t>
       </w:r>
       <w:r>
         <w:t>which I thought I can just simply attach a photo to it and that’s it.</w:t>
@@ -4409,16 +3374,11 @@
           <w:numId w:val="8"/>
         </w:numPr>
       </w:pPr>
-      <w:proofErr w:type="gramStart"/>
       <w:r>
         <w:t xml:space="preserve">Actually, </w:t>
       </w:r>
       <w:r>
-        <w:t>just</w:t>
-      </w:r>
-      <w:proofErr w:type="gramEnd"/>
-      <w:r>
-        <w:t xml:space="preserve"> by inserting it, with no properties/attributes, I was getting the wanted result.</w:t>
+        <w:t>just by inserting it, with no properties/attributes, I was getting the wanted result.</w:t>
       </w:r>
     </w:p>
     <w:p>
@@ -4477,27 +3437,11 @@
       <w:r>
         <w:t xml:space="preserve">Added the </w:t>
       </w:r>
-      <w:proofErr w:type="spellStart"/>
-      <w:r>
-        <w:rPr>
-          <w:color w:val="4472C4" w:themeColor="accent1"/>
-        </w:rPr>
-        <w:t>showNavButton</w:t>
-      </w:r>
-      <w:proofErr w:type="spellEnd"/>
-      <w:proofErr w:type="gramStart"/>
-      <w:r>
-        <w:rPr>
-          <w:color w:val="4472C4" w:themeColor="accent1"/>
-        </w:rPr>
-        <w:t>=”true</w:t>
-      </w:r>
-      <w:proofErr w:type="gramEnd"/>
-      <w:r>
-        <w:rPr>
-          <w:color w:val="4472C4" w:themeColor="accent1"/>
-        </w:rPr>
-        <w:t>”</w:t>
+      <w:r>
+        <w:rPr>
+          <w:color w:val="4472C4" w:themeColor="accent1"/>
+        </w:rPr>
+        <w:t>showNavButton=”true”</w:t>
       </w:r>
       <w:r>
         <w:rPr>
@@ -4535,84 +3479,46 @@
       <w:r>
         <w:t xml:space="preserve">Put everything up together, but the button triggers nothing, just like for the </w:t>
       </w:r>
-      <w:proofErr w:type="spellStart"/>
-      <w:r>
-        <w:rPr>
-          <w:color w:val="4472C4" w:themeColor="accent1"/>
-        </w:rPr>
-        <w:t>Detail.view</w:t>
-      </w:r>
-      <w:proofErr w:type="spellEnd"/>
-      <w:r>
-        <w:rPr>
-          <w:color w:val="4472C4" w:themeColor="accent1"/>
-        </w:rPr>
+      <w:r>
+        <w:rPr>
+          <w:color w:val="4472C4" w:themeColor="accent1"/>
+        </w:rPr>
+        <w:t xml:space="preserve">Detail.view </w:t>
+      </w:r>
+      <w:r>
+        <w:t xml:space="preserve">from the openSAP example.. I tried different destination names than </w:t>
+      </w:r>
+      <w:r>
+        <w:rPr>
+          <w:color w:val="4472C4" w:themeColor="accent1"/>
+        </w:rPr>
+        <w:t xml:space="preserve">“Home”, </w:t>
+      </w:r>
+      <w:r>
+        <w:t xml:space="preserve">like </w:t>
+      </w:r>
+      <w:r>
+        <w:rPr>
+          <w:color w:val="4472C4" w:themeColor="accent1"/>
+        </w:rPr>
+        <w:t xml:space="preserve">“App” </w:t>
+      </w:r>
+      <w:r>
+        <w:t xml:space="preserve">or </w:t>
+      </w:r>
+      <w:r>
+        <w:rPr>
+          <w:color w:val="4472C4" w:themeColor="accent1"/>
+        </w:rPr>
+        <w:t xml:space="preserve">“TargetApp” </w:t>
+      </w:r>
+      <w:r>
+        <w:t>but nothing.</w:t>
+      </w:r>
+      <w:r>
         <w:t xml:space="preserve"> </w:t>
       </w:r>
       <w:r>
-        <w:t xml:space="preserve">from the </w:t>
-      </w:r>
-      <w:proofErr w:type="spellStart"/>
-      <w:r>
-        <w:t>openSAP</w:t>
-      </w:r>
-      <w:proofErr w:type="spellEnd"/>
-      <w:r>
-        <w:t xml:space="preserve"> </w:t>
-      </w:r>
-      <w:proofErr w:type="gramStart"/>
-      <w:r>
-        <w:t>example..</w:t>
-      </w:r>
-      <w:proofErr w:type="gramEnd"/>
-      <w:r>
-        <w:t xml:space="preserve"> I tried different destination names than </w:t>
-      </w:r>
-      <w:r>
-        <w:rPr>
-          <w:color w:val="4472C4" w:themeColor="accent1"/>
-        </w:rPr>
-        <w:t xml:space="preserve">“Home”, </w:t>
-      </w:r>
-      <w:r>
-        <w:t xml:space="preserve">like </w:t>
-      </w:r>
-      <w:r>
-        <w:rPr>
-          <w:color w:val="4472C4" w:themeColor="accent1"/>
-        </w:rPr>
-        <w:t xml:space="preserve">“App” </w:t>
-      </w:r>
-      <w:r>
-        <w:t xml:space="preserve">or </w:t>
-      </w:r>
-      <w:r>
-        <w:rPr>
-          <w:color w:val="4472C4" w:themeColor="accent1"/>
-        </w:rPr>
-        <w:t>“</w:t>
-      </w:r>
-      <w:proofErr w:type="spellStart"/>
-      <w:r>
-        <w:rPr>
-          <w:color w:val="4472C4" w:themeColor="accent1"/>
-        </w:rPr>
-        <w:t>TargetApp</w:t>
-      </w:r>
-      <w:proofErr w:type="spellEnd"/>
-      <w:r>
-        <w:rPr>
-          <w:color w:val="4472C4" w:themeColor="accent1"/>
-        </w:rPr>
-        <w:t xml:space="preserve">” </w:t>
-      </w:r>
-      <w:r>
-        <w:t>but nothing.</w:t>
-      </w:r>
-      <w:r>
-        <w:t xml:space="preserve"> </w:t>
-      </w:r>
-      <w:r>
         <w:rPr>
           <w:color w:val="ED7D31" w:themeColor="accent2"/>
         </w:rPr>
@@ -4622,34 +3528,12 @@
         <w:rPr>
           <w:color w:val="ED7D31" w:themeColor="accent2"/>
         </w:rPr>
-        <w:t xml:space="preserve"> (</w:t>
-      </w:r>
-      <w:proofErr w:type="gramStart"/>
-      <w:r>
-        <w:rPr>
-          <w:color w:val="ED7D31" w:themeColor="accent2"/>
-        </w:rPr>
-        <w:t>and</w:t>
-      </w:r>
-      <w:proofErr w:type="gramEnd"/>
-      <w:r>
-        <w:rPr>
-          <w:color w:val="ED7D31" w:themeColor="accent2"/>
-        </w:rPr>
-        <w:t xml:space="preserve"> died with it)</w:t>
-      </w:r>
-    </w:p>
-    <w:p>
-      <w:r>
-        <w:t xml:space="preserve">Here is my </w:t>
-      </w:r>
-      <w:proofErr w:type="spellStart"/>
-      <w:r>
-        <w:t>onNavBack</w:t>
-      </w:r>
-      <w:proofErr w:type="spellEnd"/>
-      <w:r>
-        <w:t xml:space="preserve"> function:</w:t>
+        <w:t xml:space="preserve"> (and died with it)</w:t>
+      </w:r>
+    </w:p>
+    <w:p>
+      <w:r>
+        <w:t>Here is my onNavBack function:</w:t>
       </w:r>
     </w:p>
     <w:p>
@@ -4660,30 +3544,43 @@
           <w:color w:val="A6A6A6" w:themeColor="background1" w:themeShade="A6"/>
         </w:rPr>
       </w:pPr>
-      <w:proofErr w:type="spellStart"/>
-      <w:proofErr w:type="gramStart"/>
       <w:r>
         <w:rPr>
           <w:rFonts w:ascii="Consolas" w:hAnsi="Consolas"/>
           <w:color w:val="A6A6A6" w:themeColor="background1" w:themeShade="A6"/>
         </w:rPr>
-        <w:t>onNavBack</w:t>
-      </w:r>
-      <w:proofErr w:type="spellEnd"/>
-      <w:r>
+        <w:t>onNavBack : function () {</w:t>
+      </w:r>
+    </w:p>
+    <w:p>
+      <w:pPr>
+        <w:spacing w:after="0"/>
         <w:rPr>
           <w:rFonts w:ascii="Consolas" w:hAnsi="Consolas"/>
           <w:color w:val="A6A6A6" w:themeColor="background1" w:themeShade="A6"/>
         </w:rPr>
-        <w:t xml:space="preserve"> :</w:t>
-      </w:r>
-      <w:proofErr w:type="gramEnd"/>
+      </w:pPr>
       <w:r>
         <w:rPr>
           <w:rFonts w:ascii="Consolas" w:hAnsi="Consolas"/>
           <w:color w:val="A6A6A6" w:themeColor="background1" w:themeShade="A6"/>
         </w:rPr>
-        <w:t xml:space="preserve"> function () {</w:t>
+        <w:tab/>
+      </w:r>
+      <w:r>
+        <w:rPr>
+          <w:rFonts w:ascii="Consolas" w:hAnsi="Consolas"/>
+          <w:color w:val="A6A6A6" w:themeColor="background1" w:themeShade="A6"/>
+        </w:rPr>
+        <w:tab/>
+      </w:r>
+      <w:r>
+        <w:rPr>
+          <w:rFonts w:ascii="Consolas" w:hAnsi="Consolas"/>
+          <w:color w:val="A6A6A6" w:themeColor="background1" w:themeShade="A6"/>
+        </w:rPr>
+        <w:tab/>
+        <w:t>var oHistory = History.getInstance();</w:t>
       </w:r>
     </w:p>
     <w:p>
@@ -4714,49 +3611,48 @@
           <w:color w:val="A6A6A6" w:themeColor="background1" w:themeShade="A6"/>
         </w:rPr>
         <w:tab/>
-        <w:t xml:space="preserve">var </w:t>
-      </w:r>
-      <w:proofErr w:type="spellStart"/>
-      <w:r>
+        <w:t>var sPreviousHash = oHistory.getPreviousHash();</w:t>
+      </w:r>
+    </w:p>
+    <w:p>
+      <w:pPr>
+        <w:spacing w:after="0"/>
         <w:rPr>
           <w:rFonts w:ascii="Consolas" w:hAnsi="Consolas"/>
           <w:color w:val="A6A6A6" w:themeColor="background1" w:themeShade="A6"/>
         </w:rPr>
-        <w:t>oHistory</w:t>
-      </w:r>
-      <w:proofErr w:type="spellEnd"/>
-      <w:r>
+      </w:pPr>
+    </w:p>
+    <w:p>
+      <w:pPr>
+        <w:spacing w:after="0"/>
         <w:rPr>
           <w:rFonts w:ascii="Consolas" w:hAnsi="Consolas"/>
           <w:color w:val="A6A6A6" w:themeColor="background1" w:themeShade="A6"/>
         </w:rPr>
-        <w:t xml:space="preserve"> = </w:t>
-      </w:r>
-      <w:proofErr w:type="spellStart"/>
+      </w:pPr>
       <w:r>
         <w:rPr>
           <w:rFonts w:ascii="Consolas" w:hAnsi="Consolas"/>
           <w:color w:val="A6A6A6" w:themeColor="background1" w:themeShade="A6"/>
         </w:rPr>
-        <w:t>History.getInstance</w:t>
-      </w:r>
-      <w:proofErr w:type="spellEnd"/>
+        <w:tab/>
+      </w:r>
       <w:r>
         <w:rPr>
           <w:rFonts w:ascii="Consolas" w:hAnsi="Consolas"/>
           <w:color w:val="A6A6A6" w:themeColor="background1" w:themeShade="A6"/>
         </w:rPr>
-        <w:t>(</w:t>
-      </w:r>
-      <w:proofErr w:type="gramStart"/>
+        <w:tab/>
+      </w:r>
       <w:r>
         <w:rPr>
           <w:rFonts w:ascii="Consolas" w:hAnsi="Consolas"/>
           <w:color w:val="A6A6A6" w:themeColor="background1" w:themeShade="A6"/>
         </w:rPr>
-        <w:t>);</w:t>
-      </w:r>
-      <w:proofErr w:type="gramEnd"/>
+        <w:tab/>
+        <w:t>if (sPreviousHash !== undefined) {</w:t>
+      </w:r>
     </w:p>
     <w:p>
       <w:pPr>
@@ -4786,175 +3682,14 @@
           <w:color w:val="A6A6A6" w:themeColor="background1" w:themeShade="A6"/>
         </w:rPr>
         <w:tab/>
-        <w:t xml:space="preserve">var </w:t>
-      </w:r>
-      <w:proofErr w:type="spellStart"/>
+      </w:r>
       <w:r>
         <w:rPr>
           <w:rFonts w:ascii="Consolas" w:hAnsi="Consolas"/>
           <w:color w:val="A6A6A6" w:themeColor="background1" w:themeShade="A6"/>
         </w:rPr>
-        <w:t>sPreviousHash</w:t>
-      </w:r>
-      <w:proofErr w:type="spellEnd"/>
-      <w:r>
-        <w:rPr>
-          <w:rFonts w:ascii="Consolas" w:hAnsi="Consolas"/>
-          <w:color w:val="A6A6A6" w:themeColor="background1" w:themeShade="A6"/>
-        </w:rPr>
-        <w:t xml:space="preserve"> = </w:t>
-      </w:r>
-      <w:proofErr w:type="spellStart"/>
-      <w:r>
-        <w:rPr>
-          <w:rFonts w:ascii="Consolas" w:hAnsi="Consolas"/>
-          <w:color w:val="A6A6A6" w:themeColor="background1" w:themeShade="A6"/>
-        </w:rPr>
-        <w:t>oHistory.getPreviousHash</w:t>
-      </w:r>
-      <w:proofErr w:type="spellEnd"/>
-      <w:r>
-        <w:rPr>
-          <w:rFonts w:ascii="Consolas" w:hAnsi="Consolas"/>
-          <w:color w:val="A6A6A6" w:themeColor="background1" w:themeShade="A6"/>
-        </w:rPr>
-        <w:t>(</w:t>
-      </w:r>
-      <w:proofErr w:type="gramStart"/>
-      <w:r>
-        <w:rPr>
-          <w:rFonts w:ascii="Consolas" w:hAnsi="Consolas"/>
-          <w:color w:val="A6A6A6" w:themeColor="background1" w:themeShade="A6"/>
-        </w:rPr>
-        <w:t>);</w:t>
-      </w:r>
-      <w:proofErr w:type="gramEnd"/>
-    </w:p>
-    <w:p>
-      <w:pPr>
-        <w:spacing w:after="0"/>
-        <w:rPr>
-          <w:rFonts w:ascii="Consolas" w:hAnsi="Consolas"/>
-          <w:color w:val="A6A6A6" w:themeColor="background1" w:themeShade="A6"/>
-        </w:rPr>
-      </w:pPr>
-    </w:p>
-    <w:p>
-      <w:pPr>
-        <w:spacing w:after="0"/>
-        <w:rPr>
-          <w:rFonts w:ascii="Consolas" w:hAnsi="Consolas"/>
-          <w:color w:val="A6A6A6" w:themeColor="background1" w:themeShade="A6"/>
-        </w:rPr>
-      </w:pPr>
-      <w:r>
-        <w:rPr>
-          <w:rFonts w:ascii="Consolas" w:hAnsi="Consolas"/>
-          <w:color w:val="A6A6A6" w:themeColor="background1" w:themeShade="A6"/>
-        </w:rPr>
         <w:tab/>
-      </w:r>
-      <w:r>
-        <w:rPr>
-          <w:rFonts w:ascii="Consolas" w:hAnsi="Consolas"/>
-          <w:color w:val="A6A6A6" w:themeColor="background1" w:themeShade="A6"/>
-        </w:rPr>
-        <w:tab/>
-      </w:r>
-      <w:r>
-        <w:rPr>
-          <w:rFonts w:ascii="Consolas" w:hAnsi="Consolas"/>
-          <w:color w:val="A6A6A6" w:themeColor="background1" w:themeShade="A6"/>
-        </w:rPr>
-        <w:tab/>
-        <w:t>if (</w:t>
-      </w:r>
-      <w:proofErr w:type="spellStart"/>
-      <w:proofErr w:type="gramStart"/>
-      <w:r>
-        <w:rPr>
-          <w:rFonts w:ascii="Consolas" w:hAnsi="Consolas"/>
-          <w:color w:val="A6A6A6" w:themeColor="background1" w:themeShade="A6"/>
-        </w:rPr>
-        <w:t>sPreviousHash</w:t>
-      </w:r>
-      <w:proofErr w:type="spellEnd"/>
-      <w:r>
-        <w:rPr>
-          <w:rFonts w:ascii="Consolas" w:hAnsi="Consolas"/>
-          <w:color w:val="A6A6A6" w:themeColor="background1" w:themeShade="A6"/>
-        </w:rPr>
-        <w:t xml:space="preserve"> !</w:t>
-      </w:r>
-      <w:proofErr w:type="gramEnd"/>
-      <w:r>
-        <w:rPr>
-          <w:rFonts w:ascii="Consolas" w:hAnsi="Consolas"/>
-          <w:color w:val="A6A6A6" w:themeColor="background1" w:themeShade="A6"/>
-        </w:rPr>
-        <w:t>== undefined) {</w:t>
-      </w:r>
-    </w:p>
-    <w:p>
-      <w:pPr>
-        <w:spacing w:after="0"/>
-        <w:rPr>
-          <w:rFonts w:ascii="Consolas" w:hAnsi="Consolas"/>
-          <w:color w:val="A6A6A6" w:themeColor="background1" w:themeShade="A6"/>
-        </w:rPr>
-      </w:pPr>
-      <w:r>
-        <w:rPr>
-          <w:rFonts w:ascii="Consolas" w:hAnsi="Consolas"/>
-          <w:color w:val="A6A6A6" w:themeColor="background1" w:themeShade="A6"/>
-        </w:rPr>
-        <w:tab/>
-      </w:r>
-      <w:r>
-        <w:rPr>
-          <w:rFonts w:ascii="Consolas" w:hAnsi="Consolas"/>
-          <w:color w:val="A6A6A6" w:themeColor="background1" w:themeShade="A6"/>
-        </w:rPr>
-        <w:tab/>
-      </w:r>
-      <w:r>
-        <w:rPr>
-          <w:rFonts w:ascii="Consolas" w:hAnsi="Consolas"/>
-          <w:color w:val="A6A6A6" w:themeColor="background1" w:themeShade="A6"/>
-        </w:rPr>
-        <w:tab/>
-      </w:r>
-      <w:r>
-        <w:rPr>
-          <w:rFonts w:ascii="Consolas" w:hAnsi="Consolas"/>
-          <w:color w:val="A6A6A6" w:themeColor="background1" w:themeShade="A6"/>
-        </w:rPr>
-        <w:tab/>
-      </w:r>
-      <w:proofErr w:type="spellStart"/>
-      <w:proofErr w:type="gramStart"/>
-      <w:r>
-        <w:rPr>
-          <w:rFonts w:ascii="Consolas" w:hAnsi="Consolas"/>
-          <w:color w:val="A6A6A6" w:themeColor="background1" w:themeShade="A6"/>
-        </w:rPr>
-        <w:t>window.history</w:t>
-      </w:r>
-      <w:proofErr w:type="gramEnd"/>
-      <w:r>
-        <w:rPr>
-          <w:rFonts w:ascii="Consolas" w:hAnsi="Consolas"/>
-          <w:color w:val="A6A6A6" w:themeColor="background1" w:themeShade="A6"/>
-        </w:rPr>
-        <w:t>.go</w:t>
-      </w:r>
-      <w:proofErr w:type="spellEnd"/>
-      <w:r>
-        <w:rPr>
-          <w:rFonts w:ascii="Consolas" w:hAnsi="Consolas"/>
-          <w:color w:val="A6A6A6" w:themeColor="background1" w:themeShade="A6"/>
-        </w:rPr>
-        <w:t>(-1);</w:t>
+        <w:t>window.history.go(-1);</w:t>
       </w:r>
     </w:p>
     <w:p>
@@ -5023,120 +3758,46 @@
           <w:color w:val="A6A6A6" w:themeColor="background1" w:themeShade="A6"/>
         </w:rPr>
         <w:tab/>
-        <w:t xml:space="preserve">var </w:t>
-      </w:r>
-      <w:proofErr w:type="spellStart"/>
-      <w:r>
+        <w:t>var oRouter = this.getOwnerComponent().getRouter();</w:t>
+      </w:r>
+    </w:p>
+    <w:p>
+      <w:pPr>
+        <w:spacing w:after="0"/>
         <w:rPr>
           <w:rFonts w:ascii="Consolas" w:hAnsi="Consolas"/>
           <w:color w:val="A6A6A6" w:themeColor="background1" w:themeShade="A6"/>
         </w:rPr>
-        <w:t>oRouter</w:t>
-      </w:r>
-      <w:proofErr w:type="spellEnd"/>
+      </w:pPr>
       <w:r>
         <w:rPr>
           <w:rFonts w:ascii="Consolas" w:hAnsi="Consolas"/>
           <w:color w:val="A6A6A6" w:themeColor="background1" w:themeShade="A6"/>
         </w:rPr>
-        <w:t xml:space="preserve"> = </w:t>
-      </w:r>
-      <w:proofErr w:type="spellStart"/>
-      <w:proofErr w:type="gramStart"/>
+        <w:tab/>
+      </w:r>
       <w:r>
         <w:rPr>
           <w:rFonts w:ascii="Consolas" w:hAnsi="Consolas"/>
           <w:color w:val="A6A6A6" w:themeColor="background1" w:themeShade="A6"/>
         </w:rPr>
-        <w:t>this.getOwnerComponent</w:t>
-      </w:r>
-      <w:proofErr w:type="spellEnd"/>
-      <w:proofErr w:type="gramEnd"/>
+        <w:tab/>
+      </w:r>
       <w:r>
         <w:rPr>
           <w:rFonts w:ascii="Consolas" w:hAnsi="Consolas"/>
           <w:color w:val="A6A6A6" w:themeColor="background1" w:themeShade="A6"/>
         </w:rPr>
-        <w:t>().</w:t>
-      </w:r>
-      <w:proofErr w:type="spellStart"/>
+        <w:tab/>
+      </w:r>
       <w:r>
         <w:rPr>
           <w:rFonts w:ascii="Consolas" w:hAnsi="Consolas"/>
           <w:color w:val="A6A6A6" w:themeColor="background1" w:themeShade="A6"/>
         </w:rPr>
-        <w:t>getRouter</w:t>
-      </w:r>
-      <w:proofErr w:type="spellEnd"/>
-      <w:r>
-        <w:rPr>
-          <w:rFonts w:ascii="Consolas" w:hAnsi="Consolas"/>
-          <w:color w:val="A6A6A6" w:themeColor="background1" w:themeShade="A6"/>
-        </w:rPr>
-        <w:t>();</w:t>
-      </w:r>
-    </w:p>
-    <w:p>
-      <w:pPr>
-        <w:spacing w:after="0"/>
-        <w:rPr>
-          <w:rFonts w:ascii="Consolas" w:hAnsi="Consolas"/>
-          <w:color w:val="A6A6A6" w:themeColor="background1" w:themeShade="A6"/>
-        </w:rPr>
-      </w:pPr>
-      <w:r>
-        <w:rPr>
-          <w:rFonts w:ascii="Consolas" w:hAnsi="Consolas"/>
-          <w:color w:val="A6A6A6" w:themeColor="background1" w:themeShade="A6"/>
-        </w:rPr>
         <w:tab/>
-      </w:r>
-      <w:r>
-        <w:rPr>
-          <w:rFonts w:ascii="Consolas" w:hAnsi="Consolas"/>
-          <w:color w:val="A6A6A6" w:themeColor="background1" w:themeShade="A6"/>
-        </w:rPr>
-        <w:tab/>
-      </w:r>
-      <w:r>
-        <w:rPr>
-          <w:rFonts w:ascii="Consolas" w:hAnsi="Consolas"/>
-          <w:color w:val="A6A6A6" w:themeColor="background1" w:themeShade="A6"/>
-        </w:rPr>
-        <w:tab/>
-      </w:r>
-      <w:r>
-        <w:rPr>
-          <w:rFonts w:ascii="Consolas" w:hAnsi="Consolas"/>
-          <w:color w:val="A6A6A6" w:themeColor="background1" w:themeShade="A6"/>
-        </w:rPr>
-        <w:tab/>
-      </w:r>
-      <w:proofErr w:type="spellStart"/>
-      <w:r>
-        <w:rPr>
-          <w:rFonts w:ascii="Consolas" w:hAnsi="Consolas"/>
-          <w:color w:val="A6A6A6" w:themeColor="background1" w:themeShade="A6"/>
-        </w:rPr>
-        <w:t>oRouter.navTo</w:t>
-      </w:r>
-      <w:proofErr w:type="spellEnd"/>
-      <w:r>
-        <w:rPr>
-          <w:rFonts w:ascii="Consolas" w:hAnsi="Consolas"/>
-          <w:color w:val="A6A6A6" w:themeColor="background1" w:themeShade="A6"/>
-        </w:rPr>
-        <w:t>("App", {}, true</w:t>
-      </w:r>
-      <w:proofErr w:type="gramStart"/>
-      <w:r>
-        <w:rPr>
-          <w:rFonts w:ascii="Consolas" w:hAnsi="Consolas"/>
-          <w:color w:val="A6A6A6" w:themeColor="background1" w:themeShade="A6"/>
-        </w:rPr>
-        <w:t>);</w:t>
-      </w:r>
-      <w:proofErr w:type="gramEnd"/>
+        <w:t>oRouter.navTo("App", {}, true);</w:t>
+      </w:r>
     </w:p>
     <w:p>
       <w:pPr>
@@ -5220,29 +3881,13 @@
           <w:rFonts w:cstheme="minorHAnsi"/>
           <w:color w:val="FF0000"/>
         </w:rPr>
-        <w:t xml:space="preserve">, you must use </w:t>
-      </w:r>
-      <w:proofErr w:type="spellStart"/>
+        <w:t>, you must use MessagePage.</w:t>
+      </w:r>
       <w:r>
         <w:rPr>
           <w:rFonts w:cstheme="minorHAnsi"/>
           <w:color w:val="FF0000"/>
         </w:rPr>
-        <w:t>MessagePage</w:t>
-      </w:r>
-      <w:proofErr w:type="spellEnd"/>
-      <w:r>
-        <w:rPr>
-          <w:rFonts w:cstheme="minorHAnsi"/>
-          <w:color w:val="FF0000"/>
-        </w:rPr>
-        <w:t>.</w:t>
-      </w:r>
-      <w:r>
-        <w:rPr>
-          <w:rFonts w:cstheme="minorHAnsi"/>
-          <w:color w:val="FF0000"/>
-        </w:rPr>
         <w:t xml:space="preserve"> </w:t>
       </w:r>
       <w:r>
@@ -5257,25 +3902,7 @@
           <w:iCs/>
           <w:color w:val="00B0F0"/>
         </w:rPr>
-        <w:t>(</w:t>
-      </w:r>
-      <w:proofErr w:type="gramStart"/>
-      <w:r>
-        <w:rPr>
-          <w:i/>
-          <w:iCs/>
-          <w:color w:val="00B0F0"/>
-        </w:rPr>
-        <w:t>got</w:t>
-      </w:r>
-      <w:proofErr w:type="gramEnd"/>
-      <w:r>
-        <w:rPr>
-          <w:i/>
-          <w:iCs/>
-          <w:color w:val="00B0F0"/>
-        </w:rPr>
-        <w:t xml:space="preserve"> 6/</w:t>
+        <w:t>(got 6/</w:t>
       </w:r>
       <w:r>
         <w:rPr>
@@ -5438,14 +4065,12 @@
       <w:r>
         <w:t xml:space="preserve">The page control can hold an aggregation with the name </w:t>
       </w:r>
-      <w:proofErr w:type="spellStart"/>
       <w:r>
         <w:rPr>
           <w:color w:val="4472C4" w:themeColor="accent1"/>
         </w:rPr>
         <w:t>landmarkInfo</w:t>
       </w:r>
-      <w:proofErr w:type="spellEnd"/>
     </w:p>
     <w:p>
       <w:pPr>
@@ -5650,25 +4275,7 @@
           <w:iCs/>
           <w:color w:val="00B0F0"/>
         </w:rPr>
-        <w:t>(</w:t>
-      </w:r>
-      <w:proofErr w:type="gramStart"/>
-      <w:r>
-        <w:rPr>
-          <w:i/>
-          <w:iCs/>
-          <w:color w:val="00B0F0"/>
-        </w:rPr>
-        <w:t>got</w:t>
-      </w:r>
-      <w:proofErr w:type="gramEnd"/>
-      <w:r>
-        <w:rPr>
-          <w:i/>
-          <w:iCs/>
-          <w:color w:val="00B0F0"/>
-        </w:rPr>
-        <w:t xml:space="preserve"> 6/</w:t>
+        <w:t>(got 6/</w:t>
       </w:r>
       <w:r>
         <w:rPr>
@@ -5926,15 +4533,7 @@
         <w:t xml:space="preserve">=&gt; </w:t>
       </w:r>
       <w:r>
-        <w:t xml:space="preserve">it’s a solid base and has options for more extensibility for our application </w:t>
-      </w:r>
-      <w:proofErr w:type="gramStart"/>
-      <w:r>
-        <w:t>later on</w:t>
-      </w:r>
-      <w:proofErr w:type="gramEnd"/>
-      <w:r>
-        <w:t>.</w:t>
+        <w:t>it’s a solid base and has options for more extensibility for our application later on.</w:t>
       </w:r>
     </w:p>
     <w:p>
@@ -7056,31 +5655,7 @@
           <w:iCs/>
           <w:color w:val="00B0F0"/>
         </w:rPr>
-        <w:t xml:space="preserve"> </w:t>
-      </w:r>
-      <w:r>
-        <w:rPr>
-          <w:i/>
-          <w:iCs/>
-          <w:color w:val="00B0F0"/>
-        </w:rPr>
-        <w:t>7.5</w:t>
-      </w:r>
-      <w:r>
-        <w:rPr>
-          <w:i/>
-          <w:iCs/>
-          <w:color w:val="00B0F0"/>
-        </w:rPr>
-        <w:t>/</w:t>
-      </w:r>
-      <w:r>
-        <w:rPr>
-          <w:i/>
-          <w:iCs/>
-          <w:color w:val="00B0F0"/>
-        </w:rPr>
-        <w:t>9</w:t>
+        <w:t xml:space="preserve"> 7.5/9</w:t>
       </w:r>
       <w:r>
         <w:rPr>
@@ -7241,25 +5816,7 @@
           <w:iCs/>
           <w:color w:val="00B0F0"/>
         </w:rPr>
-        <w:t>(</w:t>
-      </w:r>
-      <w:proofErr w:type="gramStart"/>
-      <w:r>
-        <w:rPr>
-          <w:i/>
-          <w:iCs/>
-          <w:color w:val="00B0F0"/>
-        </w:rPr>
-        <w:t>got</w:t>
-      </w:r>
-      <w:proofErr w:type="gramEnd"/>
-      <w:r>
-        <w:rPr>
-          <w:i/>
-          <w:iCs/>
-          <w:color w:val="00B0F0"/>
-        </w:rPr>
-        <w:t xml:space="preserve"> </w:t>
+        <w:t xml:space="preserve">(got </w:t>
       </w:r>
       <w:r>
         <w:rPr>
@@ -7838,21 +6395,7 @@
         <w:rPr>
           <w:color w:val="4472C4" w:themeColor="accent1"/>
         </w:rPr>
-        <w:t xml:space="preserve">It is the connection between the .js and </w:t>
-      </w:r>
-      <w:proofErr w:type="gramStart"/>
-      <w:r>
-        <w:rPr>
-          <w:color w:val="4472C4" w:themeColor="accent1"/>
-        </w:rPr>
-        <w:t>the .</w:t>
-      </w:r>
-      <w:proofErr w:type="gramEnd"/>
-      <w:r>
-        <w:rPr>
-          <w:color w:val="4472C4" w:themeColor="accent1"/>
-        </w:rPr>
-        <w:t>control.xml file</w:t>
+        <w:t>It is the connection between the .js and the .control.xml file</w:t>
       </w:r>
       <w:r>
         <w:rPr>
@@ -7881,25 +6424,7 @@
           <w:iCs/>
           <w:color w:val="00B0F0"/>
         </w:rPr>
-        <w:t>(</w:t>
-      </w:r>
-      <w:proofErr w:type="gramStart"/>
-      <w:r>
-        <w:rPr>
-          <w:i/>
-          <w:iCs/>
-          <w:color w:val="00B0F0"/>
-        </w:rPr>
-        <w:t>got</w:t>
-      </w:r>
-      <w:proofErr w:type="gramEnd"/>
-      <w:r>
-        <w:rPr>
-          <w:i/>
-          <w:iCs/>
-          <w:color w:val="00B0F0"/>
-        </w:rPr>
-        <w:t xml:space="preserve"> </w:t>
+        <w:t xml:space="preserve">(got </w:t>
       </w:r>
       <w:r>
         <w:rPr>
@@ -7963,7 +6488,7 @@
           <w:szCs w:val="40"/>
           <w:u w:val="single"/>
         </w:rPr>
-        <w:t>5</w:t>
+        <w:t>4</w:t>
       </w:r>
     </w:p>
     <w:p>
@@ -8002,6 +6527,11 @@
       </w:r>
     </w:p>
     <w:p>
+      <w:pPr>
+        <w:rPr>
+          <w:color w:val="ED7D31" w:themeColor="accent2"/>
+        </w:rPr>
+      </w:pPr>
       <w:r>
         <w:t xml:space="preserve">The default mode is </w:t>
       </w:r>
@@ -8010,6 +6540,1138 @@
           <w:color w:val="ED7D31" w:themeColor="accent2"/>
         </w:rPr>
         <w:t>“OneWay”</w:t>
+      </w:r>
+    </w:p>
+    <w:p>
+      <w:pPr>
+        <w:rPr>
+          <w:color w:val="ED7D31" w:themeColor="accent2"/>
+        </w:rPr>
+      </w:pPr>
+    </w:p>
+    <w:p>
+      <w:pPr>
+        <w:rPr>
+          <w:color w:val="ED7D31" w:themeColor="accent2"/>
+        </w:rPr>
+      </w:pPr>
+      <w:r>
+        <w:rPr>
+          <w:color w:val="ED7D31" w:themeColor="accent2"/>
+        </w:rPr>
+        <w:t>&lt;MessagePopover&gt;</w:t>
+      </w:r>
+    </w:p>
+    <w:p>
+      <w:pPr>
+        <w:rPr>
+          <w:color w:val="ED7D31" w:themeColor="accent2"/>
+        </w:rPr>
+      </w:pPr>
+      <w:r>
+        <w:rPr>
+          <w:color w:val="ED7D31" w:themeColor="accent2"/>
+        </w:rPr>
+        <w:t xml:space="preserve">  </w:t>
+      </w:r>
+      <w:r>
+        <w:rPr>
+          <w:color w:val="ED7D31" w:themeColor="accent2"/>
+        </w:rPr>
+        <w:drawing>
+          <wp:inline distT="0" distB="0" distL="0" distR="0" wp14:anchorId="0321BC02" wp14:editId="63090A9B">
+            <wp:extent cx="1156923" cy="2308860"/>
+            <wp:effectExtent l="0" t="0" r="5715" b="0"/>
+            <wp:docPr id="12" name="Picture 12"/>
+            <wp:cNvGraphicFramePr>
+              <a:graphicFrameLocks xmlns:a="http://schemas.openxmlformats.org/drawingml/2006/main" noChangeAspect="1"/>
+            </wp:cNvGraphicFramePr>
+            <a:graphic xmlns:a="http://schemas.openxmlformats.org/drawingml/2006/main">
+              <a:graphicData uri="http://schemas.openxmlformats.org/drawingml/2006/picture">
+                <pic:pic xmlns:pic="http://schemas.openxmlformats.org/drawingml/2006/picture">
+                  <pic:nvPicPr>
+                    <pic:cNvPr id="12" name="Picture 12"/>
+                    <pic:cNvPicPr/>
+                  </pic:nvPicPr>
+                  <pic:blipFill>
+                    <a:blip r:embed="rId21"/>
+                    <a:stretch>
+                      <a:fillRect/>
+                    </a:stretch>
+                  </pic:blipFill>
+                  <pic:spPr>
+                    <a:xfrm>
+                      <a:off x="0" y="0"/>
+                      <a:ext cx="1163048" cy="2321084"/>
+                    </a:xfrm>
+                    <a:prstGeom prst="rect">
+                      <a:avLst/>
+                    </a:prstGeom>
+                  </pic:spPr>
+                </pic:pic>
+              </a:graphicData>
+            </a:graphic>
+          </wp:inline>
+        </w:drawing>
+      </w:r>
+    </w:p>
+    <w:p>
+      <w:pPr>
+        <w:rPr>
+          <w:b/>
+          <w:bCs/>
+        </w:rPr>
+      </w:pPr>
+      <w:r>
+        <w:rPr>
+          <w:b/>
+          <w:bCs/>
+        </w:rPr>
+        <w:t xml:space="preserve">Couldn’t test the application fully </w:t>
+      </w:r>
+      <w:r>
+        <w:rPr>
+          <w:b/>
+          <w:bCs/>
+        </w:rPr>
+        <w:t>after implementing the POST request to add a new order item.</w:t>
+      </w:r>
+    </w:p>
+    <w:p>
+      <w:pPr>
+        <w:rPr>
+          <w:i/>
+          <w:iCs/>
+          <w:color w:val="A6A6A6" w:themeColor="background1" w:themeShade="A6"/>
+        </w:rPr>
+      </w:pPr>
+      <w:r>
+        <w:rPr>
+          <w:i/>
+          <w:iCs/>
+          <w:color w:val="A6A6A6" w:themeColor="background1" w:themeShade="A6"/>
+        </w:rPr>
+        <w:t xml:space="preserve">(and the repo wasn’t fully updated with this last change, so I couldn’t test if their </w:t>
+      </w:r>
+      <w:r>
+        <w:rPr>
+          <w:i/>
+          <w:iCs/>
+          <w:color w:val="A6A6A6" w:themeColor="background1" w:themeShade="A6"/>
+        </w:rPr>
+        <w:t xml:space="preserve">example </w:t>
+      </w:r>
+      <w:r>
+        <w:rPr>
+          <w:i/>
+          <w:iCs/>
+          <w:color w:val="A6A6A6" w:themeColor="background1" w:themeShade="A6"/>
+        </w:rPr>
+        <w:t>works</w:t>
+      </w:r>
+      <w:r>
+        <w:rPr>
+          <w:i/>
+          <w:iCs/>
+          <w:color w:val="A6A6A6" w:themeColor="background1" w:themeShade="A6"/>
+        </w:rPr>
+        <w:t>)</w:t>
+      </w:r>
+    </w:p>
+    <w:p>
+      <w:r>
+        <w:drawing>
+          <wp:inline distT="0" distB="0" distL="0" distR="0" wp14:anchorId="0220B581" wp14:editId="3BDFBF73">
+            <wp:extent cx="4054191" cy="1859441"/>
+            <wp:effectExtent l="0" t="0" r="3810" b="7620"/>
+            <wp:docPr id="13" name="Picture 13" descr="Text&#10;&#10;Description automatically generated"/>
+            <wp:cNvGraphicFramePr>
+              <a:graphicFrameLocks xmlns:a="http://schemas.openxmlformats.org/drawingml/2006/main" noChangeAspect="1"/>
+            </wp:cNvGraphicFramePr>
+            <a:graphic xmlns:a="http://schemas.openxmlformats.org/drawingml/2006/main">
+              <a:graphicData uri="http://schemas.openxmlformats.org/drawingml/2006/picture">
+                <pic:pic xmlns:pic="http://schemas.openxmlformats.org/drawingml/2006/picture">
+                  <pic:nvPicPr>
+                    <pic:cNvPr id="13" name="Picture 13" descr="Text&#10;&#10;Description automatically generated"/>
+                    <pic:cNvPicPr/>
+                  </pic:nvPicPr>
+                  <pic:blipFill>
+                    <a:blip r:embed="rId22"/>
+                    <a:stretch>
+                      <a:fillRect/>
+                    </a:stretch>
+                  </pic:blipFill>
+                  <pic:spPr>
+                    <a:xfrm>
+                      <a:off x="0" y="0"/>
+                      <a:ext cx="4054191" cy="1859441"/>
+                    </a:xfrm>
+                    <a:prstGeom prst="rect">
+                      <a:avLst/>
+                    </a:prstGeom>
+                  </pic:spPr>
+                </pic:pic>
+              </a:graphicData>
+            </a:graphic>
+          </wp:inline>
+        </w:drawing>
+      </w:r>
+    </w:p>
+    <w:p>
+      <w:pPr>
+        <w:rPr>
+          <w:i/>
+          <w:iCs/>
+          <w:color w:val="00B0F0"/>
+        </w:rPr>
+      </w:pPr>
+      <w:r>
+        <w:rPr>
+          <w:color w:val="00B0F0"/>
+        </w:rPr>
+        <w:t xml:space="preserve">Quiz related. </w:t>
+      </w:r>
+      <w:r>
+        <w:rPr>
+          <w:i/>
+          <w:iCs/>
+          <w:color w:val="00B0F0"/>
+        </w:rPr>
+        <w:t xml:space="preserve">(got </w:t>
+      </w:r>
+      <w:r>
+        <w:rPr>
+          <w:i/>
+          <w:iCs/>
+          <w:color w:val="00B0F0"/>
+        </w:rPr>
+        <w:t>3</w:t>
+      </w:r>
+      <w:r>
+        <w:rPr>
+          <w:i/>
+          <w:iCs/>
+          <w:color w:val="00B0F0"/>
+        </w:rPr>
+        <w:t>/</w:t>
+      </w:r>
+      <w:r>
+        <w:rPr>
+          <w:i/>
+          <w:iCs/>
+          <w:color w:val="00B0F0"/>
+        </w:rPr>
+        <w:t>6</w:t>
+      </w:r>
+      <w:r>
+        <w:rPr>
+          <w:i/>
+          <w:iCs/>
+          <w:color w:val="00B0F0"/>
+        </w:rPr>
+        <w:t xml:space="preserve"> points on this)</w:t>
+      </w:r>
+    </w:p>
+    <w:p>
+      <w:pPr>
+        <w:rPr>
+          <w:i/>
+          <w:iCs/>
+          <w:color w:val="00B0F0"/>
+        </w:rPr>
+      </w:pPr>
+    </w:p>
+    <w:p>
+      <w:pPr>
+        <w:rPr>
+          <w:i/>
+          <w:iCs/>
+          <w:color w:val="00B0F0"/>
+        </w:rPr>
+      </w:pPr>
+    </w:p>
+    <w:p>
+      <w:pPr>
+        <w:rPr>
+          <w:i/>
+          <w:iCs/>
+          <w:color w:val="00B0F0"/>
+        </w:rPr>
+      </w:pPr>
+    </w:p>
+    <w:p>
+      <w:pPr>
+        <w:rPr>
+          <w:i/>
+          <w:iCs/>
+          <w:sz w:val="28"/>
+          <w:szCs w:val="28"/>
+          <w:u w:val="single"/>
+        </w:rPr>
+      </w:pPr>
+      <w:r>
+        <w:rPr>
+          <w:i/>
+          <w:iCs/>
+          <w:sz w:val="28"/>
+          <w:szCs w:val="28"/>
+          <w:u w:val="single"/>
+        </w:rPr>
+        <w:lastRenderedPageBreak/>
+        <w:t>Unit</w:t>
+      </w:r>
+      <w:r>
+        <w:rPr>
+          <w:i/>
+          <w:iCs/>
+          <w:sz w:val="28"/>
+          <w:szCs w:val="28"/>
+          <w:u w:val="single"/>
+        </w:rPr>
+        <w:t>2</w:t>
+      </w:r>
+    </w:p>
+    <w:p/>
+    <w:p>
+      <w:pPr>
+        <w:rPr>
+          <w:color w:val="4472C4" w:themeColor="accent1"/>
+        </w:rPr>
+      </w:pPr>
+      <w:r>
+        <w:t xml:space="preserve">Drag n Drop (dnd) </w:t>
+      </w:r>
+      <w:r>
+        <w:rPr>
+          <w:color w:val="4472C4" w:themeColor="accent1"/>
+        </w:rPr>
+        <w:t>mvlns:dnd=”sap.ui.core.dnd”</w:t>
+      </w:r>
+    </w:p>
+    <w:p>
+      <w:pPr>
+        <w:rPr>
+          <w:color w:val="4472C4" w:themeColor="accent1"/>
+        </w:rPr>
+      </w:pPr>
+      <w:r>
+        <w:rPr>
+          <w:color w:val="4472C4" w:themeColor="accent1"/>
+        </w:rPr>
+        <w:t>&lt;dragDropConfig&gt;</w:t>
+      </w:r>
+      <w:r>
+        <w:rPr>
+          <w:color w:val="4472C4" w:themeColor="accent1"/>
+        </w:rPr>
+        <w:t xml:space="preserve"> &lt;dnd:dragInfo</w:t>
+      </w:r>
+      <w:r>
+        <w:rPr>
+          <w:color w:val="4472C4" w:themeColor="accent1"/>
+        </w:rPr>
+        <w:t xml:space="preserve"> sourceAggregation=”items”/</w:t>
+      </w:r>
+      <w:r>
+        <w:rPr>
+          <w:color w:val="4472C4" w:themeColor="accent1"/>
+        </w:rPr>
+        <w:t>&gt; &lt;/dragDropConfig&gt;</w:t>
+      </w:r>
+    </w:p>
+    <w:p/>
+    <w:p>
+      <w:r>
+        <w:t xml:space="preserve">Small confirmation dialog can be done with </w:t>
+      </w:r>
+      <w:r>
+        <w:t>MessageBox.confirm (which has “OK” and “Cancel”)</w:t>
+      </w:r>
+    </w:p>
+    <w:p/>
+    <w:p>
+      <w:r>
+        <w:t>To be able to reorder a list’s items</w:t>
+      </w:r>
+      <w:r>
+        <w:t>, you can use something like</w:t>
+      </w:r>
+      <w:r>
+        <w:t>:</w:t>
+      </w:r>
+    </w:p>
+    <w:p>
+      <w:r>
+        <w:t xml:space="preserve">(it unlocks the possibility to </w:t>
+      </w:r>
+      <w:r>
+        <w:t>be able to hover over another item while already dragging an item)</w:t>
+      </w:r>
+    </w:p>
+    <w:p>
+      <w:pPr>
+        <w:rPr>
+          <w:color w:val="A6A6A6" w:themeColor="background1" w:themeShade="A6"/>
+        </w:rPr>
+      </w:pPr>
+      <w:r>
+        <w:rPr>
+          <w:color w:val="A6A6A6" w:themeColor="background1" w:themeShade="A6"/>
+        </w:rPr>
+        <w:t>&lt;dragDropConfig&gt;</w:t>
+      </w:r>
+    </w:p>
+    <w:p>
+      <w:pPr>
+        <w:rPr>
+          <w:color w:val="A6A6A6" w:themeColor="background1" w:themeShade="A6"/>
+        </w:rPr>
+      </w:pPr>
+      <w:r>
+        <w:rPr>
+          <w:color w:val="A6A6A6" w:themeColor="background1" w:themeShade="A6"/>
+        </w:rPr>
+        <w:tab/>
+        <w:t xml:space="preserve">&lt;dnd:DragDropInfo </w:t>
+      </w:r>
+    </w:p>
+    <w:p>
+      <w:pPr>
+        <w:rPr>
+          <w:color w:val="A6A6A6" w:themeColor="background1" w:themeShade="A6"/>
+        </w:rPr>
+      </w:pPr>
+      <w:r>
+        <w:rPr>
+          <w:color w:val="A6A6A6" w:themeColor="background1" w:themeShade="A6"/>
+        </w:rPr>
+        <w:tab/>
+      </w:r>
+      <w:r>
+        <w:rPr>
+          <w:color w:val="A6A6A6" w:themeColor="background1" w:themeShade="A6"/>
+        </w:rPr>
+        <w:tab/>
+      </w:r>
+      <w:r>
+        <w:rPr>
+          <w:color w:val="A6A6A6" w:themeColor="background1" w:themeShade="A6"/>
+        </w:rPr>
+        <w:tab/>
+        <w:t>sourceAggregation="items"</w:t>
+      </w:r>
+    </w:p>
+    <w:p>
+      <w:pPr>
+        <w:rPr>
+          <w:color w:val="A6A6A6" w:themeColor="background1" w:themeShade="A6"/>
+        </w:rPr>
+      </w:pPr>
+      <w:r>
+        <w:rPr>
+          <w:color w:val="A6A6A6" w:themeColor="background1" w:themeShade="A6"/>
+        </w:rPr>
+        <w:tab/>
+      </w:r>
+      <w:r>
+        <w:rPr>
+          <w:color w:val="A6A6A6" w:themeColor="background1" w:themeShade="A6"/>
+        </w:rPr>
+        <w:tab/>
+      </w:r>
+      <w:r>
+        <w:rPr>
+          <w:color w:val="A6A6A6" w:themeColor="background1" w:themeShade="A6"/>
+        </w:rPr>
+        <w:tab/>
+        <w:t>targetAggregation="items"</w:t>
+      </w:r>
+    </w:p>
+    <w:p>
+      <w:pPr>
+        <w:rPr>
+          <w:color w:val="A6A6A6" w:themeColor="background1" w:themeShade="A6"/>
+        </w:rPr>
+      </w:pPr>
+      <w:r>
+        <w:rPr>
+          <w:color w:val="A6A6A6" w:themeColor="background1" w:themeShade="A6"/>
+        </w:rPr>
+        <w:tab/>
+      </w:r>
+      <w:r>
+        <w:rPr>
+          <w:color w:val="A6A6A6" w:themeColor="background1" w:themeShade="A6"/>
+        </w:rPr>
+        <w:tab/>
+      </w:r>
+      <w:r>
+        <w:rPr>
+          <w:color w:val="A6A6A6" w:themeColor="background1" w:themeShade="A6"/>
+        </w:rPr>
+        <w:tab/>
+        <w:t>drop=".handleReorder"/&gt;</w:t>
+      </w:r>
+    </w:p>
+    <w:p>
+      <w:pPr>
+        <w:rPr>
+          <w:color w:val="A6A6A6" w:themeColor="background1" w:themeShade="A6"/>
+        </w:rPr>
+      </w:pPr>
+      <w:r>
+        <w:rPr>
+          <w:color w:val="A6A6A6" w:themeColor="background1" w:themeShade="A6"/>
+        </w:rPr>
+        <w:t>&lt;/dragDropConfig&gt;</w:t>
+      </w:r>
+    </w:p>
+    <w:p>
+      <w:r>
+        <w:t>You can also</w:t>
+      </w:r>
+      <w:r>
+        <w:t xml:space="preserve"> move an item from list 1 to list 2</w:t>
+      </w:r>
+      <w:r>
+        <w:t xml:space="preserve">. </w:t>
+      </w:r>
+    </w:p>
+    <w:p>
+      <w:r>
+        <w:t>All you neeed to do is to set the</w:t>
+      </w:r>
+      <w:r>
+        <w:rPr>
+          <w:color w:val="4472C4" w:themeColor="accent1"/>
+        </w:rPr>
+        <w:t xml:space="preserve"> targetElement</w:t>
+      </w:r>
+      <w:r>
+        <w:rPr>
+          <w:color w:val="4472C4" w:themeColor="accent1"/>
+        </w:rPr>
+        <w:t xml:space="preserve"> </w:t>
+      </w:r>
+      <w:r>
+        <w:t>to</w:t>
+      </w:r>
+      <w:r>
+        <w:t xml:space="preserve"> </w:t>
+      </w:r>
+      <w:r>
+        <w:t>id “</w:t>
+      </w:r>
+      <w:r>
+        <w:t>list2</w:t>
+      </w:r>
+      <w:r>
+        <w:t>”</w:t>
+      </w:r>
+      <w:r>
+        <w:t xml:space="preserve"> when in list 1, and to </w:t>
+      </w:r>
+      <w:r>
+        <w:t>id “</w:t>
+      </w:r>
+      <w:r>
+        <w:t>list1</w:t>
+      </w:r>
+      <w:r>
+        <w:t>”</w:t>
+      </w:r>
+      <w:r>
+        <w:t xml:space="preserve"> when in list 2.</w:t>
+      </w:r>
+    </w:p>
+    <w:p>
+      <w:pPr>
+        <w:rPr>
+          <w:color w:val="4472C4" w:themeColor="accent1"/>
+        </w:rPr>
+      </w:pPr>
+      <w:r>
+        <w:rPr>
+          <w:color w:val="4472C4" w:themeColor="accent1"/>
+        </w:rPr>
+        <w:t>&lt;List id=”</w:t>
+      </w:r>
+      <w:r>
+        <w:rPr>
+          <w:color w:val="FF0000"/>
+        </w:rPr>
+        <w:t>list2</w:t>
+      </w:r>
+      <w:r>
+        <w:rPr>
+          <w:color w:val="4472C4" w:themeColor="accent1"/>
+        </w:rPr>
+        <w:t>”&gt;  &lt;dragDropConfig&gt;</w:t>
+      </w:r>
+    </w:p>
+    <w:p>
+      <w:pPr>
+        <w:rPr>
+          <w:color w:val="4472C4" w:themeColor="accent1"/>
+        </w:rPr>
+      </w:pPr>
+      <w:r>
+        <w:rPr>
+          <w:color w:val="4472C4" w:themeColor="accent1"/>
+        </w:rPr>
+        <w:t>&lt;dnd:DragDropInfo sourceAggregation=”items” targetElement=”</w:t>
+      </w:r>
+      <w:r>
+        <w:rPr>
+          <w:color w:val="FF0000"/>
+        </w:rPr>
+        <w:t>list1</w:t>
+      </w:r>
+      <w:r>
+        <w:rPr>
+          <w:color w:val="4472C4" w:themeColor="accent1"/>
+        </w:rPr>
+        <w:t>”</w:t>
+      </w:r>
+      <w:r>
+        <w:rPr>
+          <w:color w:val="4472C4" w:themeColor="accent1"/>
+        </w:rPr>
+        <w:t xml:space="preserve"> drop=”.handleReorder”/&gt;</w:t>
+      </w:r>
+    </w:p>
+    <w:p>
+      <w:pPr>
+        <w:rPr>
+          <w:color w:val="4472C4" w:themeColor="accent1"/>
+        </w:rPr>
+      </w:pPr>
+      <w:r>
+        <w:rPr>
+          <w:color w:val="4472C4" w:themeColor="accent1"/>
+        </w:rPr>
+        <w:t>&lt;</w:t>
+      </w:r>
+      <w:r>
+        <w:rPr>
+          <w:color w:val="4472C4" w:themeColor="accent1"/>
+        </w:rPr>
+        <w:t>/</w:t>
+      </w:r>
+      <w:r>
+        <w:rPr>
+          <w:color w:val="4472C4" w:themeColor="accent1"/>
+        </w:rPr>
+        <w:t>dragDropConfig&gt;</w:t>
+      </w:r>
+      <w:r>
+        <w:rPr>
+          <w:color w:val="4472C4" w:themeColor="accent1"/>
+        </w:rPr>
+        <w:t xml:space="preserve"> &lt;/List&gt;</w:t>
+      </w:r>
+    </w:p>
+    <w:p>
+      <w:pPr>
+        <w:rPr>
+          <w:color w:val="4472C4" w:themeColor="accent1"/>
+        </w:rPr>
+      </w:pPr>
+      <w:r>
+        <w:rPr>
+          <w:color w:val="4472C4" w:themeColor="accent1"/>
+        </w:rPr>
+        <w:t>&lt;List id=”</w:t>
+      </w:r>
+      <w:r>
+        <w:rPr>
+          <w:color w:val="FF0000"/>
+        </w:rPr>
+        <w:t>list</w:t>
+      </w:r>
+      <w:r>
+        <w:rPr>
+          <w:color w:val="FF0000"/>
+        </w:rPr>
+        <w:t>1</w:t>
+      </w:r>
+      <w:r>
+        <w:rPr>
+          <w:color w:val="4472C4" w:themeColor="accent1"/>
+        </w:rPr>
+        <w:t>”&gt;  &lt;dragDropConfig&gt;</w:t>
+      </w:r>
+    </w:p>
+    <w:p>
+      <w:pPr>
+        <w:rPr>
+          <w:color w:val="4472C4" w:themeColor="accent1"/>
+        </w:rPr>
+      </w:pPr>
+      <w:r>
+        <w:rPr>
+          <w:color w:val="4472C4" w:themeColor="accent1"/>
+        </w:rPr>
+        <w:t>&lt;dnd:DragDropInfo sourceAggregation=”items” targetElement=”</w:t>
+      </w:r>
+      <w:r>
+        <w:rPr>
+          <w:color w:val="FF0000"/>
+        </w:rPr>
+        <w:t>list</w:t>
+      </w:r>
+      <w:r>
+        <w:rPr>
+          <w:color w:val="FF0000"/>
+        </w:rPr>
+        <w:t>2</w:t>
+      </w:r>
+      <w:r>
+        <w:rPr>
+          <w:color w:val="4472C4" w:themeColor="accent1"/>
+        </w:rPr>
+        <w:t>”</w:t>
+      </w:r>
+      <w:r>
+        <w:rPr>
+          <w:color w:val="4472C4" w:themeColor="accent1"/>
+        </w:rPr>
+        <w:t xml:space="preserve"> drop=”.handleReorder”/&gt;</w:t>
+      </w:r>
+    </w:p>
+    <w:p>
+      <w:pPr>
+        <w:rPr>
+          <w:color w:val="4472C4" w:themeColor="accent1"/>
+        </w:rPr>
+      </w:pPr>
+      <w:r>
+        <w:rPr>
+          <w:color w:val="4472C4" w:themeColor="accent1"/>
+        </w:rPr>
+        <w:t>&lt;/dragDropConfig&gt; &lt;/List&gt;</w:t>
+      </w:r>
+    </w:p>
+    <w:p>
+      <w:pPr>
+        <w:rPr>
+          <w:color w:val="4472C4" w:themeColor="accent1"/>
+        </w:rPr>
+      </w:pPr>
+    </w:p>
+    <w:p>
+      <w:pPr>
+        <w:rPr>
+          <w:b/>
+          <w:bCs/>
+          <w:color w:val="A6A6A6" w:themeColor="background1" w:themeShade="A6"/>
+        </w:rPr>
+      </w:pPr>
+      <w:r>
+        <w:rPr>
+          <w:b/>
+          <w:bCs/>
+          <w:color w:val="A6A6A6" w:themeColor="background1" w:themeShade="A6"/>
+        </w:rPr>
+        <w:t>What I’ve done for the exercise/challenge:</w:t>
+      </w:r>
+    </w:p>
+    <w:p>
+      <w:pPr>
+        <w:rPr>
+          <w:color w:val="A6A6A6" w:themeColor="background1" w:themeShade="A6"/>
+        </w:rPr>
+      </w:pPr>
+      <w:r>
+        <w:rPr>
+          <w:color w:val="A6A6A6" w:themeColor="background1" w:themeShade="A6"/>
+        </w:rPr>
+        <w:t>I’ve firstly used the</w:t>
+      </w:r>
+      <w:r>
+        <w:rPr>
+          <w:color w:val="A6A6A6" w:themeColor="background1" w:themeShade="A6"/>
+        </w:rPr>
+        <w:t xml:space="preserve"> hint at the end of the video course, where </w:t>
+      </w:r>
+      <w:r>
+        <w:rPr>
+          <w:color w:val="A6A6A6" w:themeColor="background1" w:themeShade="A6"/>
+        </w:rPr>
+        <w:t>told how to unlock/enable the possibility of dropping a list item in the same list.</w:t>
+      </w:r>
+      <w:r>
+        <w:rPr>
+          <w:color w:val="A6A6A6" w:themeColor="background1" w:themeShade="A6"/>
+        </w:rPr>
+        <w:t xml:space="preserve"> (targetAggregation)</w:t>
+      </w:r>
+    </w:p>
+    <w:p>
+      <w:pPr>
+        <w:rPr>
+          <w:color w:val="A6A6A6" w:themeColor="background1" w:themeShade="A6"/>
+        </w:rPr>
+      </w:pPr>
+      <w:r>
+        <w:rPr>
+          <w:color w:val="A6A6A6" w:themeColor="background1" w:themeShade="A6"/>
+        </w:rPr>
+        <w:t xml:space="preserve">Then, I’ve </w:t>
+      </w:r>
+      <w:r>
+        <w:rPr>
+          <w:color w:val="A6A6A6" w:themeColor="background1" w:themeShade="A6"/>
+        </w:rPr>
+        <w:t>looked on the example from the Hints (.doc)</w:t>
+      </w:r>
+      <w:r>
+        <w:rPr>
+          <w:color w:val="A6A6A6" w:themeColor="background1" w:themeShade="A6"/>
+        </w:rPr>
+        <w:t xml:space="preserve"> and seen the property needed to </w:t>
+      </w:r>
+      <w:r>
+        <w:rPr>
+          <w:color w:val="A6A6A6" w:themeColor="background1" w:themeShade="A6"/>
+        </w:rPr>
+        <w:t xml:space="preserve">focus on an targeted </w:t>
+      </w:r>
+      <w:r>
+        <w:rPr>
+          <w:color w:val="A6A6A6" w:themeColor="background1" w:themeShade="A6"/>
+        </w:rPr>
+        <w:t xml:space="preserve">position </w:t>
+      </w:r>
+      <w:r>
+        <w:rPr>
+          <w:color w:val="A6A6A6" w:themeColor="background1" w:themeShade="A6"/>
+        </w:rPr>
+        <w:t>in list</w:t>
+      </w:r>
+      <w:r>
+        <w:rPr>
+          <w:color w:val="A6A6A6" w:themeColor="background1" w:themeShade="A6"/>
+        </w:rPr>
+        <w:t>,</w:t>
+      </w:r>
+      <w:r>
+        <w:rPr>
+          <w:color w:val="A6A6A6" w:themeColor="background1" w:themeShade="A6"/>
+        </w:rPr>
+        <w:t xml:space="preserve"> when dragging an item.</w:t>
+      </w:r>
+    </w:p>
+    <w:p>
+      <w:pPr>
+        <w:rPr>
+          <w:color w:val="A6A6A6" w:themeColor="background1" w:themeShade="A6"/>
+        </w:rPr>
+      </w:pPr>
+      <w:r>
+        <w:rPr>
+          <w:color w:val="A6A6A6" w:themeColor="background1" w:themeShade="A6"/>
+        </w:rPr>
+        <w:lastRenderedPageBreak/>
+        <w:t xml:space="preserve">All left to do is </w:t>
+      </w:r>
+      <w:r>
+        <w:rPr>
+          <w:color w:val="A6A6A6" w:themeColor="background1" w:themeShade="A6"/>
+        </w:rPr>
+        <w:t>figuring out the function proper for us, for when the item is dropped.</w:t>
+      </w:r>
+    </w:p>
+    <w:p>
+      <w:pPr>
+        <w:rPr>
+          <w:color w:val="A6A6A6" w:themeColor="background1" w:themeShade="A6"/>
+        </w:rPr>
+      </w:pPr>
+      <w:r>
+        <w:rPr>
+          <w:color w:val="A6A6A6" w:themeColor="background1" w:themeShade="A6"/>
+        </w:rPr>
+        <w:t xml:space="preserve">I’m kinda getting troubled in this “Rank” </w:t>
+      </w:r>
+      <w:r>
+        <w:rPr>
+          <w:color w:val="A6A6A6" w:themeColor="background1" w:themeShade="A6"/>
+        </w:rPr>
+        <w:t>from the example they provided</w:t>
+      </w:r>
+      <w:r>
+        <w:rPr>
+          <w:color w:val="A6A6A6" w:themeColor="background1" w:themeShade="A6"/>
+        </w:rPr>
+        <w:t>…</w:t>
+      </w:r>
+      <w:r>
+        <w:rPr>
+          <w:color w:val="A6A6A6" w:themeColor="background1" w:themeShade="A6"/>
+        </w:rPr>
+        <w:t xml:space="preserve"> </w:t>
+      </w:r>
+    </w:p>
+    <w:p>
+      <w:pPr>
+        <w:rPr>
+          <w:color w:val="A6A6A6" w:themeColor="background1" w:themeShade="A6"/>
+        </w:rPr>
+      </w:pPr>
+      <w:r>
+        <w:rPr>
+          <w:color w:val="A6A6A6" w:themeColor="background1" w:themeShade="A6"/>
+        </w:rPr>
+        <w:t>Took a look in the</w:t>
+      </w:r>
+      <w:r>
+        <w:rPr>
+          <w:color w:val="A6A6A6" w:themeColor="background1" w:themeShade="A6"/>
+        </w:rPr>
+        <w:t>ir repo example, and found it pretty easily implemented: just by getting the indexes, and then removing and readding the dragged item in the targeted spot. Neat.</w:t>
+      </w:r>
+    </w:p>
+    <w:p>
+      <w:pPr>
+        <w:rPr>
+          <w:i/>
+          <w:iCs/>
+          <w:color w:val="00B0F0"/>
+        </w:rPr>
+      </w:pPr>
+      <w:r>
+        <w:rPr>
+          <w:color w:val="00B0F0"/>
+        </w:rPr>
+        <w:t xml:space="preserve">Quiz related. </w:t>
+      </w:r>
+      <w:r>
+        <w:rPr>
+          <w:i/>
+          <w:iCs/>
+          <w:color w:val="00B0F0"/>
+        </w:rPr>
+        <w:t xml:space="preserve">(got </w:t>
+      </w:r>
+      <w:r>
+        <w:rPr>
+          <w:i/>
+          <w:iCs/>
+          <w:color w:val="00B0F0"/>
+        </w:rPr>
+        <w:t>9/12</w:t>
+      </w:r>
+      <w:r>
+        <w:rPr>
+          <w:i/>
+          <w:iCs/>
+          <w:color w:val="00B0F0"/>
+        </w:rPr>
+        <w:t xml:space="preserve"> points on this</w:t>
+      </w:r>
+      <w:r>
+        <w:rPr>
+          <w:i/>
+          <w:iCs/>
+          <w:color w:val="00B0F0"/>
+        </w:rPr>
+        <w:t xml:space="preserve">; I didn’t use DragInfo so wasn’t sure about it, but since DropInfo was enabling the dropping, I should have realized </w:t>
+      </w:r>
+      <w:r>
+        <w:rPr>
+          <w:i/>
+          <w:iCs/>
+          <w:color w:val="00B0F0"/>
+        </w:rPr>
+        <w:t>the pattern</w:t>
+      </w:r>
+      <w:r>
+        <w:rPr>
+          <w:i/>
+          <w:iCs/>
+          <w:color w:val="00B0F0"/>
+        </w:rPr>
+        <w:t xml:space="preserve"> c:</w:t>
+      </w:r>
+      <w:r>
+        <w:rPr>
+          <w:i/>
+          <w:iCs/>
+          <w:color w:val="00B0F0"/>
+        </w:rPr>
+        <w:t>)</w:t>
+      </w:r>
+    </w:p>
+    <w:p>
+      <w:pPr>
+        <w:rPr>
+          <w:i/>
+          <w:iCs/>
+          <w:color w:val="00B0F0"/>
+        </w:rPr>
+      </w:pPr>
+    </w:p>
+    <w:p>
+      <w:pPr>
+        <w:rPr>
+          <w:i/>
+          <w:iCs/>
+          <w:sz w:val="28"/>
+          <w:szCs w:val="28"/>
+          <w:u w:val="single"/>
+        </w:rPr>
+      </w:pPr>
+      <w:r>
+        <w:rPr>
+          <w:i/>
+          <w:iCs/>
+          <w:sz w:val="28"/>
+          <w:szCs w:val="28"/>
+          <w:u w:val="single"/>
+        </w:rPr>
+        <w:t>Unit</w:t>
+      </w:r>
+      <w:r>
+        <w:rPr>
+          <w:i/>
+          <w:iCs/>
+          <w:sz w:val="28"/>
+          <w:szCs w:val="28"/>
+          <w:u w:val="single"/>
+        </w:rPr>
+        <w:t>3</w:t>
+      </w:r>
+    </w:p>
+    <w:p>
+      <w:pPr>
+        <w:rPr>
+          <w:i/>
+          <w:iCs/>
+          <w:sz w:val="28"/>
+          <w:szCs w:val="28"/>
+          <w:u w:val="single"/>
+        </w:rPr>
+      </w:pPr>
+      <w:r>
+        <w:rPr>
+          <w:i/>
+          <w:iCs/>
+          <w:sz w:val="28"/>
+          <w:szCs w:val="28"/>
+          <w:u w:val="single"/>
+        </w:rPr>
+        <w:t>Testing application logic with QUnit and Karma</w:t>
+      </w:r>
+    </w:p>
+    <w:p>
+      <w:pPr>
+        <w:rPr>
+          <w:color w:val="00B0F0"/>
+        </w:rPr>
+      </w:pPr>
+      <w:r>
+        <w:rPr>
+          <w:color w:val="A6A6A6" w:themeColor="background1" w:themeShade="A6"/>
+        </w:rPr>
+        <w:t>(we will see how we can ensure hq and avoid regressions when updating the app)</w:t>
+      </w:r>
+    </w:p>
+    <w:p>
+      <w:pPr>
+        <w:rPr>
+          <w:i/>
+          <w:iCs/>
+          <w:color w:val="00B0F0"/>
+        </w:rPr>
+      </w:pPr>
+    </w:p>
+    <w:p>
+      <w:pPr>
+        <w:rPr>
+          <w:i/>
+          <w:iCs/>
+          <w:color w:val="00B0F0"/>
+        </w:rPr>
+      </w:pPr>
+      <w:r>
+        <w:rPr>
+          <w:i/>
+          <w:iCs/>
+          <w:color w:val="00B0F0"/>
+        </w:rPr>
+        <w:t>Agile Testing Pyramid</w:t>
+      </w:r>
+    </w:p>
+    <w:p>
+      <w:pPr>
+        <w:rPr>
+          <w:i/>
+          <w:iCs/>
+          <w:color w:val="00B0F0"/>
+        </w:rPr>
+      </w:pPr>
+      <w:r>
+        <w:rPr>
+          <w:i/>
+          <w:iCs/>
+          <w:color w:val="00B0F0"/>
+        </w:rPr>
+        <w:drawing>
+          <wp:inline distT="0" distB="0" distL="0" distR="0" wp14:anchorId="3D5D54C6" wp14:editId="29B4D553">
+            <wp:extent cx="5943600" cy="3288030"/>
+            <wp:effectExtent l="0" t="0" r="0" b="7620"/>
+            <wp:docPr id="14" name="Picture 14" descr="Diagram&#10;&#10;Description automatically generated"/>
+            <wp:cNvGraphicFramePr>
+              <a:graphicFrameLocks xmlns:a="http://schemas.openxmlformats.org/drawingml/2006/main" noChangeAspect="1"/>
+            </wp:cNvGraphicFramePr>
+            <a:graphic xmlns:a="http://schemas.openxmlformats.org/drawingml/2006/main">
+              <a:graphicData uri="http://schemas.openxmlformats.org/drawingml/2006/picture">
+                <pic:pic xmlns:pic="http://schemas.openxmlformats.org/drawingml/2006/picture">
+                  <pic:nvPicPr>
+                    <pic:cNvPr id="14" name="Picture 14" descr="Diagram&#10;&#10;Description automatically generated"/>
+                    <pic:cNvPicPr/>
+                  </pic:nvPicPr>
+                  <pic:blipFill>
+                    <a:blip r:embed="rId23"/>
+                    <a:stretch>
+                      <a:fillRect/>
+                    </a:stretch>
+                  </pic:blipFill>
+                  <pic:spPr>
+                    <a:xfrm>
+                      <a:off x="0" y="0"/>
+                      <a:ext cx="5943600" cy="3288030"/>
+                    </a:xfrm>
+                    <a:prstGeom prst="rect">
+                      <a:avLst/>
+                    </a:prstGeom>
+                  </pic:spPr>
+                </pic:pic>
+              </a:graphicData>
+            </a:graphic>
+          </wp:inline>
+        </w:drawing>
+      </w:r>
+    </w:p>
+    <w:p>
+      <w:pPr>
+        <w:rPr>
+          <w:i/>
+          <w:iCs/>
+          <w:color w:val="00B0F0"/>
+        </w:rPr>
+      </w:pPr>
+    </w:p>
+    <w:p>
+      <w:r>
+        <w:t>In UI5 we use QUnit</w:t>
+      </w:r>
+      <w:r>
+        <w:t xml:space="preserve"> – allows us to define </w:t>
+      </w:r>
+      <w:r>
+        <w:t>modules that execute our tests</w:t>
       </w:r>
     </w:p>
     <w:sectPr>

</xml_diff>